<commit_message>
Update 'Laboratory AutoRelease 1.0 Technical Manual' in 'Clinical/Laboratory: Universal Interface/5.2/'
</commit_message>
<xml_diff>
--- a/Clinical/Laboratory%3A Universal Interface/5.2/Laboratory AutoRelease 1.0 Technical Manual/labautorelease1_0_technicalmanual.docx
+++ b/Clinical/Laboratory%3A Universal Interface/5.2/Laboratory AutoRelease 1.0 Technical Manual/labautorelease1_0_technicalmanual.docx
@@ -1,6 +1,6 @@
 
 <file path=word/document.xml><?xml version="1.0" encoding="utf-8"?>
-<w:document xmlns:wpc="http://schemas.microsoft.com/office/word/2010/wordprocessingCanvas" xmlns:cx="http://schemas.microsoft.com/office/drawing/2014/chartex" xmlns:cx1="http://schemas.microsoft.com/office/drawing/2015/9/8/chartex" xmlns:cx2="http://schemas.microsoft.com/office/drawing/2015/10/21/chartex" xmlns:mc="http://schemas.openxmlformats.org/markup-compatibility/2006" xmlns:o="urn:schemas-microsoft-com:office:office" xmlns:r="http://schemas.openxmlformats.org/officeDocument/2006/relationships" xmlns:m="http://schemas.openxmlformats.org/officeDocument/2006/math" xmlns:v="urn:schemas-microsoft-com:vml" xmlns:wp14="http://schemas.microsoft.com/office/word/2010/wordprocessingDrawing" xmlns:wp="http://schemas.openxmlformats.org/drawingml/2006/wordprocessingDrawing" xmlns:w10="urn:schemas-microsoft-com:office:word" xmlns:w="http://schemas.openxmlformats.org/wordprocessingml/2006/main" xmlns:w14="http://schemas.microsoft.com/office/word/2010/wordml" xmlns:w15="http://schemas.microsoft.com/office/word/2012/wordml" xmlns:w16se="http://schemas.microsoft.com/office/word/2015/wordml/symex" xmlns:wpg="http://schemas.microsoft.com/office/word/2010/wordprocessingGroup" xmlns:wpi="http://schemas.microsoft.com/office/word/2010/wordprocessingInk" xmlns:wne="http://schemas.microsoft.com/office/word/2006/wordml" xmlns:wps="http://schemas.microsoft.com/office/word/2010/wordprocessingShape" mc:Ignorable="w14 w15 w16se wp14">
+<w:document xmlns:wpc="http://schemas.microsoft.com/office/word/2010/wordprocessingCanvas" xmlns:mc="http://schemas.openxmlformats.org/markup-compatibility/2006" xmlns:o="urn:schemas-microsoft-com:office:office" xmlns:r="http://schemas.openxmlformats.org/officeDocument/2006/relationships" xmlns:m="http://schemas.openxmlformats.org/officeDocument/2006/math" xmlns:v="urn:schemas-microsoft-com:vml" xmlns:wp14="http://schemas.microsoft.com/office/word/2010/wordprocessingDrawing" xmlns:wp="http://schemas.openxmlformats.org/drawingml/2006/wordprocessingDrawing" xmlns:w10="urn:schemas-microsoft-com:office:word" xmlns:w="http://schemas.openxmlformats.org/wordprocessingml/2006/main" xmlns:w14="http://schemas.microsoft.com/office/word/2010/wordml" xmlns:w15="http://schemas.microsoft.com/office/word/2012/wordml" xmlns:wpg="http://schemas.microsoft.com/office/word/2010/wordprocessingGroup" xmlns:wpi="http://schemas.microsoft.com/office/word/2010/wordprocessingInk" xmlns:wne="http://schemas.microsoft.com/office/word/2006/wordml" xmlns:wps="http://schemas.microsoft.com/office/word/2010/wordprocessingShape" mc:Ignorable="w14 w15 wp14">
   <w:body>
     <w:p>
       <w:pPr>
@@ -31,6 +31,7 @@
           <w:szCs w:val="40"/>
         </w:rPr>
       </w:pPr>
+      <w:proofErr w:type="spellStart"/>
       <w:r>
         <w:rPr>
           <w:b/>
@@ -62,7 +63,43 @@
           <w:sz w:val="40"/>
           <w:szCs w:val="40"/>
         </w:rPr>
-        <w:t>erification: VistA Auto Release</w:t>
+        <w:t>erification</w:t>
+      </w:r>
+      <w:proofErr w:type="spellEnd"/>
+      <w:r>
+        <w:rPr>
+          <w:b/>
+          <w:bCs w:val="0"/>
+          <w:i w:val="0"/>
+          <w:color w:val="auto"/>
+          <w:sz w:val="40"/>
+          <w:szCs w:val="40"/>
+        </w:rPr>
+        <w:t xml:space="preserve">: </w:t>
+      </w:r>
+      <w:proofErr w:type="spellStart"/>
+      <w:r>
+        <w:rPr>
+          <w:b/>
+          <w:bCs w:val="0"/>
+          <w:i w:val="0"/>
+          <w:color w:val="auto"/>
+          <w:sz w:val="40"/>
+          <w:szCs w:val="40"/>
+        </w:rPr>
+        <w:t>VistA</w:t>
+      </w:r>
+      <w:proofErr w:type="spellEnd"/>
+      <w:r>
+        <w:rPr>
+          <w:b/>
+          <w:bCs w:val="0"/>
+          <w:i w:val="0"/>
+          <w:color w:val="auto"/>
+          <w:sz w:val="40"/>
+          <w:szCs w:val="40"/>
+        </w:rPr>
+        <w:t xml:space="preserve"> Auto Release</w:t>
       </w:r>
     </w:p>
     <w:p>
@@ -76,6 +113,7 @@
           <w:szCs w:val="28"/>
         </w:rPr>
       </w:pPr>
+      <w:proofErr w:type="spellStart"/>
       <w:r>
         <w:rPr>
           <w:b/>
@@ -84,7 +122,18 @@
           <w:sz w:val="28"/>
           <w:szCs w:val="28"/>
         </w:rPr>
-        <w:t>VistA Laboratory Enhancements Project</w:t>
+        <w:t>VistA</w:t>
+      </w:r>
+      <w:proofErr w:type="spellEnd"/>
+      <w:r>
+        <w:rPr>
+          <w:b/>
+          <w:i w:val="0"/>
+          <w:color w:val="auto"/>
+          <w:sz w:val="28"/>
+          <w:szCs w:val="28"/>
+        </w:rPr>
+        <w:t xml:space="preserve"> Laboratory Enhancements Project</w:t>
       </w:r>
     </w:p>
     <w:p>
@@ -94,6 +143,18 @@
           <w:rFonts w:ascii="Times New Roman" w:hAnsi="Times New Roman" w:cs="Times New Roman"/>
         </w:rPr>
       </w:pPr>
+      <w:r>
+        <w:rPr>
+          <w:rFonts w:ascii="Times New Roman" w:hAnsi="Times New Roman" w:cs="Times New Roman"/>
+        </w:rPr>
+        <w:t>LR*5.2*458 &amp; LA*5.2*88 Patches</w:t>
+      </w:r>
+      <w:r>
+        <w:rPr>
+          <w:rFonts w:ascii="Times New Roman" w:hAnsi="Times New Roman" w:cs="Times New Roman"/>
+        </w:rPr>
+        <w:t xml:space="preserve"> &amp;</w:t>
+      </w:r>
     </w:p>
     <w:p>
       <w:pPr>
@@ -106,7 +167,7 @@
         <w:rPr>
           <w:rFonts w:ascii="Times New Roman" w:hAnsi="Times New Roman" w:cs="Times New Roman"/>
         </w:rPr>
-        <w:t>LR*5.2*458 &amp; LA*5.2*88 Patches</w:t>
+        <w:t>Warranty Release: LA*5.2*94 &amp; LR*5.2*475</w:t>
       </w:r>
     </w:p>
     <w:p>
@@ -194,6 +255,8 @@
           <w:color w:val="auto"/>
         </w:rPr>
       </w:pPr>
+      <w:bookmarkStart w:id="0" w:name="_GoBack"/>
+      <w:bookmarkEnd w:id="0"/>
     </w:p>
     <w:p>
       <w:pPr>
@@ -274,7 +337,7 @@
           <w:szCs w:val="32"/>
         </w:rPr>
       </w:pPr>
-      <w:bookmarkStart w:id="0" w:name="_Toc453585177"/>
+      <w:bookmarkStart w:id="1" w:name="_Toc453585177"/>
       <w:r>
         <w:rPr>
           <w:b/>
@@ -285,7 +348,7 @@
         </w:rPr>
         <w:t>Department of Veterans Affairs</w:t>
       </w:r>
-      <w:bookmarkEnd w:id="0"/>
+      <w:bookmarkEnd w:id="1"/>
     </w:p>
     <w:p>
       <w:pPr>
@@ -306,7 +369,7 @@
           <w:sz w:val="32"/>
           <w:szCs w:val="32"/>
         </w:rPr>
-        <w:t>June</w:t>
+        <w:t>November</w:t>
       </w:r>
       <w:r>
         <w:rPr>
@@ -346,7 +409,7 @@
           <w:rFonts w:ascii="Times New Roman" w:hAnsi="Times New Roman" w:cs="Times New Roman"/>
           <w:sz w:val="32"/>
         </w:rPr>
-        <w:t>.3</w:t>
+        <w:t>.4</w:t>
       </w:r>
     </w:p>
     <w:p>
@@ -366,8 +429,6 @@
           <w:sz w:val="32"/>
         </w:rPr>
       </w:pPr>
-      <w:bookmarkStart w:id="1" w:name="_GoBack"/>
-      <w:bookmarkEnd w:id="1"/>
     </w:p>
     <w:p>
       <w:pPr>
@@ -392,10 +453,10 @@
         <w:tblLook w:val="0000" w:firstRow="0" w:lastRow="0" w:firstColumn="0" w:lastColumn="0" w:noHBand="0" w:noVBand="0"/>
       </w:tblPr>
       <w:tblGrid>
-        <w:gridCol w:w="1737"/>
-        <w:gridCol w:w="1086"/>
-        <w:gridCol w:w="4415"/>
-        <w:gridCol w:w="2338"/>
+        <w:gridCol w:w="1697"/>
+        <w:gridCol w:w="1060"/>
+        <w:gridCol w:w="4310"/>
+        <w:gridCol w:w="2283"/>
       </w:tblGrid>
       <w:tr>
         <w:trPr>
@@ -457,6 +518,85 @@
             <w:r>
               <w:t>Author</w:t>
             </w:r>
+          </w:p>
+        </w:tc>
+      </w:tr>
+      <w:tr>
+        <w:trPr>
+          <w:tblHeader/>
+        </w:trPr>
+        <w:tc>
+          <w:tcPr>
+            <w:tcW w:w="907" w:type="pct"/>
+          </w:tcPr>
+          <w:p>
+            <w:pPr>
+              <w:pStyle w:val="TableText"/>
+            </w:pPr>
+            <w:r>
+              <w:t>11/1/2016</w:t>
+            </w:r>
+          </w:p>
+        </w:tc>
+        <w:tc>
+          <w:tcPr>
+            <w:tcW w:w="567" w:type="pct"/>
+          </w:tcPr>
+          <w:p>
+            <w:pPr>
+              <w:pStyle w:val="TableText"/>
+            </w:pPr>
+            <w:r>
+              <w:t>1.4</w:t>
+            </w:r>
+          </w:p>
+        </w:tc>
+        <w:tc>
+          <w:tcPr>
+            <w:tcW w:w="2305" w:type="pct"/>
+          </w:tcPr>
+          <w:p>
+            <w:pPr>
+              <w:autoSpaceDE w:val="0"/>
+              <w:autoSpaceDN w:val="0"/>
+              <w:adjustRightInd w:val="0"/>
+              <w:rPr>
+                <w:rFonts w:ascii="Arial" w:hAnsi="Arial" w:cs="Arial"/>
+                <w:color w:val="auto"/>
+                <w:sz w:val="22"/>
+                <w:szCs w:val="20"/>
+              </w:rPr>
+            </w:pPr>
+            <w:r>
+              <w:rPr>
+                <w:rFonts w:ascii="Arial" w:hAnsi="Arial" w:cs="Arial"/>
+                <w:color w:val="auto"/>
+                <w:sz w:val="22"/>
+                <w:szCs w:val="20"/>
+              </w:rPr>
+              <w:t xml:space="preserve">Added Warranty Release information for </w:t>
+            </w:r>
+            <w:r>
+              <w:rPr>
+                <w:rFonts w:ascii="Arial" w:hAnsi="Arial" w:cs="Arial"/>
+              </w:rPr>
+              <w:t>LA*5.2*94 &amp; LR*5.2*475</w:t>
+            </w:r>
+          </w:p>
+        </w:tc>
+        <w:tc>
+          <w:tcPr>
+            <w:tcW w:w="1221" w:type="pct"/>
+          </w:tcPr>
+          <w:p>
+            <w:pPr>
+              <w:pStyle w:val="TableText"/>
+            </w:pPr>
+            <w:proofErr w:type="spellStart"/>
+            <w:r>
+              <w:t>D.Englert</w:t>
+            </w:r>
+            <w:proofErr w:type="spellEnd"/>
           </w:p>
         </w:tc>
       </w:tr>
@@ -4124,11 +4264,19 @@
                 <w:sz w:val="20"/>
               </w:rPr>
             </w:pPr>
-            <w:r>
-              <w:rPr>
-                <w:sz w:val="20"/>
-              </w:rPr>
-              <w:t>VistA filenames</w:t>
+            <w:proofErr w:type="spellStart"/>
+            <w:r>
+              <w:rPr>
+                <w:sz w:val="20"/>
+              </w:rPr>
+              <w:t>VistA</w:t>
+            </w:r>
+            <w:proofErr w:type="spellEnd"/>
+            <w:r>
+              <w:rPr>
+                <w:sz w:val="20"/>
+              </w:rPr>
+              <w:t xml:space="preserve"> filenames</w:t>
             </w:r>
           </w:p>
         </w:tc>
@@ -4181,11 +4329,19 @@
                 <w:sz w:val="20"/>
               </w:rPr>
             </w:pPr>
-            <w:r>
-              <w:rPr>
-                <w:sz w:val="20"/>
-              </w:rPr>
-              <w:t>VistA field names</w:t>
+            <w:proofErr w:type="spellStart"/>
+            <w:r>
+              <w:rPr>
+                <w:sz w:val="20"/>
+              </w:rPr>
+              <w:t>VistA</w:t>
+            </w:r>
+            <w:proofErr w:type="spellEnd"/>
+            <w:r>
+              <w:rPr>
+                <w:sz w:val="20"/>
+              </w:rPr>
+              <w:t xml:space="preserve"> field names</w:t>
             </w:r>
           </w:p>
         </w:tc>
@@ -4782,8 +4938,21 @@
     </w:p>
     <w:p>
       <w:r>
-        <w:t>The VistA Laboratory Enhancement (VLE), AutoVerification</w:t>
-      </w:r>
+        <w:t xml:space="preserve">The </w:t>
+      </w:r>
+      <w:proofErr w:type="spellStart"/>
+      <w:r>
+        <w:t>VistA</w:t>
+      </w:r>
+      <w:proofErr w:type="spellEnd"/>
+      <w:r>
+        <w:t xml:space="preserve"> Laboratory Enhancement (VLE), </w:t>
+      </w:r>
+      <w:proofErr w:type="spellStart"/>
+      <w:r>
+        <w:t>AutoVerification</w:t>
+      </w:r>
+      <w:proofErr w:type="spellEnd"/>
       <w:r>
         <w:t xml:space="preserve"> initiative</w:t>
       </w:r>
@@ -4794,7 +4963,15 @@
         <w:t>ffairs</w:t>
       </w:r>
       <w:r>
-        <w:t xml:space="preserve"> Medical Center (VAMC) Innovation Award.  This Office of Information &amp; Technology (OI&amp;T) effort both insures the original code conforms to National Release requirements and incorporates additional requested enhancements. The code patches, which give VistA the capability to automatically release verified laboratory results without human intervention, was tested at </w:t>
+        <w:t xml:space="preserve"> Medical Center (VAMC) Innovation Award.  This Office of Information &amp; Technology (OI&amp;T) effort both insures the original code conforms to National Release requirements and incorporates additional requested enhancements. The code patches, which give </w:t>
+      </w:r>
+      <w:proofErr w:type="spellStart"/>
+      <w:r>
+        <w:t>VistA</w:t>
+      </w:r>
+      <w:proofErr w:type="spellEnd"/>
+      <w:r>
+        <w:t xml:space="preserve"> the capability to automatically release verified laboratory results without human intervention, was tested at </w:t>
       </w:r>
       <w:r>
         <w:t xml:space="preserve">five </w:t>
@@ -4835,9 +5012,11 @@
       <w:r>
         <w:t xml:space="preserve">. For the </w:t>
       </w:r>
+      <w:proofErr w:type="spellStart"/>
       <w:r>
         <w:t>AutoVerification</w:t>
       </w:r>
+      <w:proofErr w:type="spellEnd"/>
       <w:r>
         <w:t xml:space="preserve"> effort</w:t>
       </w:r>
@@ -4866,7 +5045,23 @@
     <w:p/>
     <w:p>
       <w:r>
-        <w:t xml:space="preserve">KC VAMC achieved over 90% AutoVerification rate on those tests selected for AutoVerification (besting the goal of 70%). This means a reduction in STAT TAT (Turn Around Time) performance, reduction in the amount of time a Laboratory </w:t>
+        <w:t xml:space="preserve">KC VAMC achieved over 90% </w:t>
+      </w:r>
+      <w:proofErr w:type="spellStart"/>
+      <w:r>
+        <w:t>AutoVerification</w:t>
+      </w:r>
+      <w:proofErr w:type="spellEnd"/>
+      <w:r>
+        <w:t xml:space="preserve"> rate on those tests selected for </w:t>
+      </w:r>
+      <w:proofErr w:type="spellStart"/>
+      <w:r>
+        <w:t>AutoVerification</w:t>
+      </w:r>
+      <w:proofErr w:type="spellEnd"/>
+      <w:r>
+        <w:t xml:space="preserve"> (besting the goal of 70%). This means a reduction in STAT TAT (Turn Around Time) performance, reduction in the amount of time a Laboratory </w:t>
       </w:r>
       <w:r>
         <w:t>Technologist/</w:t>
@@ -4900,11 +5095,19 @@
         <w:t xml:space="preserve">About the </w:t>
       </w:r>
       <w:bookmarkEnd w:id="13"/>
+      <w:proofErr w:type="spellStart"/>
       <w:r>
         <w:rPr>
           <w:rStyle w:val="Heading1Char"/>
         </w:rPr>
-        <w:t>AutoVerification Enhancement</w:t>
+        <w:t>AutoVerification</w:t>
+      </w:r>
+      <w:proofErr w:type="spellEnd"/>
+      <w:r>
+        <w:rPr>
+          <w:rStyle w:val="Heading1Char"/>
+        </w:rPr>
+        <w:t xml:space="preserve"> Enhancement</w:t>
       </w:r>
       <w:bookmarkEnd w:id="14"/>
     </w:p>
@@ -4916,6 +5119,7 @@
           <w:color w:val="auto"/>
         </w:rPr>
       </w:pPr>
+      <w:proofErr w:type="spellStart"/>
       <w:r>
         <w:rPr>
           <w:i w:val="0"/>
@@ -4923,6 +5127,7 @@
         </w:rPr>
         <w:t>AutoVerification</w:t>
       </w:r>
+      <w:proofErr w:type="spellEnd"/>
       <w:r>
         <w:rPr>
           <w:i w:val="0"/>
@@ -4988,7 +5193,15 @@
         <w:t>)</w:t>
       </w:r>
       <w:r>
-        <w:t>, moving averages, critical values, specimen characteristics (hemolysis, lipemia, icteric), reference ranges and patient history into its decision making process.</w:t>
+        <w:t xml:space="preserve">, moving averages, critical values, specimen characteristics (hemolysis, </w:t>
+      </w:r>
+      <w:proofErr w:type="spellStart"/>
+      <w:r>
+        <w:t>lipemia</w:t>
+      </w:r>
+      <w:proofErr w:type="spellEnd"/>
+      <w:r>
+        <w:t>, icteric), reference ranges and patient history into its decision making process.</w:t>
       </w:r>
     </w:p>
     <w:p>
@@ -5009,11 +5222,21 @@
         <w:pStyle w:val="BodyText"/>
       </w:pPr>
       <w:r>
-        <w:t xml:space="preserve">Currently, results are all manually verified by a technologist using the VistA Legacy Laboratory system. However, more and more facilities are using class III software to implement </w:t>
-      </w:r>
+        <w:t xml:space="preserve">Currently, results are all manually verified by a technologist using the </w:t>
+      </w:r>
+      <w:proofErr w:type="spellStart"/>
+      <w:r>
+        <w:t>VistA</w:t>
+      </w:r>
+      <w:proofErr w:type="spellEnd"/>
+      <w:r>
+        <w:t xml:space="preserve"> Legacy Laboratory system. However, more and more facilities are using class III software to implement </w:t>
+      </w:r>
+      <w:proofErr w:type="spellStart"/>
       <w:r>
         <w:t>AutoVerification</w:t>
       </w:r>
+      <w:proofErr w:type="spellEnd"/>
       <w:r>
         <w:t xml:space="preserve"> systems. This </w:t>
       </w:r>
@@ -5021,17 +5244,29 @@
         <w:t>Technical Manual</w:t>
       </w:r>
       <w:r>
-        <w:t xml:space="preserve"> focuses on the modifications to the VistA </w:t>
-      </w:r>
-      <w:r>
-        <w:lastRenderedPageBreak/>
-        <w:t>Legacy Laborator</w:t>
+        <w:t xml:space="preserve"> focuses on the modifications to the </w:t>
+      </w:r>
+      <w:proofErr w:type="spellStart"/>
+      <w:r>
+        <w:t>VistA</w:t>
+      </w:r>
+      <w:proofErr w:type="spellEnd"/>
+      <w:r>
+        <w:t xml:space="preserve"> Legacy Laborator</w:t>
       </w:r>
       <w:r>
         <w:t>y system in order to support a C</w:t>
       </w:r>
       <w:r>
-        <w:t>lass I software solution to support the receiving, processing, and storing of results verified prior to coming to the VistA system.</w:t>
+        <w:t xml:space="preserve">lass I software solution to support the receiving, processing, and storing of results verified prior to coming to the </w:t>
+      </w:r>
+      <w:proofErr w:type="spellStart"/>
+      <w:r>
+        <w:t>VistA</w:t>
+      </w:r>
+      <w:proofErr w:type="spellEnd"/>
+      <w:r>
+        <w:t xml:space="preserve"> system.</w:t>
       </w:r>
     </w:p>
     <w:p>
@@ -5047,6 +5282,7 @@
         <w:rPr>
           <w:rStyle w:val="Heading1Char"/>
         </w:rPr>
+        <w:lastRenderedPageBreak/>
         <w:t>Intended Audience</w:t>
       </w:r>
       <w:bookmarkEnd w:id="15"/>
@@ -5132,6 +5368,34 @@
         </w:numPr>
         <w:rPr>
           <w:color w:val="auto"/>
+          <w:highlight w:val="yellow"/>
+        </w:rPr>
+      </w:pPr>
+      <w:r>
+        <w:rPr>
+          <w:color w:val="auto"/>
+          <w:highlight w:val="yellow"/>
+        </w:rPr>
+        <w:t xml:space="preserve">Installation of warranty patches: </w:t>
+      </w:r>
+      <w:r>
+        <w:rPr>
+          <w:highlight w:val="yellow"/>
+        </w:rPr>
+        <w:t>LA*5.2*94 &amp; LR*5.2*475</w:t>
+      </w:r>
+    </w:p>
+    <w:p>
+      <w:pPr>
+        <w:pStyle w:val="BodyText"/>
+        <w:keepNext/>
+        <w:keepLines/>
+        <w:numPr>
+          <w:ilvl w:val="0"/>
+          <w:numId w:val="14"/>
+        </w:numPr>
+        <w:rPr>
+          <w:color w:val="auto"/>
         </w:rPr>
       </w:pPr>
       <w:r>
@@ -5206,10 +5470,26 @@
         <w:t xml:space="preserve"> participate in reviewing the parameter set-up for </w:t>
       </w:r>
       <w:r>
-        <w:t>enabling when to use the AutoV</w:t>
-      </w:r>
-      <w:r>
-        <w:t>erification system with the VistA Auto Release Capability.</w:t>
+        <w:t xml:space="preserve">enabling when to use the </w:t>
+      </w:r>
+      <w:proofErr w:type="spellStart"/>
+      <w:r>
+        <w:t>AutoV</w:t>
+      </w:r>
+      <w:r>
+        <w:t>erification</w:t>
+      </w:r>
+      <w:proofErr w:type="spellEnd"/>
+      <w:r>
+        <w:t xml:space="preserve"> system with the </w:t>
+      </w:r>
+      <w:proofErr w:type="spellStart"/>
+      <w:r>
+        <w:t>VistA</w:t>
+      </w:r>
+      <w:proofErr w:type="spellEnd"/>
+      <w:r>
+        <w:t xml:space="preserve"> Auto Release Capability.</w:t>
       </w:r>
       <w:bookmarkStart w:id="18" w:name="_Toc232405408"/>
       <w:r>
@@ -5230,6 +5510,7 @@
       <w:pPr>
         <w:pStyle w:val="TableText"/>
       </w:pPr>
+      <w:proofErr w:type="spellStart"/>
       <w:r>
         <w:rPr>
           <w:rFonts w:ascii="Times New Roman" w:hAnsi="Times New Roman" w:cs="Times New Roman"/>
@@ -5238,6 +5519,7 @@
         </w:rPr>
         <w:t>AutoVerification</w:t>
       </w:r>
+      <w:proofErr w:type="spellEnd"/>
       <w:r>
         <w:rPr>
           <w:rFonts w:ascii="Times New Roman" w:hAnsi="Times New Roman" w:cs="Times New Roman"/>
@@ -5348,7 +5630,15 @@
         <w:pStyle w:val="BodyText"/>
       </w:pPr>
       <w:r>
-        <w:t>Specifically in VistA:</w:t>
+        <w:t xml:space="preserve">Specifically in </w:t>
+      </w:r>
+      <w:proofErr w:type="spellStart"/>
+      <w:r>
+        <w:t>VistA</w:t>
+      </w:r>
+      <w:proofErr w:type="spellEnd"/>
+      <w:r>
+        <w:t>:</w:t>
       </w:r>
     </w:p>
     <w:p>
@@ -5368,6 +5658,7 @@
           <w:sz w:val="24"/>
         </w:rPr>
       </w:pPr>
+      <w:proofErr w:type="spellStart"/>
       <w:r>
         <w:rPr>
           <w:rFonts w:ascii="Times New Roman" w:hAnsi="Times New Roman"/>
@@ -5376,8 +5667,9 @@
           <w:color w:val="000000"/>
           <w:sz w:val="24"/>
         </w:rPr>
-        <w:t xml:space="preserve">VistA </w:t>
-      </w:r>
+        <w:t>VistA</w:t>
+      </w:r>
+      <w:proofErr w:type="spellEnd"/>
       <w:r>
         <w:rPr>
           <w:rFonts w:ascii="Times New Roman" w:hAnsi="Times New Roman"/>
@@ -5386,7 +5678,7 @@
           <w:color w:val="000000"/>
           <w:sz w:val="24"/>
         </w:rPr>
-        <w:t xml:space="preserve">Laboratory </w:t>
+        <w:t xml:space="preserve"> </w:t>
       </w:r>
       <w:r>
         <w:rPr>
@@ -5396,7 +5688,39 @@
           <w:color w:val="000000"/>
           <w:sz w:val="24"/>
         </w:rPr>
-        <w:t>receives autoverified results from external system:</w:t>
+        <w:t xml:space="preserve">Laboratory </w:t>
+      </w:r>
+      <w:r>
+        <w:rPr>
+          <w:rFonts w:ascii="Times New Roman" w:hAnsi="Times New Roman"/>
+          <w:b/>
+          <w:i/>
+          <w:color w:val="000000"/>
+          <w:sz w:val="24"/>
+        </w:rPr>
+        <w:t xml:space="preserve">receives </w:t>
+      </w:r>
+      <w:proofErr w:type="spellStart"/>
+      <w:r>
+        <w:rPr>
+          <w:rFonts w:ascii="Times New Roman" w:hAnsi="Times New Roman"/>
+          <w:b/>
+          <w:i/>
+          <w:color w:val="000000"/>
+          <w:sz w:val="24"/>
+        </w:rPr>
+        <w:t>autoverified</w:t>
+      </w:r>
+      <w:proofErr w:type="spellEnd"/>
+      <w:r>
+        <w:rPr>
+          <w:rFonts w:ascii="Times New Roman" w:hAnsi="Times New Roman"/>
+          <w:b/>
+          <w:i/>
+          <w:color w:val="000000"/>
+          <w:sz w:val="24"/>
+        </w:rPr>
+        <w:t xml:space="preserve"> results from external system:</w:t>
       </w:r>
       <w:r>
         <w:rPr>
@@ -5404,7 +5728,25 @@
           <w:color w:val="000000"/>
           <w:sz w:val="24"/>
         </w:rPr>
-        <w:t xml:space="preserve"> Receiving an indication of when a test has been successfully autoverified. </w:t>
+        <w:t xml:space="preserve"> Receiving an indication of when a test has been successfully </w:t>
+      </w:r>
+      <w:proofErr w:type="spellStart"/>
+      <w:r>
+        <w:rPr>
+          <w:rFonts w:ascii="Times New Roman" w:hAnsi="Times New Roman"/>
+          <w:color w:val="000000"/>
+          <w:sz w:val="24"/>
+        </w:rPr>
+        <w:t>autoverified</w:t>
+      </w:r>
+      <w:proofErr w:type="spellEnd"/>
+      <w:r>
+        <w:rPr>
+          <w:rFonts w:ascii="Times New Roman" w:hAnsi="Times New Roman"/>
+          <w:color w:val="000000"/>
+          <w:sz w:val="24"/>
+        </w:rPr>
+        <w:t xml:space="preserve">. </w:t>
       </w:r>
     </w:p>
     <w:p>
@@ -5458,6 +5800,7 @@
         </w:rPr>
         <w:t xml:space="preserve">Results received from </w:t>
       </w:r>
+      <w:proofErr w:type="spellStart"/>
       <w:r>
         <w:rPr>
           <w:rFonts w:ascii="Times New Roman" w:hAnsi="Times New Roman"/>
@@ -5466,13 +5809,32 @@
         </w:rPr>
         <w:t>AutoVerification</w:t>
       </w:r>
+      <w:proofErr w:type="spellEnd"/>
       <w:r>
         <w:rPr>
           <w:rFonts w:ascii="Times New Roman" w:hAnsi="Times New Roman"/>
           <w:color w:val="000000"/>
           <w:sz w:val="24"/>
         </w:rPr>
-        <w:t xml:space="preserve"> system contain an indication that the result is ‘AutoVerified’.</w:t>
+        <w:t xml:space="preserve"> system contain an indication that the result is ‘</w:t>
+      </w:r>
+      <w:proofErr w:type="spellStart"/>
+      <w:r>
+        <w:rPr>
+          <w:rFonts w:ascii="Times New Roman" w:hAnsi="Times New Roman"/>
+          <w:color w:val="000000"/>
+          <w:sz w:val="24"/>
+        </w:rPr>
+        <w:t>AutoVerified</w:t>
+      </w:r>
+      <w:proofErr w:type="spellEnd"/>
+      <w:r>
+        <w:rPr>
+          <w:rFonts w:ascii="Times New Roman" w:hAnsi="Times New Roman"/>
+          <w:color w:val="000000"/>
+          <w:sz w:val="24"/>
+        </w:rPr>
+        <w:t>’.</w:t>
       </w:r>
     </w:p>
     <w:p>
@@ -5492,22 +5854,34 @@
           <w:sz w:val="24"/>
         </w:rPr>
       </w:pPr>
+      <w:proofErr w:type="spellStart"/>
       <w:r>
         <w:rPr>
           <w:rFonts w:ascii="Times New Roman" w:hAnsi="Times New Roman"/>
           <w:color w:val="000000"/>
           <w:sz w:val="24"/>
         </w:rPr>
-        <w:t xml:space="preserve">VistA stores the indicator received from the </w:t>
-      </w:r>
+        <w:t>VistA</w:t>
+      </w:r>
+      <w:proofErr w:type="spellEnd"/>
       <w:r>
         <w:rPr>
           <w:rFonts w:ascii="Times New Roman" w:hAnsi="Times New Roman"/>
           <w:color w:val="000000"/>
           <w:sz w:val="24"/>
         </w:rPr>
+        <w:t xml:space="preserve"> stores the indicator received from the </w:t>
+      </w:r>
+      <w:proofErr w:type="spellStart"/>
+      <w:r>
+        <w:rPr>
+          <w:rFonts w:ascii="Times New Roman" w:hAnsi="Times New Roman"/>
+          <w:color w:val="000000"/>
+          <w:sz w:val="24"/>
+        </w:rPr>
         <w:t>AutoVerification</w:t>
       </w:r>
+      <w:proofErr w:type="spellEnd"/>
       <w:r>
         <w:rPr>
           <w:rFonts w:ascii="Times New Roman" w:hAnsi="Times New Roman"/>
@@ -5534,13 +5908,41 @@
           <w:sz w:val="24"/>
         </w:rPr>
       </w:pPr>
+      <w:proofErr w:type="spellStart"/>
       <w:r>
         <w:rPr>
           <w:rFonts w:ascii="Times New Roman" w:hAnsi="Times New Roman"/>
           <w:color w:val="000000"/>
           <w:sz w:val="24"/>
         </w:rPr>
-        <w:t>VistA stores the original message transmission for a period of time, as per current VistA capabilities, for troubleshooting purposes.</w:t>
+        <w:t>VistA</w:t>
+      </w:r>
+      <w:proofErr w:type="spellEnd"/>
+      <w:r>
+        <w:rPr>
+          <w:rFonts w:ascii="Times New Roman" w:hAnsi="Times New Roman"/>
+          <w:color w:val="000000"/>
+          <w:sz w:val="24"/>
+        </w:rPr>
+        <w:t xml:space="preserve"> stores the original message transmission for a period of time, as per current </w:t>
+      </w:r>
+      <w:proofErr w:type="spellStart"/>
+      <w:r>
+        <w:rPr>
+          <w:rFonts w:ascii="Times New Roman" w:hAnsi="Times New Roman"/>
+          <w:color w:val="000000"/>
+          <w:sz w:val="24"/>
+        </w:rPr>
+        <w:t>VistA</w:t>
+      </w:r>
+      <w:proofErr w:type="spellEnd"/>
+      <w:r>
+        <w:rPr>
+          <w:rFonts w:ascii="Times New Roman" w:hAnsi="Times New Roman"/>
+          <w:color w:val="000000"/>
+          <w:sz w:val="24"/>
+        </w:rPr>
+        <w:t xml:space="preserve"> capabilities, for troubleshooting purposes.</w:t>
       </w:r>
     </w:p>
     <w:p>
@@ -5560,6 +5962,7 @@
           <w:sz w:val="24"/>
         </w:rPr>
       </w:pPr>
+      <w:proofErr w:type="spellStart"/>
       <w:r>
         <w:rPr>
           <w:rFonts w:ascii="Times New Roman" w:hAnsi="Times New Roman"/>
@@ -5568,8 +5971,9 @@
           <w:color w:val="000000"/>
           <w:sz w:val="24"/>
         </w:rPr>
-        <w:t xml:space="preserve">VistA </w:t>
-      </w:r>
+        <w:t>VistA</w:t>
+      </w:r>
+      <w:proofErr w:type="spellEnd"/>
       <w:r>
         <w:rPr>
           <w:rFonts w:ascii="Times New Roman" w:hAnsi="Times New Roman"/>
@@ -5578,7 +5982,7 @@
           <w:color w:val="000000"/>
           <w:sz w:val="24"/>
         </w:rPr>
-        <w:t xml:space="preserve">Laboratory </w:t>
+        <w:t xml:space="preserve"> </w:t>
       </w:r>
       <w:r>
         <w:rPr>
@@ -5588,7 +5992,39 @@
           <w:color w:val="000000"/>
           <w:sz w:val="24"/>
         </w:rPr>
-        <w:t>automatically releases Autoverified Results:</w:t>
+        <w:t xml:space="preserve">Laboratory </w:t>
+      </w:r>
+      <w:r>
+        <w:rPr>
+          <w:rFonts w:ascii="Times New Roman" w:hAnsi="Times New Roman"/>
+          <w:b/>
+          <w:i/>
+          <w:color w:val="000000"/>
+          <w:sz w:val="24"/>
+        </w:rPr>
+        <w:t xml:space="preserve">automatically releases </w:t>
+      </w:r>
+      <w:proofErr w:type="spellStart"/>
+      <w:r>
+        <w:rPr>
+          <w:rFonts w:ascii="Times New Roman" w:hAnsi="Times New Roman"/>
+          <w:b/>
+          <w:i/>
+          <w:color w:val="000000"/>
+          <w:sz w:val="24"/>
+        </w:rPr>
+        <w:t>Autoverified</w:t>
+      </w:r>
+      <w:proofErr w:type="spellEnd"/>
+      <w:r>
+        <w:rPr>
+          <w:rFonts w:ascii="Times New Roman" w:hAnsi="Times New Roman"/>
+          <w:b/>
+          <w:i/>
+          <w:color w:val="000000"/>
+          <w:sz w:val="24"/>
+        </w:rPr>
+        <w:t xml:space="preserve"> Results:</w:t>
       </w:r>
       <w:r>
         <w:rPr>
@@ -5598,6 +6034,7 @@
         </w:rPr>
         <w:t xml:space="preserve"> Processing test results, with an indicator of successful </w:t>
       </w:r>
+      <w:proofErr w:type="spellStart"/>
       <w:r>
         <w:rPr>
           <w:rFonts w:ascii="Times New Roman" w:hAnsi="Times New Roman"/>
@@ -5606,6 +6043,7 @@
         </w:rPr>
         <w:t>AutoVerification</w:t>
       </w:r>
+      <w:proofErr w:type="spellEnd"/>
       <w:r>
         <w:rPr>
           <w:rFonts w:ascii="Times New Roman" w:hAnsi="Times New Roman"/>
@@ -5666,6 +6104,7 @@
         </w:rPr>
         <w:t xml:space="preserve">Results received from </w:t>
       </w:r>
+      <w:proofErr w:type="spellStart"/>
       <w:r>
         <w:rPr>
           <w:rFonts w:ascii="Times New Roman" w:hAnsi="Times New Roman"/>
@@ -5674,13 +6113,50 @@
         </w:rPr>
         <w:t>AutoVerification</w:t>
       </w:r>
+      <w:proofErr w:type="spellEnd"/>
       <w:r>
         <w:rPr>
           <w:rFonts w:ascii="Times New Roman" w:hAnsi="Times New Roman"/>
           <w:color w:val="000000"/>
           <w:sz w:val="24"/>
         </w:rPr>
-        <w:t xml:space="preserve"> system that are identified as ‘AutoVerified’ will be automatically released and visible to the clinicians authorized to view the results (as per current VistA/CPRS capabilities) for the patient.</w:t>
+        <w:t xml:space="preserve"> system that are identified as ‘</w:t>
+      </w:r>
+      <w:proofErr w:type="spellStart"/>
+      <w:r>
+        <w:rPr>
+          <w:rFonts w:ascii="Times New Roman" w:hAnsi="Times New Roman"/>
+          <w:color w:val="000000"/>
+          <w:sz w:val="24"/>
+        </w:rPr>
+        <w:t>AutoVerified</w:t>
+      </w:r>
+      <w:proofErr w:type="spellEnd"/>
+      <w:r>
+        <w:rPr>
+          <w:rFonts w:ascii="Times New Roman" w:hAnsi="Times New Roman"/>
+          <w:color w:val="000000"/>
+          <w:sz w:val="24"/>
+        </w:rPr>
+        <w:t xml:space="preserve">’ will be automatically released and visible to the clinicians authorized to view the results (as per current </w:t>
+      </w:r>
+      <w:proofErr w:type="spellStart"/>
+      <w:r>
+        <w:rPr>
+          <w:rFonts w:ascii="Times New Roman" w:hAnsi="Times New Roman"/>
+          <w:color w:val="000000"/>
+          <w:sz w:val="24"/>
+        </w:rPr>
+        <w:t>VistA</w:t>
+      </w:r>
+      <w:proofErr w:type="spellEnd"/>
+      <w:r>
+        <w:rPr>
+          <w:rFonts w:ascii="Times New Roman" w:hAnsi="Times New Roman"/>
+          <w:color w:val="000000"/>
+          <w:sz w:val="24"/>
+        </w:rPr>
+        <w:t>/CPRS capabilities) for the patient.</w:t>
       </w:r>
     </w:p>
     <w:p>
@@ -5706,7 +6182,25 @@
           <w:color w:val="000000"/>
           <w:sz w:val="24"/>
         </w:rPr>
-        <w:t>Clinicians with appropriate authorization will immediately be able to view the patient’s AutoVerified results via CPRS.</w:t>
+        <w:t xml:space="preserve">Clinicians with appropriate authorization will immediately be able to view the patient’s </w:t>
+      </w:r>
+      <w:proofErr w:type="spellStart"/>
+      <w:r>
+        <w:rPr>
+          <w:rFonts w:ascii="Times New Roman" w:hAnsi="Times New Roman"/>
+          <w:color w:val="000000"/>
+          <w:sz w:val="24"/>
+        </w:rPr>
+        <w:t>AutoVerified</w:t>
+      </w:r>
+      <w:proofErr w:type="spellEnd"/>
+      <w:r>
+        <w:rPr>
+          <w:rFonts w:ascii="Times New Roman" w:hAnsi="Times New Roman"/>
+          <w:color w:val="000000"/>
+          <w:sz w:val="24"/>
+        </w:rPr>
+        <w:t xml:space="preserve"> results via CPRS.</w:t>
       </w:r>
     </w:p>
     <w:p>
@@ -5739,6 +6233,7 @@
           <w:sz w:val="24"/>
         </w:rPr>
       </w:pPr>
+      <w:proofErr w:type="spellStart"/>
       <w:r>
         <w:rPr>
           <w:rFonts w:ascii="Times New Roman" w:hAnsi="Times New Roman"/>
@@ -5747,7 +6242,19 @@
           <w:color w:val="000000"/>
           <w:sz w:val="24"/>
         </w:rPr>
-        <w:t xml:space="preserve">VistA </w:t>
+        <w:lastRenderedPageBreak/>
+        <w:t>VistA</w:t>
+      </w:r>
+      <w:proofErr w:type="spellEnd"/>
+      <w:r>
+        <w:rPr>
+          <w:rFonts w:ascii="Times New Roman" w:hAnsi="Times New Roman"/>
+          <w:b/>
+          <w:i/>
+          <w:color w:val="000000"/>
+          <w:sz w:val="24"/>
+        </w:rPr>
+        <w:t xml:space="preserve"> </w:t>
       </w:r>
       <w:r>
         <w:rPr>
@@ -5827,7 +6334,25 @@
           <w:color w:val="000000"/>
           <w:sz w:val="24"/>
         </w:rPr>
-        <w:t>Results received from AutoVerification system contain unique identification of the technolo</w:t>
+        <w:t xml:space="preserve">Results received from </w:t>
+      </w:r>
+      <w:proofErr w:type="spellStart"/>
+      <w:r>
+        <w:rPr>
+          <w:rFonts w:ascii="Times New Roman" w:hAnsi="Times New Roman"/>
+          <w:color w:val="000000"/>
+          <w:sz w:val="24"/>
+        </w:rPr>
+        <w:t>AutoVerification</w:t>
+      </w:r>
+      <w:proofErr w:type="spellEnd"/>
+      <w:r>
+        <w:rPr>
+          <w:rFonts w:ascii="Times New Roman" w:hAnsi="Times New Roman"/>
+          <w:color w:val="000000"/>
+          <w:sz w:val="24"/>
+        </w:rPr>
+        <w:t xml:space="preserve"> system contain unique identification of the technolo</w:t>
       </w:r>
       <w:r>
         <w:rPr>
@@ -5855,22 +6380,34 @@
           <w:sz w:val="24"/>
         </w:rPr>
       </w:pPr>
+      <w:proofErr w:type="spellStart"/>
       <w:r>
         <w:rPr>
           <w:rFonts w:ascii="Times New Roman" w:hAnsi="Times New Roman"/>
           <w:color w:val="000000"/>
           <w:sz w:val="24"/>
         </w:rPr>
-        <w:t xml:space="preserve">VistA stores the identification of the technologist received from the </w:t>
-      </w:r>
+        <w:t>VistA</w:t>
+      </w:r>
+      <w:proofErr w:type="spellEnd"/>
       <w:r>
         <w:rPr>
           <w:rFonts w:ascii="Times New Roman" w:hAnsi="Times New Roman"/>
           <w:color w:val="000000"/>
           <w:sz w:val="24"/>
         </w:rPr>
+        <w:t xml:space="preserve"> stores the identification of the technologist received from the </w:t>
+      </w:r>
+      <w:proofErr w:type="spellStart"/>
+      <w:r>
+        <w:rPr>
+          <w:rFonts w:ascii="Times New Roman" w:hAnsi="Times New Roman"/>
+          <w:color w:val="000000"/>
+          <w:sz w:val="24"/>
+        </w:rPr>
         <w:t>AutoVerification</w:t>
       </w:r>
+      <w:proofErr w:type="spellEnd"/>
       <w:r>
         <w:rPr>
           <w:rFonts w:ascii="Times New Roman" w:hAnsi="Times New Roman"/>
@@ -5897,13 +6434,41 @@
           <w:sz w:val="24"/>
         </w:rPr>
       </w:pPr>
+      <w:proofErr w:type="spellStart"/>
       <w:r>
         <w:rPr>
           <w:rFonts w:ascii="Times New Roman" w:hAnsi="Times New Roman"/>
           <w:color w:val="000000"/>
           <w:sz w:val="24"/>
         </w:rPr>
-        <w:t>VistA stores the original message transmission for a period of time, as per current VistA capabilities, for troubleshooting purposes.</w:t>
+        <w:t>VistA</w:t>
+      </w:r>
+      <w:proofErr w:type="spellEnd"/>
+      <w:r>
+        <w:rPr>
+          <w:rFonts w:ascii="Times New Roman" w:hAnsi="Times New Roman"/>
+          <w:color w:val="000000"/>
+          <w:sz w:val="24"/>
+        </w:rPr>
+        <w:t xml:space="preserve"> stores the original message transmission for a period of time, as per current </w:t>
+      </w:r>
+      <w:proofErr w:type="spellStart"/>
+      <w:r>
+        <w:rPr>
+          <w:rFonts w:ascii="Times New Roman" w:hAnsi="Times New Roman"/>
+          <w:color w:val="000000"/>
+          <w:sz w:val="24"/>
+        </w:rPr>
+        <w:t>VistA</w:t>
+      </w:r>
+      <w:proofErr w:type="spellEnd"/>
+      <w:r>
+        <w:rPr>
+          <w:rFonts w:ascii="Times New Roman" w:hAnsi="Times New Roman"/>
+          <w:color w:val="000000"/>
+          <w:sz w:val="24"/>
+        </w:rPr>
+        <w:t xml:space="preserve"> capabilities, for troubleshooting purposes.</w:t>
       </w:r>
     </w:p>
     <w:p>
@@ -5936,6 +6501,7 @@
           <w:sz w:val="24"/>
         </w:rPr>
       </w:pPr>
+      <w:proofErr w:type="spellStart"/>
       <w:r>
         <w:rPr>
           <w:rFonts w:ascii="Times New Roman" w:hAnsi="Times New Roman"/>
@@ -5944,7 +6510,18 @@
           <w:color w:val="000000"/>
           <w:sz w:val="24"/>
         </w:rPr>
-        <w:t xml:space="preserve">VistA </w:t>
+        <w:t>VistA</w:t>
+      </w:r>
+      <w:proofErr w:type="spellEnd"/>
+      <w:r>
+        <w:rPr>
+          <w:rFonts w:ascii="Times New Roman" w:hAnsi="Times New Roman"/>
+          <w:b/>
+          <w:i/>
+          <w:color w:val="000000"/>
+          <w:sz w:val="24"/>
+        </w:rPr>
+        <w:t xml:space="preserve"> </w:t>
       </w:r>
       <w:r>
         <w:rPr>
@@ -6026,6 +6603,7 @@
         </w:rPr>
         <w:t xml:space="preserve">Results received from </w:t>
       </w:r>
+      <w:proofErr w:type="spellStart"/>
       <w:r>
         <w:rPr>
           <w:rFonts w:ascii="Times New Roman" w:hAnsi="Times New Roman"/>
@@ -6034,13 +6612,32 @@
         </w:rPr>
         <w:t>AutoVerification</w:t>
       </w:r>
+      <w:proofErr w:type="spellEnd"/>
       <w:r>
         <w:rPr>
           <w:rFonts w:ascii="Times New Roman" w:hAnsi="Times New Roman"/>
           <w:color w:val="000000"/>
           <w:sz w:val="24"/>
         </w:rPr>
-        <w:t xml:space="preserve"> system, that are identified  as ‘Verified’ will be automatically released and visible to the clinicians authorized to view the results (as per current VistA/CPRS capabilities) for the patient.</w:t>
+        <w:t xml:space="preserve"> system, that are identified  as ‘Verified’ will be automatically released and visible to the clinicians authorized to view the results (as per current </w:t>
+      </w:r>
+      <w:proofErr w:type="spellStart"/>
+      <w:r>
+        <w:rPr>
+          <w:rFonts w:ascii="Times New Roman" w:hAnsi="Times New Roman"/>
+          <w:color w:val="000000"/>
+          <w:sz w:val="24"/>
+        </w:rPr>
+        <w:t>VistA</w:t>
+      </w:r>
+      <w:proofErr w:type="spellEnd"/>
+      <w:r>
+        <w:rPr>
+          <w:rFonts w:ascii="Times New Roman" w:hAnsi="Times New Roman"/>
+          <w:color w:val="000000"/>
+          <w:sz w:val="24"/>
+        </w:rPr>
+        <w:t>/CPRS capabilities) for the patient.</w:t>
       </w:r>
     </w:p>
     <w:p>
@@ -6102,6 +6699,7 @@
           <w:sz w:val="24"/>
         </w:rPr>
       </w:pPr>
+      <w:proofErr w:type="spellStart"/>
       <w:r>
         <w:rPr>
           <w:rFonts w:ascii="Times New Roman" w:hAnsi="Times New Roman"/>
@@ -6110,7 +6708,18 @@
           <w:color w:val="000000"/>
           <w:sz w:val="24"/>
         </w:rPr>
-        <w:t xml:space="preserve">VistA </w:t>
+        <w:t>VistA</w:t>
+      </w:r>
+      <w:proofErr w:type="spellEnd"/>
+      <w:r>
+        <w:rPr>
+          <w:rFonts w:ascii="Times New Roman" w:hAnsi="Times New Roman"/>
+          <w:b/>
+          <w:i/>
+          <w:color w:val="000000"/>
+          <w:sz w:val="24"/>
+        </w:rPr>
+        <w:t xml:space="preserve"> </w:t>
       </w:r>
       <w:r>
         <w:rPr>
@@ -6184,13 +6793,23 @@
           <w:sz w:val="24"/>
         </w:rPr>
       </w:pPr>
+      <w:proofErr w:type="spellStart"/>
       <w:r>
         <w:rPr>
           <w:rFonts w:ascii="Times New Roman" w:hAnsi="Times New Roman"/>
           <w:color w:val="000000"/>
           <w:sz w:val="24"/>
         </w:rPr>
-        <w:t>VistA Laboratory system will include the provider’s pager and phone number available from New Person File #200, prior to the technologist initiating the</w:t>
+        <w:t>VistA</w:t>
+      </w:r>
+      <w:proofErr w:type="spellEnd"/>
+      <w:r>
+        <w:rPr>
+          <w:rFonts w:ascii="Times New Roman" w:hAnsi="Times New Roman"/>
+          <w:color w:val="000000"/>
+          <w:sz w:val="24"/>
+        </w:rPr>
+        <w:t xml:space="preserve"> Laboratory system will include the provider’s pager and phone number available from New Person File #200, prior to the technologist initiating the</w:t>
       </w:r>
       <w:r>
         <w:rPr>
@@ -6218,13 +6837,41 @@
           <w:sz w:val="24"/>
         </w:rPr>
       </w:pPr>
+      <w:proofErr w:type="spellStart"/>
       <w:r>
         <w:rPr>
           <w:rFonts w:ascii="Times New Roman" w:hAnsi="Times New Roman"/>
           <w:color w:val="000000"/>
           <w:sz w:val="24"/>
         </w:rPr>
-        <w:t>VistA stores the original message transmission for a period of time, as per current VistA capabilities, for troubleshooting purposes.</w:t>
+        <w:t>VistA</w:t>
+      </w:r>
+      <w:proofErr w:type="spellEnd"/>
+      <w:r>
+        <w:rPr>
+          <w:rFonts w:ascii="Times New Roman" w:hAnsi="Times New Roman"/>
+          <w:color w:val="000000"/>
+          <w:sz w:val="24"/>
+        </w:rPr>
+        <w:t xml:space="preserve"> stores the original message transmission for a period of time, as per current </w:t>
+      </w:r>
+      <w:proofErr w:type="spellStart"/>
+      <w:r>
+        <w:rPr>
+          <w:rFonts w:ascii="Times New Roman" w:hAnsi="Times New Roman"/>
+          <w:color w:val="000000"/>
+          <w:sz w:val="24"/>
+        </w:rPr>
+        <w:t>VistA</w:t>
+      </w:r>
+      <w:proofErr w:type="spellEnd"/>
+      <w:r>
+        <w:rPr>
+          <w:rFonts w:ascii="Times New Roman" w:hAnsi="Times New Roman"/>
+          <w:color w:val="000000"/>
+          <w:sz w:val="24"/>
+        </w:rPr>
+        <w:t xml:space="preserve"> capabilities, for troubleshooting purposes.</w:t>
       </w:r>
     </w:p>
     <w:p>
@@ -6252,6 +6899,7 @@
           <w:sz w:val="24"/>
         </w:rPr>
       </w:pPr>
+      <w:proofErr w:type="spellStart"/>
       <w:r>
         <w:rPr>
           <w:rFonts w:ascii="Times New Roman" w:hAnsi="Times New Roman"/>
@@ -6260,8 +6908,9 @@
           <w:color w:val="000000"/>
           <w:sz w:val="24"/>
         </w:rPr>
-        <w:t xml:space="preserve">VistA </w:t>
-      </w:r>
+        <w:t>VistA</w:t>
+      </w:r>
+      <w:proofErr w:type="spellEnd"/>
       <w:r>
         <w:rPr>
           <w:rFonts w:ascii="Times New Roman" w:hAnsi="Times New Roman"/>
@@ -6270,7 +6919,7 @@
           <w:color w:val="000000"/>
           <w:sz w:val="24"/>
         </w:rPr>
-        <w:t xml:space="preserve">Laboratory </w:t>
+        <w:t xml:space="preserve"> </w:t>
       </w:r>
       <w:r>
         <w:rPr>
@@ -6280,7 +6929,7 @@
           <w:color w:val="000000"/>
           <w:sz w:val="24"/>
         </w:rPr>
-        <w:t xml:space="preserve">Auto Release Patches Operate with </w:t>
+        <w:t xml:space="preserve">Laboratory </w:t>
       </w:r>
       <w:r>
         <w:rPr>
@@ -6290,8 +6939,9 @@
           <w:color w:val="000000"/>
           <w:sz w:val="24"/>
         </w:rPr>
-        <w:t>AutoVerification</w:t>
-      </w:r>
+        <w:t xml:space="preserve">Auto Release Patches Operate with </w:t>
+      </w:r>
+      <w:proofErr w:type="spellStart"/>
       <w:r>
         <w:rPr>
           <w:rFonts w:ascii="Times New Roman" w:hAnsi="Times New Roman"/>
@@ -6300,6 +6950,17 @@
           <w:color w:val="000000"/>
           <w:sz w:val="24"/>
         </w:rPr>
+        <w:t>AutoVerification</w:t>
+      </w:r>
+      <w:proofErr w:type="spellEnd"/>
+      <w:r>
+        <w:rPr>
+          <w:rFonts w:ascii="Times New Roman" w:hAnsi="Times New Roman"/>
+          <w:b/>
+          <w:i/>
+          <w:color w:val="000000"/>
+          <w:sz w:val="24"/>
+        </w:rPr>
         <w:t xml:space="preserve"> System:</w:t>
       </w:r>
       <w:r>
@@ -6308,24 +6969,27 @@
           <w:color w:val="000000"/>
           <w:sz w:val="24"/>
         </w:rPr>
-        <w:t xml:space="preserve"> The VistA Auto Release Patches work with the </w:t>
-      </w:r>
+        <w:t xml:space="preserve"> The </w:t>
+      </w:r>
+      <w:proofErr w:type="spellStart"/>
       <w:r>
         <w:rPr>
           <w:rFonts w:ascii="Times New Roman" w:hAnsi="Times New Roman"/>
           <w:color w:val="000000"/>
           <w:sz w:val="24"/>
         </w:rPr>
-        <w:t>AutoVerification</w:t>
-      </w:r>
+        <w:t>VistA</w:t>
+      </w:r>
+      <w:proofErr w:type="spellEnd"/>
       <w:r>
         <w:rPr>
           <w:rFonts w:ascii="Times New Roman" w:hAnsi="Times New Roman"/>
           <w:color w:val="000000"/>
           <w:sz w:val="24"/>
         </w:rPr>
-        <w:t xml:space="preserve"> system, instrument middleware, for the purpose of implementing a full end to end </w:t>
-      </w:r>
+        <w:t xml:space="preserve"> Auto Release Patches work with the </w:t>
+      </w:r>
+      <w:proofErr w:type="spellStart"/>
       <w:r>
         <w:rPr>
           <w:rFonts w:ascii="Times New Roman" w:hAnsi="Times New Roman"/>
@@ -6334,6 +6998,25 @@
         </w:rPr>
         <w:t>AutoVerification</w:t>
       </w:r>
+      <w:proofErr w:type="spellEnd"/>
+      <w:r>
+        <w:rPr>
+          <w:rFonts w:ascii="Times New Roman" w:hAnsi="Times New Roman"/>
+          <w:color w:val="000000"/>
+          <w:sz w:val="24"/>
+        </w:rPr>
+        <w:t xml:space="preserve"> system, instrument middleware, for the purpose of implementing a full end to end </w:t>
+      </w:r>
+      <w:proofErr w:type="spellStart"/>
+      <w:r>
+        <w:rPr>
+          <w:rFonts w:ascii="Times New Roman" w:hAnsi="Times New Roman"/>
+          <w:color w:val="000000"/>
+          <w:sz w:val="24"/>
+        </w:rPr>
+        <w:t>AutoVerification</w:t>
+      </w:r>
+      <w:proofErr w:type="spellEnd"/>
       <w:r>
         <w:rPr>
           <w:rFonts w:ascii="Times New Roman" w:hAnsi="Times New Roman"/>
@@ -6386,13 +7069,23 @@
           <w:sz w:val="24"/>
         </w:rPr>
       </w:pPr>
+      <w:proofErr w:type="spellStart"/>
       <w:r>
         <w:rPr>
           <w:rFonts w:ascii="Times New Roman" w:hAnsi="Times New Roman"/>
           <w:color w:val="000000"/>
           <w:sz w:val="24"/>
         </w:rPr>
-        <w:t xml:space="preserve">VistA patches are installed and meet </w:t>
+        <w:t>VistA</w:t>
+      </w:r>
+      <w:proofErr w:type="spellEnd"/>
+      <w:r>
+        <w:rPr>
+          <w:rFonts w:ascii="Times New Roman" w:hAnsi="Times New Roman"/>
+          <w:color w:val="000000"/>
+          <w:sz w:val="24"/>
+        </w:rPr>
+        <w:t xml:space="preserve"> patches are installed and meet </w:t>
       </w:r>
       <w:r>
         <w:rPr>
@@ -6420,22 +7113,34 @@
           <w:sz w:val="24"/>
         </w:rPr>
       </w:pPr>
+      <w:proofErr w:type="spellStart"/>
       <w:r>
         <w:rPr>
           <w:rFonts w:ascii="Times New Roman" w:hAnsi="Times New Roman"/>
           <w:color w:val="000000"/>
           <w:sz w:val="24"/>
         </w:rPr>
-        <w:t xml:space="preserve">VistA patches are operating with the DI </w:t>
-      </w:r>
+        <w:t>VistA</w:t>
+      </w:r>
+      <w:proofErr w:type="spellEnd"/>
       <w:r>
         <w:rPr>
           <w:rFonts w:ascii="Times New Roman" w:hAnsi="Times New Roman"/>
           <w:color w:val="000000"/>
           <w:sz w:val="24"/>
         </w:rPr>
+        <w:t xml:space="preserve"> patches are operating with the DI </w:t>
+      </w:r>
+      <w:proofErr w:type="spellStart"/>
+      <w:r>
+        <w:rPr>
+          <w:rFonts w:ascii="Times New Roman" w:hAnsi="Times New Roman"/>
+          <w:color w:val="000000"/>
+          <w:sz w:val="24"/>
+        </w:rPr>
         <w:t>AutoVerification</w:t>
       </w:r>
+      <w:proofErr w:type="spellEnd"/>
       <w:r>
         <w:rPr>
           <w:rFonts w:ascii="Times New Roman" w:hAnsi="Times New Roman"/>
@@ -6461,10 +7166,12 @@
       </w:pPr>
       <w:bookmarkStart w:id="23" w:name="_Toc249158621"/>
       <w:bookmarkStart w:id="24" w:name="_Toc454348884"/>
+      <w:proofErr w:type="spellStart"/>
       <w:r>
         <w:lastRenderedPageBreak/>
         <w:t>AutoVerification</w:t>
       </w:r>
+      <w:proofErr w:type="spellEnd"/>
       <w:r>
         <w:t xml:space="preserve"> Test Sites</w:t>
       </w:r>
@@ -6525,6 +7232,7 @@
       <w:r>
         <w:t xml:space="preserve">displays the sites that assisted in testing </w:t>
       </w:r>
+      <w:proofErr w:type="spellStart"/>
       <w:r>
         <w:rPr>
           <w:rFonts w:ascii="Microsoft Sans Serif" w:hAnsi="Microsoft Sans Serif" w:cs="Microsoft Sans Serif"/>
@@ -6533,6 +7241,7 @@
         </w:rPr>
         <w:t>AutoVerification</w:t>
       </w:r>
+      <w:proofErr w:type="spellEnd"/>
       <w:r>
         <w:t xml:space="preserve"> prior to the release date.</w:t>
       </w:r>
@@ -6597,12 +7306,14 @@
         </w:rPr>
         <w:t xml:space="preserve"> – </w:t>
       </w:r>
+      <w:proofErr w:type="spellStart"/>
       <w:r>
         <w:rPr>
           <w:rFonts w:cs="Arial"/>
         </w:rPr>
         <w:t>AutoVerification</w:t>
       </w:r>
+      <w:proofErr w:type="spellEnd"/>
       <w:r>
         <w:rPr>
           <w:rFonts w:cs="Arial"/>
@@ -7110,6 +7821,161 @@
           </w:p>
         </w:tc>
       </w:tr>
+      <w:tr>
+        <w:tc>
+          <w:tcPr>
+            <w:tcW w:w="6660" w:type="dxa"/>
+          </w:tcPr>
+          <w:p>
+            <w:pPr>
+              <w:pStyle w:val="TableText"/>
+              <w:tabs>
+                <w:tab w:val="left" w:pos="4860"/>
+              </w:tabs>
+              <w:rPr>
+                <w:rFonts w:ascii="Times New Roman" w:hAnsi="Times New Roman" w:cs="Times New Roman"/>
+                <w:sz w:val="24"/>
+                <w:szCs w:val="24"/>
+                <w:highlight w:val="yellow"/>
+              </w:rPr>
+            </w:pPr>
+            <w:r>
+              <w:rPr>
+                <w:rFonts w:ascii="Times New Roman" w:hAnsi="Times New Roman" w:cs="Times New Roman"/>
+                <w:sz w:val="24"/>
+                <w:szCs w:val="24"/>
+                <w:highlight w:val="yellow"/>
+              </w:rPr>
+              <w:t>VA Heartland West - Kansas City</w:t>
+            </w:r>
+            <w:r>
+              <w:rPr>
+                <w:rFonts w:ascii="Times New Roman" w:hAnsi="Times New Roman" w:cs="Times New Roman"/>
+                <w:sz w:val="24"/>
+                <w:szCs w:val="24"/>
+                <w:highlight w:val="yellow"/>
+              </w:rPr>
+              <w:tab/>
+            </w:r>
+          </w:p>
+        </w:tc>
+        <w:tc>
+          <w:tcPr>
+            <w:tcW w:w="1316" w:type="dxa"/>
+          </w:tcPr>
+          <w:p>
+            <w:pPr>
+              <w:pStyle w:val="TableText"/>
+              <w:jc w:val="center"/>
+              <w:rPr>
+                <w:rFonts w:ascii="Times New Roman" w:hAnsi="Times New Roman" w:cs="Times New Roman"/>
+                <w:sz w:val="24"/>
+                <w:szCs w:val="24"/>
+                <w:highlight w:val="yellow"/>
+              </w:rPr>
+            </w:pPr>
+            <w:r>
+              <w:rPr>
+                <w:rFonts w:ascii="Times New Roman" w:hAnsi="Times New Roman" w:cs="Times New Roman"/>
+                <w:sz w:val="24"/>
+                <w:szCs w:val="24"/>
+                <w:highlight w:val="yellow"/>
+              </w:rPr>
+              <w:t>Warranty</w:t>
+            </w:r>
+          </w:p>
+        </w:tc>
+        <w:tc>
+          <w:tcPr>
+            <w:tcW w:w="1564" w:type="dxa"/>
+          </w:tcPr>
+          <w:p>
+            <w:pPr>
+              <w:pStyle w:val="TableText"/>
+              <w:jc w:val="center"/>
+              <w:rPr>
+                <w:rFonts w:ascii="Times New Roman" w:hAnsi="Times New Roman" w:cs="Times New Roman"/>
+                <w:sz w:val="24"/>
+                <w:szCs w:val="24"/>
+                <w:highlight w:val="yellow"/>
+              </w:rPr>
+            </w:pPr>
+          </w:p>
+        </w:tc>
+      </w:tr>
+      <w:tr>
+        <w:tc>
+          <w:tcPr>
+            <w:tcW w:w="6660" w:type="dxa"/>
+          </w:tcPr>
+          <w:p>
+            <w:pPr>
+              <w:pStyle w:val="TableText"/>
+              <w:tabs>
+                <w:tab w:val="left" w:pos="4860"/>
+              </w:tabs>
+              <w:rPr>
+                <w:rFonts w:ascii="Times New Roman" w:hAnsi="Times New Roman" w:cs="Times New Roman"/>
+                <w:sz w:val="24"/>
+                <w:szCs w:val="24"/>
+                <w:highlight w:val="yellow"/>
+              </w:rPr>
+            </w:pPr>
+            <w:r>
+              <w:rPr>
+                <w:rFonts w:ascii="Times New Roman" w:hAnsi="Times New Roman" w:cs="Times New Roman"/>
+                <w:sz w:val="24"/>
+                <w:szCs w:val="24"/>
+                <w:highlight w:val="yellow"/>
+              </w:rPr>
+              <w:t>Iowa City VA Healthcare System</w:t>
+            </w:r>
+          </w:p>
+        </w:tc>
+        <w:tc>
+          <w:tcPr>
+            <w:tcW w:w="1316" w:type="dxa"/>
+          </w:tcPr>
+          <w:p>
+            <w:pPr>
+              <w:pStyle w:val="TableText"/>
+              <w:jc w:val="center"/>
+              <w:rPr>
+                <w:rFonts w:ascii="Times New Roman" w:hAnsi="Times New Roman" w:cs="Times New Roman"/>
+                <w:sz w:val="24"/>
+                <w:szCs w:val="24"/>
+                <w:highlight w:val="yellow"/>
+              </w:rPr>
+            </w:pPr>
+            <w:r>
+              <w:rPr>
+                <w:rFonts w:ascii="Times New Roman" w:hAnsi="Times New Roman" w:cs="Times New Roman"/>
+                <w:sz w:val="24"/>
+                <w:szCs w:val="24"/>
+                <w:highlight w:val="yellow"/>
+              </w:rPr>
+              <w:t>Warranty</w:t>
+            </w:r>
+          </w:p>
+        </w:tc>
+        <w:tc>
+          <w:tcPr>
+            <w:tcW w:w="1564" w:type="dxa"/>
+          </w:tcPr>
+          <w:p>
+            <w:pPr>
+              <w:pStyle w:val="TableText"/>
+              <w:jc w:val="center"/>
+              <w:rPr>
+                <w:rFonts w:ascii="Times New Roman" w:hAnsi="Times New Roman" w:cs="Times New Roman"/>
+                <w:sz w:val="24"/>
+                <w:szCs w:val="24"/>
+                <w:highlight w:val="yellow"/>
+              </w:rPr>
+            </w:pPr>
+          </w:p>
+        </w:tc>
+      </w:tr>
     </w:tbl>
     <w:p/>
     <w:p>
@@ -7155,9 +8021,11 @@
       <w:r>
         <w:t xml:space="preserve">for </w:t>
       </w:r>
+      <w:proofErr w:type="spellStart"/>
       <w:r>
         <w:t>AutoVerification</w:t>
       </w:r>
+      <w:proofErr w:type="spellEnd"/>
       <w:r>
         <w:t xml:space="preserve">.  The following table </w:t>
       </w:r>
@@ -7392,9 +8260,11 @@
       </w:pPr>
       <w:bookmarkStart w:id="31" w:name="_Toc249158623"/>
       <w:bookmarkStart w:id="32" w:name="_Toc454348886"/>
+      <w:proofErr w:type="spellStart"/>
       <w:r>
         <w:t>AutoVerification</w:t>
       </w:r>
+      <w:proofErr w:type="spellEnd"/>
       <w:r>
         <w:t xml:space="preserve"> Routines</w:t>
       </w:r>
@@ -7503,12 +8373,14 @@
         </w:rPr>
         <w:t xml:space="preserve"> – </w:t>
       </w:r>
+      <w:proofErr w:type="spellStart"/>
       <w:r>
         <w:rPr>
           <w:rFonts w:cs="Arial"/>
         </w:rPr>
         <w:t>AutoVerification</w:t>
       </w:r>
+      <w:proofErr w:type="spellEnd"/>
       <w:r>
         <w:rPr>
           <w:rFonts w:cs="Arial"/>
@@ -7539,9 +8411,9 @@
         <w:tblLook w:val="01E0" w:firstRow="1" w:lastRow="1" w:firstColumn="1" w:lastColumn="1" w:noHBand="0" w:noVBand="0"/>
       </w:tblPr>
       <w:tblGrid>
-        <w:gridCol w:w="1615"/>
-        <w:gridCol w:w="6305"/>
-        <w:gridCol w:w="1620"/>
+        <w:gridCol w:w="1546"/>
+        <w:gridCol w:w="5964"/>
+        <w:gridCol w:w="2030"/>
       </w:tblGrid>
       <w:tr>
         <w:trPr>
@@ -7653,24 +8525,112 @@
               <w:t xml:space="preserve">Allows configuring Lab Universal Interface entries (LA7UI*) in LA7 MESSAGE PARAMETER file (#62.48) and corresponding entries in AUTO INSTRUMENT file (#62.4) which use the Lab Universal Interface.  </w:t>
             </w:r>
           </w:p>
-        </w:tc>
-        <w:tc>
-          <w:tcPr>
-            <w:tcW w:w="1620" w:type="dxa"/>
-          </w:tcPr>
           <w:p>
             <w:pPr>
               <w:pStyle w:val="BodyText"/>
               <w:spacing w:before="60"/>
               <w:rPr>
                 <w:szCs w:val="24"/>
-              </w:rPr>
-            </w:pPr>
+                <w:highlight w:val="yellow"/>
+              </w:rPr>
+            </w:pPr>
+            <w:r>
+              <w:rPr>
+                <w:szCs w:val="24"/>
+                <w:highlight w:val="yellow"/>
+              </w:rPr>
+              <w:t xml:space="preserve">Warranty Fix: modifies LA7UCFG at ENKEY+14 to add '*' to the variables being </w:t>
+            </w:r>
+          </w:p>
+          <w:p>
+            <w:pPr>
+              <w:pStyle w:val="BodyText"/>
+              <w:spacing w:before="60"/>
+              <w:rPr>
+                <w:szCs w:val="24"/>
+              </w:rPr>
+            </w:pPr>
+            <w:r>
+              <w:rPr>
+                <w:szCs w:val="24"/>
+                <w:highlight w:val="yellow"/>
+              </w:rPr>
+              <w:t xml:space="preserve">passed to </w:t>
+            </w:r>
+            <w:proofErr w:type="spellStart"/>
+            <w:r>
+              <w:rPr>
+                <w:szCs w:val="24"/>
+                <w:highlight w:val="yellow"/>
+              </w:rPr>
+              <w:t>Taskman</w:t>
+            </w:r>
+            <w:proofErr w:type="spellEnd"/>
+            <w:r>
+              <w:rPr>
+                <w:szCs w:val="24"/>
+                <w:highlight w:val="yellow"/>
+              </w:rPr>
+              <w:t>:</w:t>
+            </w:r>
+          </w:p>
+          <w:p>
+            <w:pPr>
+              <w:pStyle w:val="BodyText"/>
+              <w:spacing w:before="60"/>
+              <w:rPr>
+                <w:szCs w:val="24"/>
+              </w:rPr>
+            </w:pPr>
+            <w:r>
+              <w:rPr>
+                <w:szCs w:val="24"/>
+              </w:rPr>
+              <w:lastRenderedPageBreak/>
+              <w:t xml:space="preserve">        S ZTSAVE("LRKEY*")="",ZTSAVE("LRUSER*")=""</w:t>
+            </w:r>
+          </w:p>
+        </w:tc>
+        <w:tc>
+          <w:tcPr>
+            <w:tcW w:w="1620" w:type="dxa"/>
+          </w:tcPr>
+          <w:p>
+            <w:pPr>
+              <w:pStyle w:val="BodyText"/>
+              <w:spacing w:before="60"/>
+              <w:rPr>
+                <w:szCs w:val="24"/>
+              </w:rPr>
+            </w:pPr>
+            <w:r>
+              <w:rPr>
+                <w:szCs w:val="24"/>
+              </w:rPr>
+              <w:lastRenderedPageBreak/>
+              <w:t>Old_</w:t>
+            </w:r>
             <w:r>
               <w:rPr>
                 <w:szCs w:val="24"/>
               </w:rPr>
               <w:t>B137316017</w:t>
+            </w:r>
+          </w:p>
+          <w:p>
+            <w:pPr>
+              <w:pStyle w:val="BodyText"/>
+              <w:spacing w:before="60"/>
+              <w:rPr>
+                <w:szCs w:val="24"/>
+              </w:rPr>
+            </w:pPr>
+            <w:r>
+              <w:rPr>
+                <w:szCs w:val="24"/>
+                <w:highlight w:val="yellow"/>
+              </w:rPr>
+              <w:t>New_B137340339</w:t>
             </w:r>
           </w:p>
         </w:tc>
@@ -7804,14 +8764,7 @@
               <w:rPr>
                 <w:szCs w:val="24"/>
               </w:rPr>
-              <w:t xml:space="preserve">Check added to see if Lab </w:t>
-            </w:r>
-            <w:r>
-              <w:rPr>
-                <w:szCs w:val="24"/>
-              </w:rPr>
-              <w:lastRenderedPageBreak/>
-              <w:t>Universal Interface has been upgraded from HL7 V2.2 protocol to HL7 v2.5.1 protocol.</w:t>
+              <w:t>Check added to see if Lab Universal Interface has been upgraded from HL7 V2.2 protocol to HL7 v2.5.1 protocol.</w:t>
             </w:r>
           </w:p>
         </w:tc>
@@ -7831,7 +8784,6 @@
               <w:rPr>
                 <w:szCs w:val="24"/>
               </w:rPr>
-              <w:lastRenderedPageBreak/>
               <w:t>B75417661</w:t>
             </w:r>
           </w:p>
@@ -8201,7 +9153,21 @@
               <w:rPr>
                 <w:szCs w:val="24"/>
               </w:rPr>
-              <w:t>Modified VistA Laboratory routine LA7VIN to support Auto Release. Added: If universal interface and auto-release turned on then task job(s) to process results in LAH.</w:t>
+              <w:t xml:space="preserve">Modified </w:t>
+            </w:r>
+            <w:proofErr w:type="spellStart"/>
+            <w:r>
+              <w:rPr>
+                <w:szCs w:val="24"/>
+              </w:rPr>
+              <w:t>VistA</w:t>
+            </w:r>
+            <w:proofErr w:type="spellEnd"/>
+            <w:r>
+              <w:rPr>
+                <w:szCs w:val="24"/>
+              </w:rPr>
+              <w:t xml:space="preserve"> Laboratory routine LA7VIN to support Auto Release. Added: If universal interface and auto-release turned on then task job(s) to process results in LAH.</w:t>
             </w:r>
           </w:p>
         </w:tc>
@@ -8530,6 +9496,7 @@
               <w:rPr>
                 <w:szCs w:val="24"/>
               </w:rPr>
+              <w:lastRenderedPageBreak/>
               <w:t>LA7VIN4A</w:t>
             </w:r>
           </w:p>
@@ -8746,7 +9713,21 @@
               <w:rPr>
                 <w:szCs w:val="24"/>
               </w:rPr>
-              <w:t>Store units, normals and abnormal flags associated with results when results are flagged for auto release.</w:t>
+              <w:t xml:space="preserve">Store units, </w:t>
+            </w:r>
+            <w:proofErr w:type="spellStart"/>
+            <w:r>
+              <w:rPr>
+                <w:szCs w:val="24"/>
+              </w:rPr>
+              <w:t>normals</w:t>
+            </w:r>
+            <w:proofErr w:type="spellEnd"/>
+            <w:r>
+              <w:rPr>
+                <w:szCs w:val="24"/>
+              </w:rPr>
+              <w:t xml:space="preserve"> and abnormal flags associated with results when results are flagged for auto release.</w:t>
             </w:r>
           </w:p>
         </w:tc>
@@ -8791,7 +9772,6 @@
               <w:rPr>
                 <w:szCs w:val="24"/>
               </w:rPr>
-              <w:lastRenderedPageBreak/>
               <w:t>LA7VORC</w:t>
             </w:r>
           </w:p>
@@ -9403,7 +10383,14 @@
               <w:rPr>
                 <w:szCs w:val="24"/>
               </w:rPr>
-              <w:t xml:space="preserve">Logic added to always use the previously stored units/reference range of verified (unmodified) results when manually modifying data (i.e. Comments) </w:t>
+              <w:t xml:space="preserve">Logic added to always use the previously stored units/reference range of verified (unmodified) results when </w:t>
+            </w:r>
+            <w:r>
+              <w:rPr>
+                <w:szCs w:val="24"/>
+              </w:rPr>
+              <w:lastRenderedPageBreak/>
+              <w:t xml:space="preserve">manually modifying data (i.e. Comments) </w:t>
             </w:r>
             <w:r>
               <w:rPr>
@@ -9445,6 +10432,7 @@
               <w:rPr>
                 <w:szCs w:val="24"/>
               </w:rPr>
+              <w:lastRenderedPageBreak/>
               <w:t>B148324560</w:t>
             </w:r>
           </w:p>
@@ -9554,6 +10542,28 @@
               <w:t>.</w:t>
             </w:r>
           </w:p>
+          <w:p>
+            <w:r>
+              <w:rPr>
+                <w:highlight w:val="yellow"/>
+              </w:rPr>
+              <w:t xml:space="preserve">Warranty Fix: adds functionality to store Lab Test (#60) configuration data which doesn't come from the middleware for verified results. This will allow the user to edit previously auto-released results using the normal </w:t>
+            </w:r>
+            <w:proofErr w:type="spellStart"/>
+            <w:r>
+              <w:rPr>
+                <w:highlight w:val="yellow"/>
+              </w:rPr>
+              <w:t>VistA</w:t>
+            </w:r>
+            <w:proofErr w:type="spellEnd"/>
+            <w:r>
+              <w:rPr>
+                <w:highlight w:val="yellow"/>
+              </w:rPr>
+              <w:t xml:space="preserve"> Lab EM/EA options utilizing the configuration values used at the time of original verification.</w:t>
+            </w:r>
+          </w:p>
         </w:tc>
         <w:tc>
           <w:tcPr>
@@ -9571,6 +10581,12 @@
               <w:rPr>
                 <w:szCs w:val="24"/>
               </w:rPr>
+              <w:t>Old_</w:t>
+            </w:r>
+            <w:r>
+              <w:rPr>
+                <w:szCs w:val="24"/>
+              </w:rPr>
               <w:t>B6</w:t>
             </w:r>
             <w:r>
@@ -9578,6 +10594,22 @@
                 <w:szCs w:val="24"/>
               </w:rPr>
               <w:t>9815158</w:t>
+            </w:r>
+          </w:p>
+          <w:p>
+            <w:pPr>
+              <w:pStyle w:val="BodyText"/>
+              <w:spacing w:before="60"/>
+              <w:rPr>
+                <w:szCs w:val="24"/>
+              </w:rPr>
+            </w:pPr>
+            <w:r>
+              <w:rPr>
+                <w:szCs w:val="24"/>
+                <w:highlight w:val="yellow"/>
+              </w:rPr>
+              <w:t>New_B71328911</w:t>
             </w:r>
           </w:p>
         </w:tc>
@@ -9664,14 +10696,7 @@
               <w:rPr>
                 <w:szCs w:val="24"/>
               </w:rPr>
-              <w:t xml:space="preserve">To do the auto releasing will be in the LRVRAR* namespace to keep the actual verifying in the </w:t>
-            </w:r>
-            <w:r>
-              <w:rPr>
-                <w:szCs w:val="24"/>
-              </w:rPr>
-              <w:lastRenderedPageBreak/>
-              <w:t>automated results LRVR namespace, AR for Auto Release functionality.</w:t>
+              <w:t>To do the auto releasing will be in the LRVRAR* namespace to keep the actual verifying in the automated results LRVR namespace, AR for Auto Release functionality.</w:t>
             </w:r>
           </w:p>
         </w:tc>
@@ -9691,7 +10716,6 @@
               <w:rPr>
                 <w:szCs w:val="24"/>
               </w:rPr>
-              <w:lastRenderedPageBreak/>
               <w:t>B32878283</w:t>
             </w:r>
           </w:p>
@@ -9705,9 +10729,11 @@
       </w:pPr>
       <w:bookmarkStart w:id="35" w:name="_Toc249158624"/>
       <w:bookmarkStart w:id="36" w:name="_Toc454348887"/>
+      <w:proofErr w:type="spellStart"/>
       <w:r>
         <w:t>AutoVerification</w:t>
       </w:r>
+      <w:proofErr w:type="spellEnd"/>
       <w:r>
         <w:t xml:space="preserve"> Namespace</w:t>
       </w:r>
@@ -9718,9 +10744,11 @@
       <w:pPr>
         <w:pStyle w:val="BodyText"/>
       </w:pPr>
+      <w:proofErr w:type="spellStart"/>
       <w:r>
         <w:t>AutoVerification</w:t>
       </w:r>
+      <w:proofErr w:type="spellEnd"/>
       <w:r>
         <w:t xml:space="preserve"> </w:t>
       </w:r>
@@ -9754,9 +10782,12 @@
       </w:pPr>
       <w:bookmarkStart w:id="37" w:name="_Toc249158625"/>
       <w:bookmarkStart w:id="38" w:name="_Toc454348888"/>
-      <w:r>
+      <w:proofErr w:type="spellStart"/>
+      <w:r>
+        <w:lastRenderedPageBreak/>
         <w:t>AutoVerification</w:t>
       </w:r>
+      <w:proofErr w:type="spellEnd"/>
       <w:r>
         <w:t xml:space="preserve"> Files</w:t>
       </w:r>
@@ -9784,9 +10815,11 @@
       <w:r>
         <w:t xml:space="preserve">are exported with the </w:t>
       </w:r>
+      <w:proofErr w:type="spellStart"/>
       <w:r>
         <w:t>AutoVerification</w:t>
       </w:r>
+      <w:proofErr w:type="spellEnd"/>
       <w:r>
         <w:t xml:space="preserve"> software.</w:t>
       </w:r>
@@ -9820,9 +10853,11 @@
       <w:r>
         <w:t xml:space="preserve"> – </w:t>
       </w:r>
+      <w:proofErr w:type="spellStart"/>
       <w:r>
         <w:t>AutoVerification</w:t>
       </w:r>
+      <w:proofErr w:type="spellEnd"/>
       <w:r>
         <w:t xml:space="preserve"> Files</w:t>
       </w:r>
@@ -9844,9 +10879,9 @@
         <w:tblLook w:val="01E0" w:firstRow="1" w:lastRow="1" w:firstColumn="1" w:lastColumn="1" w:noHBand="0" w:noVBand="0"/>
       </w:tblPr>
       <w:tblGrid>
-        <w:gridCol w:w="3084"/>
-        <w:gridCol w:w="3192"/>
-        <w:gridCol w:w="3192"/>
+        <w:gridCol w:w="3008"/>
+        <w:gridCol w:w="3119"/>
+        <w:gridCol w:w="3115"/>
       </w:tblGrid>
       <w:tr>
         <w:trPr>
@@ -10185,7 +11220,15 @@
               <w:keepLines/>
             </w:pPr>
             <w:r>
-              <w:t>See AutoVerification Bulletin section for details.</w:t>
+              <w:t xml:space="preserve">See </w:t>
+            </w:r>
+            <w:proofErr w:type="spellStart"/>
+            <w:r>
+              <w:t>AutoVerification</w:t>
+            </w:r>
+            <w:proofErr w:type="spellEnd"/>
+            <w:r>
+              <w:t xml:space="preserve"> Bulletin section for details.</w:t>
             </w:r>
           </w:p>
         </w:tc>
@@ -10202,13 +11245,20 @@
       </w:pPr>
       <w:bookmarkStart w:id="41" w:name="_Toc454348889"/>
       <w:bookmarkStart w:id="42" w:name="_Toc249158626"/>
+      <w:proofErr w:type="spellStart"/>
       <w:r>
         <w:t>AutoVerification</w:t>
       </w:r>
-      <w:r>
-        <w:t xml:space="preserve"> Globals</w:t>
+      <w:proofErr w:type="spellEnd"/>
+      <w:r>
+        <w:t xml:space="preserve"> </w:t>
+      </w:r>
+      <w:proofErr w:type="spellStart"/>
+      <w:r>
+        <w:t>Globals</w:t>
       </w:r>
       <w:bookmarkEnd w:id="41"/>
+      <w:proofErr w:type="spellEnd"/>
     </w:p>
     <w:p>
       <w:pPr>
@@ -10231,8 +11281,16 @@
         <w:rPr>
           <w:color w:val="auto"/>
         </w:rPr>
-        <w:t>There are no new globals</w:t>
-      </w:r>
+        <w:t xml:space="preserve">There are no new </w:t>
+      </w:r>
+      <w:proofErr w:type="spellStart"/>
+      <w:r>
+        <w:rPr>
+          <w:color w:val="auto"/>
+        </w:rPr>
+        <w:t>globals</w:t>
+      </w:r>
+      <w:proofErr w:type="spellEnd"/>
       <w:r>
         <w:rPr>
           <w:color w:val="auto"/>
@@ -10253,7 +11311,6 @@
       </w:pPr>
       <w:bookmarkStart w:id="44" w:name="_Toc454348891"/>
       <w:r>
-        <w:lastRenderedPageBreak/>
         <w:t>Temporary Global</w:t>
       </w:r>
       <w:bookmarkEnd w:id="44"/>
@@ -10265,9 +11322,11 @@
           <w:color w:val="auto"/>
         </w:rPr>
       </w:pPr>
+      <w:proofErr w:type="spellStart"/>
       <w:r>
         <w:t>AutoVerification</w:t>
       </w:r>
+      <w:proofErr w:type="spellEnd"/>
       <w:r>
         <w:rPr>
           <w:color w:val="auto"/>
@@ -10307,9 +11366,11 @@
         <w:pStyle w:val="Heading2"/>
       </w:pPr>
       <w:bookmarkStart w:id="45" w:name="_Toc454348892"/>
+      <w:proofErr w:type="spellStart"/>
       <w:r>
         <w:t>AutoVerification</w:t>
       </w:r>
+      <w:proofErr w:type="spellEnd"/>
       <w:r>
         <w:t xml:space="preserve"> Menus</w:t>
       </w:r>
@@ -10337,12 +11398,15 @@
           <w:color w:val="auto"/>
         </w:rPr>
       </w:pPr>
+      <w:proofErr w:type="spellStart"/>
       <w:r>
         <w:rPr>
           <w:color w:val="auto"/>
         </w:rPr>
+        <w:lastRenderedPageBreak/>
         <w:t>AutoVerification</w:t>
       </w:r>
+      <w:proofErr w:type="spellEnd"/>
       <w:r>
         <w:rPr>
           <w:color w:val="auto"/>
@@ -10447,14 +11511,24 @@
         <w:pStyle w:val="Heading2"/>
       </w:pPr>
       <w:bookmarkStart w:id="46" w:name="_Toc454348893"/>
-      <w:r>
-        <w:t>AutoVerification Proxy Users</w:t>
+      <w:proofErr w:type="spellStart"/>
+      <w:r>
+        <w:t>AutoVerification</w:t>
+      </w:r>
+      <w:proofErr w:type="spellEnd"/>
+      <w:r>
+        <w:t xml:space="preserve"> Proxy Users</w:t>
       </w:r>
       <w:bookmarkEnd w:id="46"/>
     </w:p>
     <w:p>
-      <w:r>
-        <w:t>AutoVerification adds two new application proxy users:</w:t>
+      <w:proofErr w:type="spellStart"/>
+      <w:r>
+        <w:t>AutoVerification</w:t>
+      </w:r>
+      <w:proofErr w:type="spellEnd"/>
+      <w:r>
+        <w:t xml:space="preserve"> adds two new application proxy users:</w:t>
       </w:r>
     </w:p>
     <w:p>
@@ -10497,7 +11571,23 @@
           <w:color w:val="auto"/>
           <w:szCs w:val="20"/>
         </w:rPr>
-        <w:t xml:space="preserve"> RELEASE is used to indicate that the results in VistA Lab were released by an automated Lab process without human interventions.</w:t>
+        <w:t xml:space="preserve"> RELEASE is used to indicate that the results in </w:t>
+      </w:r>
+      <w:proofErr w:type="spellStart"/>
+      <w:r>
+        <w:rPr>
+          <w:color w:val="auto"/>
+          <w:szCs w:val="20"/>
+        </w:rPr>
+        <w:t>VistA</w:t>
+      </w:r>
+      <w:proofErr w:type="spellEnd"/>
+      <w:r>
+        <w:rPr>
+          <w:color w:val="auto"/>
+          <w:szCs w:val="20"/>
+        </w:rPr>
+        <w:t xml:space="preserve"> Lab were released by an automated Lab process without human interventions.</w:t>
       </w:r>
     </w:p>
     <w:p>
@@ -10622,8 +11712,13 @@
         <w:pStyle w:val="Heading2"/>
       </w:pPr>
       <w:bookmarkStart w:id="47" w:name="_Toc454348894"/>
-      <w:r>
-        <w:t>AutoVerification Bulletins</w:t>
+      <w:proofErr w:type="spellStart"/>
+      <w:r>
+        <w:t>AutoVerification</w:t>
+      </w:r>
+      <w:proofErr w:type="spellEnd"/>
+      <w:r>
+        <w:t xml:space="preserve"> Bulletins</w:t>
       </w:r>
       <w:bookmarkEnd w:id="47"/>
     </w:p>
@@ -10699,7 +11794,23 @@
           <w:color w:val="auto"/>
           <w:szCs w:val="20"/>
         </w:rPr>
-        <w:t>CODE: 301 TEXT: Msg #|1|, User |2| [DUZ: |3|] does not own the LRVERIFY security key. Auto Release not allowed for accession UID |4|.  SEND ALERT: YES</w:t>
+        <w:t xml:space="preserve">CODE: 301 TEXT: </w:t>
+      </w:r>
+      <w:proofErr w:type="spellStart"/>
+      <w:r>
+        <w:rPr>
+          <w:color w:val="auto"/>
+          <w:szCs w:val="20"/>
+        </w:rPr>
+        <w:t>Msg</w:t>
+      </w:r>
+      <w:proofErr w:type="spellEnd"/>
+      <w:r>
+        <w:rPr>
+          <w:color w:val="auto"/>
+          <w:szCs w:val="20"/>
+        </w:rPr>
+        <w:t xml:space="preserve"> #|1|, User |2| [DUZ: |3|] does not own the LRVERIFY security key. Auto Release not allowed for accession UID |4|.  SEND ALERT: YES</w:t>
       </w:r>
     </w:p>
     <w:p>
@@ -10728,7 +11839,23 @@
           <w:color w:val="auto"/>
           <w:szCs w:val="20"/>
         </w:rPr>
-        <w:t>CODE: 302 TEXT: Msg #|1|, User |2| [DUZ: |3|] is not an active user on the system. Auto Release not allowed for accession UID |4|.  SEND ALERT: YES</w:t>
+        <w:t xml:space="preserve">CODE: 302 TEXT: </w:t>
+      </w:r>
+      <w:proofErr w:type="spellStart"/>
+      <w:r>
+        <w:rPr>
+          <w:color w:val="auto"/>
+          <w:szCs w:val="20"/>
+        </w:rPr>
+        <w:t>Msg</w:t>
+      </w:r>
+      <w:proofErr w:type="spellEnd"/>
+      <w:r>
+        <w:rPr>
+          <w:color w:val="auto"/>
+          <w:szCs w:val="20"/>
+        </w:rPr>
+        <w:t xml:space="preserve"> #|1|, User |2| [DUZ: |3|] is not an active user on the system. Auto Release not allowed for accession UID |4|.  SEND ALERT: YES</w:t>
       </w:r>
     </w:p>
     <w:p>
@@ -10757,7 +11884,23 @@
           <w:color w:val="auto"/>
           <w:szCs w:val="20"/>
         </w:rPr>
-        <w:t>CODE: 303 TEXT: Msg #|1|, No verifying user or application proxy found. Auto Release not allowed for accession UID |2|.  SEND ALERT: YES</w:t>
+        <w:t xml:space="preserve">CODE: 303 TEXT: </w:t>
+      </w:r>
+      <w:proofErr w:type="spellStart"/>
+      <w:r>
+        <w:rPr>
+          <w:color w:val="auto"/>
+          <w:szCs w:val="20"/>
+        </w:rPr>
+        <w:t>Msg</w:t>
+      </w:r>
+      <w:proofErr w:type="spellEnd"/>
+      <w:r>
+        <w:rPr>
+          <w:color w:val="auto"/>
+          <w:szCs w:val="20"/>
+        </w:rPr>
+        <w:t xml:space="preserve"> #|1|, No verifying user or application proxy found. Auto Release not allowed for accession UID |2|.  SEND ALERT: YES</w:t>
       </w:r>
     </w:p>
     <w:p>
@@ -10786,7 +11929,23 @@
           <w:color w:val="auto"/>
           <w:szCs w:val="20"/>
         </w:rPr>
-        <w:t>CODE: 304 TEXT: Msg #|1|, User |2| [DUZ: |3|] is not a valid user to verify results. Auto Release not allowed for accession UID |4|.  SEND ALERT: YES</w:t>
+        <w:t xml:space="preserve">CODE: 304 TEXT: </w:t>
+      </w:r>
+      <w:proofErr w:type="spellStart"/>
+      <w:r>
+        <w:rPr>
+          <w:color w:val="auto"/>
+          <w:szCs w:val="20"/>
+        </w:rPr>
+        <w:t>Msg</w:t>
+      </w:r>
+      <w:proofErr w:type="spellEnd"/>
+      <w:r>
+        <w:rPr>
+          <w:color w:val="auto"/>
+          <w:szCs w:val="20"/>
+        </w:rPr>
+        <w:t xml:space="preserve"> #|1|, User |2| [DUZ: |3|] is not a valid user to verify results. Auto Release not allowed for accession UID |4|.  SEND ALERT: YES</w:t>
       </w:r>
     </w:p>
     <w:p>
@@ -10815,7 +11974,23 @@
           <w:color w:val="auto"/>
           <w:szCs w:val="20"/>
         </w:rPr>
-        <w:t>CODE: 305 TEXT: Msg #|1|, User |2| [DUZ: |3|] is not allowed to verify. Only auto verification enabled for this instrument. Auto Release not allowed for acce</w:t>
+        <w:t xml:space="preserve">CODE: 305 TEXT: </w:t>
+      </w:r>
+      <w:proofErr w:type="spellStart"/>
+      <w:r>
+        <w:rPr>
+          <w:color w:val="auto"/>
+          <w:szCs w:val="20"/>
+        </w:rPr>
+        <w:t>Msg</w:t>
+      </w:r>
+      <w:proofErr w:type="spellEnd"/>
+      <w:r>
+        <w:rPr>
+          <w:color w:val="auto"/>
+          <w:szCs w:val="20"/>
+        </w:rPr>
+        <w:t xml:space="preserve"> #|1|, User |2| [DUZ: |3|] is not allowed to verify. Only auto verification enabled for this instrument. Auto Release not allowed for acce</w:t>
       </w:r>
       <w:r>
         <w:rPr>
@@ -10851,7 +12026,23 @@
           <w:color w:val="auto"/>
           <w:szCs w:val="20"/>
         </w:rPr>
-        <w:t xml:space="preserve"> CODE: 306 TEXT: Msg #|1|, User |2| [DUZ: |3|] is not allowed to verify. Only tech verification enabled for this instrument.  Auto Release not allowed for accession UID |4|.  SEND ALERT: YES</w:t>
+        <w:t xml:space="preserve"> CODE: 306 TEXT: </w:t>
+      </w:r>
+      <w:proofErr w:type="spellStart"/>
+      <w:r>
+        <w:rPr>
+          <w:color w:val="auto"/>
+          <w:szCs w:val="20"/>
+        </w:rPr>
+        <w:t>Msg</w:t>
+      </w:r>
+      <w:proofErr w:type="spellEnd"/>
+      <w:r>
+        <w:rPr>
+          <w:color w:val="auto"/>
+          <w:szCs w:val="20"/>
+        </w:rPr>
+        <w:t xml:space="preserve"> #|1|, User |2| [DUZ: |3|] is not allowed to verify. Only tech verification enabled for this instrument.  Auto Release not allowed for accession UID |4|.  SEND ALERT: YES</w:t>
       </w:r>
     </w:p>
     <w:p>
@@ -10880,7 +12071,23 @@
           <w:color w:val="auto"/>
           <w:szCs w:val="20"/>
         </w:rPr>
-        <w:t>CODE: 307 TEXT: Msg #|1|, Auto Release not allowed for accession UID |2|. Results have previously been released.   SEND ALERT: YES</w:t>
+        <w:t xml:space="preserve">CODE: 307 TEXT: </w:t>
+      </w:r>
+      <w:proofErr w:type="spellStart"/>
+      <w:r>
+        <w:rPr>
+          <w:color w:val="auto"/>
+          <w:szCs w:val="20"/>
+        </w:rPr>
+        <w:t>Msg</w:t>
+      </w:r>
+      <w:proofErr w:type="spellEnd"/>
+      <w:r>
+        <w:rPr>
+          <w:color w:val="auto"/>
+          <w:szCs w:val="20"/>
+        </w:rPr>
+        <w:t xml:space="preserve"> #|1|, Auto Release not allowed for accession UID |2|. Results have previously been released.   SEND ALERT: YES</w:t>
       </w:r>
     </w:p>
     <w:p>
@@ -10891,9 +12098,14 @@
         <w:br w:type="page"/>
       </w:r>
       <w:bookmarkStart w:id="48" w:name="_Toc454348895"/>
+      <w:proofErr w:type="spellStart"/>
       <w:r>
         <w:lastRenderedPageBreak/>
-        <w:t>AutoVerification Parameters</w:t>
+        <w:t>AutoVerification</w:t>
+      </w:r>
+      <w:proofErr w:type="spellEnd"/>
+      <w:r>
+        <w:t xml:space="preserve"> Parameters</w:t>
       </w:r>
       <w:bookmarkEnd w:id="48"/>
     </w:p>
@@ -10904,6 +12116,7 @@
           <w:color w:val="auto"/>
         </w:rPr>
       </w:pPr>
+      <w:proofErr w:type="spellStart"/>
       <w:r>
         <w:rPr>
           <w:color w:val="auto"/>
@@ -10914,7 +12127,14 @@
         <w:rPr>
           <w:color w:val="auto"/>
         </w:rPr>
-        <w:t xml:space="preserve">Verification uses the </w:t>
+        <w:t>Verification</w:t>
+      </w:r>
+      <w:proofErr w:type="spellEnd"/>
+      <w:r>
+        <w:rPr>
+          <w:color w:val="auto"/>
+        </w:rPr>
+        <w:t xml:space="preserve"> uses the </w:t>
       </w:r>
       <w:r>
         <w:rPr>
@@ -10963,8 +12183,13 @@
       <w:r>
         <w:t xml:space="preserve"> – </w:t>
       </w:r>
-      <w:r>
-        <w:t>AutoVerification Parameters</w:t>
+      <w:proofErr w:type="spellStart"/>
+      <w:r>
+        <w:t>AutoVerification</w:t>
+      </w:r>
+      <w:proofErr w:type="spellEnd"/>
+      <w:r>
+        <w:t xml:space="preserve"> Parameters</w:t>
       </w:r>
       <w:bookmarkEnd w:id="49"/>
     </w:p>
@@ -11510,14 +12735,14 @@
               <w:rPr>
                 <w:color w:val="auto"/>
               </w:rPr>
-              <w:t xml:space="preserve">DESCRIPTION: Contains the list of which contact info for the ordering provider to send in a Lab HL7 Order message from the user's corresponding entry in NEW PERSON file (#200). It can be specified at the system or the individual user level. If specified at the user level it takes precedence and overrides the setting at the system level allowing </w:t>
+              <w:t xml:space="preserve">DESCRIPTION: Contains the list of which contact info for the ordering provider to send in a Lab HL7 Order message from the user's corresponding entry in NEW PERSON file (#200). It can be specified at the system or the individual user level. If specified at the user level it takes precedence and overrides the setting at the system level allowing specific users to have their own specific set of contacts to </w:t>
             </w:r>
             <w:r>
               <w:rPr>
                 <w:color w:val="auto"/>
               </w:rPr>
               <w:lastRenderedPageBreak/>
-              <w:t xml:space="preserve">specific users to have their own specific set of contacts to send. The sequence specifies the order and info to check, maximum of 6 allowed. Only the first 2 with a value will be placed in the message as the HL7 </w:t>
+              <w:t xml:space="preserve">send. The sequence specifies the order and info to check, maximum of 6 allowed. Only the first 2 with a value will be placed in the message as the HL7 </w:t>
             </w:r>
             <w:r>
               <w:rPr>
@@ -11933,7 +13158,6 @@
               <w:rPr>
                 <w:color w:val="auto"/>
               </w:rPr>
-              <w:lastRenderedPageBreak/>
               <w:t xml:space="preserve">  1         OFFICE PHONE</w:t>
             </w:r>
           </w:p>
@@ -11966,6 +13190,7 @@
               <w:rPr>
                 <w:color w:val="auto"/>
               </w:rPr>
+              <w:lastRenderedPageBreak/>
               <w:t xml:space="preserve">  3         VOICE PAGER</w:t>
             </w:r>
           </w:p>
@@ -12266,13 +13491,11 @@
               <w:adjustRightInd w:val="0"/>
               <w:rPr>
                 <w:color w:val="auto"/>
-                <w:lang w:val="fr-FR"/>
-              </w:rPr>
-            </w:pPr>
-            <w:r>
-              <w:rPr>
-                <w:color w:val="auto"/>
-                <w:lang w:val="fr-FR"/>
+              </w:rPr>
+            </w:pPr>
+            <w:r>
+              <w:rPr>
+                <w:color w:val="auto"/>
               </w:rPr>
               <w:t>INSTANCE DATA TYPE: pointer</w:t>
             </w:r>
@@ -12284,13 +13507,11 @@
               <w:adjustRightInd w:val="0"/>
               <w:rPr>
                 <w:color w:val="auto"/>
-                <w:lang w:val="fr-FR"/>
-              </w:rPr>
-            </w:pPr>
-            <w:r>
-              <w:rPr>
-                <w:color w:val="auto"/>
-                <w:lang w:val="fr-FR"/>
+              </w:rPr>
+            </w:pPr>
+            <w:r>
+              <w:rPr>
+                <w:color w:val="auto"/>
               </w:rPr>
               <w:t>INSTANCE DOMAIN: 68.2</w:t>
             </w:r>
@@ -12307,7 +13528,6 @@
             <w:r>
               <w:rPr>
                 <w:color w:val="auto"/>
-                <w:lang w:val="fr-FR"/>
               </w:rPr>
               <w:t xml:space="preserve">DESCRIPTION: </w:t>
             </w:r>
@@ -12315,7 +13535,21 @@
               <w:rPr>
                 <w:color w:val="auto"/>
               </w:rPr>
-              <w:t>Allows site to specify the number of days of instrument data to keep in  LAH global before it's automatically purged by nightly process.</w:t>
+              <w:t xml:space="preserve">Allows site to specify the number of days of instrument data to keep </w:t>
+            </w:r>
+            <w:proofErr w:type="gramStart"/>
+            <w:r>
+              <w:rPr>
+                <w:color w:val="auto"/>
+              </w:rPr>
+              <w:t>in  LAH</w:t>
+            </w:r>
+            <w:proofErr w:type="gramEnd"/>
+            <w:r>
+              <w:rPr>
+                <w:color w:val="auto"/>
+              </w:rPr>
+              <w:t xml:space="preserve"> global before it's automatically purged by nightly process.</w:t>
             </w:r>
           </w:p>
           <w:p>
@@ -12616,8 +13850,50 @@
               <w:rPr>
                 <w:color w:val="auto"/>
               </w:rPr>
+              <w:t>SEQUENCE: 7</w:t>
+            </w:r>
+          </w:p>
+          <w:p>
+            <w:pPr>
+              <w:pStyle w:val="BodyText"/>
+              <w:rPr>
+                <w:color w:val="auto"/>
+              </w:rPr>
+            </w:pPr>
+            <w:r>
+              <w:rPr>
+                <w:color w:val="auto"/>
+              </w:rPr>
+              <w:t>PARAMETER: LR COLLECT SUNDAY</w:t>
+            </w:r>
+          </w:p>
+          <w:p>
+            <w:pPr>
+              <w:pStyle w:val="BodyText"/>
+              <w:rPr>
+                <w:color w:val="auto"/>
+              </w:rPr>
+            </w:pPr>
+            <w:r>
+              <w:rPr>
+                <w:color w:val="auto"/>
+              </w:rPr>
+              <w:t>SEQUENCE: 8</w:t>
+            </w:r>
+          </w:p>
+          <w:p>
+            <w:pPr>
+              <w:pStyle w:val="BodyText"/>
+              <w:rPr>
+                <w:color w:val="auto"/>
+              </w:rPr>
+            </w:pPr>
+            <w:r>
+              <w:rPr>
+                <w:color w:val="auto"/>
+              </w:rPr>
               <w:lastRenderedPageBreak/>
-              <w:t>SEQUENCE: 7</w:t>
+              <w:t>PARAMETER: LR IGNORE HOLIDAYS</w:t>
             </w:r>
           </w:p>
           <w:p>
@@ -12631,7 +13907,7 @@
               <w:rPr>
                 <w:color w:val="auto"/>
               </w:rPr>
-              <w:t>PARAMETER: LR COLLECT SUNDAY</w:t>
+              <w:t>SEQUENCE: 11</w:t>
             </w:r>
           </w:p>
           <w:p>
@@ -12645,7 +13921,7 @@
               <w:rPr>
                 <w:color w:val="auto"/>
               </w:rPr>
-              <w:t>SEQUENCE: 8</w:t>
+              <w:t>PARAMETER: LR EGFR METHOD</w:t>
             </w:r>
           </w:p>
           <w:p>
@@ -12659,7 +13935,7 @@
               <w:rPr>
                 <w:color w:val="auto"/>
               </w:rPr>
-              <w:t>PARAMETER: LR IGNORE HOLIDAYS</w:t>
+              <w:t>SEQUENCE: 12</w:t>
             </w:r>
           </w:p>
           <w:p>
@@ -12673,7 +13949,7 @@
               <w:rPr>
                 <w:color w:val="auto"/>
               </w:rPr>
-              <w:t>SEQUENCE: 11</w:t>
+              <w:t>PARAMETER: LR EGFR AGE CUTOFF</w:t>
             </w:r>
           </w:p>
           <w:p>
@@ -12687,7 +13963,7 @@
               <w:rPr>
                 <w:color w:val="auto"/>
               </w:rPr>
-              <w:t>PARAMETER: LR EGFR METHOD</w:t>
+              <w:t>SEQUENCE: 13</w:t>
             </w:r>
           </w:p>
           <w:p>
@@ -12701,7 +13977,7 @@
               <w:rPr>
                 <w:color w:val="auto"/>
               </w:rPr>
-              <w:t>SEQUENCE: 12</w:t>
+              <w:t>PARAMETER: LR EGFR RESULT SUPPRESS</w:t>
             </w:r>
           </w:p>
           <w:p>
@@ -12715,7 +13991,7 @@
               <w:rPr>
                 <w:color w:val="auto"/>
               </w:rPr>
-              <w:t>PARAMETER: LR EGFR AGE CUTOFF</w:t>
+              <w:t>SEQUENCE: 9.2</w:t>
             </w:r>
           </w:p>
           <w:p>
@@ -12729,7 +14005,7 @@
               <w:rPr>
                 <w:color w:val="auto"/>
               </w:rPr>
-              <w:t>SEQUENCE: 13</w:t>
+              <w:t>PARAMETER: LR VER EA VERIFY BY UID</w:t>
             </w:r>
           </w:p>
           <w:p>
@@ -12743,7 +14019,7 @@
               <w:rPr>
                 <w:color w:val="auto"/>
               </w:rPr>
-              <w:t>PARAMETER: LR EGFR RESULT SUPPRESS</w:t>
+              <w:t>SEQUENCE: 9.1</w:t>
             </w:r>
           </w:p>
           <w:p>
@@ -12757,7 +14033,7 @@
               <w:rPr>
                 <w:color w:val="auto"/>
               </w:rPr>
-              <w:t>SEQUENCE: 9.2</w:t>
+              <w:t>PARAMETER: LR VER EM VERIFY BY UID</w:t>
             </w:r>
           </w:p>
           <w:p>
@@ -12771,7 +14047,7 @@
               <w:rPr>
                 <w:color w:val="auto"/>
               </w:rPr>
-              <w:t>PARAMETER: LR VER EA VERIFY BY UID</w:t>
+              <w:t>SEQUENCE: 20</w:t>
             </w:r>
           </w:p>
           <w:p>
@@ -12785,7 +14061,7 @@
               <w:rPr>
                 <w:color w:val="auto"/>
               </w:rPr>
-              <w:t>SEQUENCE: 9.1</w:t>
+              <w:t>PARAMETER: LRAPRES1 AP ALERT</w:t>
             </w:r>
           </w:p>
           <w:p>
@@ -12799,7 +14075,7 @@
               <w:rPr>
                 <w:color w:val="auto"/>
               </w:rPr>
-              <w:t>PARAMETER: LR VER EM VERIFY BY UID</w:t>
+              <w:t>SEQUENCE: 21</w:t>
             </w:r>
           </w:p>
           <w:p>
@@ -12813,7 +14089,7 @@
               <w:rPr>
                 <w:color w:val="auto"/>
               </w:rPr>
-              <w:t>SEQUENCE: 20</w:t>
+              <w:t>PARAMETER: LR AP REPORT SELECTION</w:t>
             </w:r>
           </w:p>
           <w:p>
@@ -12827,7 +14103,7 @@
               <w:rPr>
                 <w:color w:val="auto"/>
               </w:rPr>
-              <w:t>PARAMETER: LRAPRES1 AP ALERT</w:t>
+              <w:t>SEQUENCE: 24</w:t>
             </w:r>
           </w:p>
           <w:p>
@@ -12841,7 +14117,7 @@
               <w:rPr>
                 <w:color w:val="auto"/>
               </w:rPr>
-              <w:t>SEQUENCE: 21</w:t>
+              <w:t>PARAMETER: LR AP SNOMED SYSTEM PRINT</w:t>
             </w:r>
           </w:p>
           <w:p>
@@ -12855,7 +14131,7 @@
               <w:rPr>
                 <w:color w:val="auto"/>
               </w:rPr>
-              <w:t>PARAMETER: LR AP REPORT SELECTION</w:t>
+              <w:t>SEQUENCE: 50</w:t>
             </w:r>
           </w:p>
           <w:p>
@@ -12869,7 +14145,7 @@
               <w:rPr>
                 <w:color w:val="auto"/>
               </w:rPr>
-              <w:t>SEQUENCE: 24</w:t>
+              <w:t>PARAMETER: LR CH GUI REPORT RIGHT MARGIN</w:t>
             </w:r>
           </w:p>
           <w:p>
@@ -12883,7 +14159,7 @@
               <w:rPr>
                 <w:color w:val="auto"/>
               </w:rPr>
-              <w:t>PARAMETER: LR AP SNOMED SYSTEM PRINT</w:t>
+              <w:t>SEQUENCE: 52</w:t>
             </w:r>
           </w:p>
           <w:p>
@@ -12897,7 +14173,7 @@
               <w:rPr>
                 <w:color w:val="auto"/>
               </w:rPr>
-              <w:t>SEQUENCE: 50</w:t>
+              <w:t>PARAMETER: LR MI GUI REPORT RIGHT MARGIN</w:t>
             </w:r>
           </w:p>
           <w:p>
@@ -12911,7 +14187,7 @@
               <w:rPr>
                 <w:color w:val="auto"/>
               </w:rPr>
-              <w:t>PARAMETER: LR CH GUI REPORT RIGHT MARGIN</w:t>
+              <w:t>SEQUENCE: 54</w:t>
             </w:r>
           </w:p>
           <w:p>
@@ -12925,7 +14201,7 @@
               <w:rPr>
                 <w:color w:val="auto"/>
               </w:rPr>
-              <w:t>SEQUENCE: 52</w:t>
+              <w:t>PARAMETER: LR AP GUI REPORT RIGHT MARGIN</w:t>
             </w:r>
           </w:p>
           <w:p>
@@ -12939,7 +14215,7 @@
               <w:rPr>
                 <w:color w:val="auto"/>
               </w:rPr>
-              <w:t>PARAMETER: LR MI GUI REPORT RIGHT MARGIN</w:t>
+              <w:t>SEQUENCE: 9.3</w:t>
             </w:r>
           </w:p>
           <w:p>
@@ -12953,7 +14229,7 @@
               <w:rPr>
                 <w:color w:val="auto"/>
               </w:rPr>
-              <w:t>SEQUENCE: 54</w:t>
+              <w:t>PARAMETER: LR MI VERIFY DISPLAY PROVIDER</w:t>
             </w:r>
           </w:p>
           <w:p>
@@ -12967,7 +14243,7 @@
               <w:rPr>
                 <w:color w:val="auto"/>
               </w:rPr>
-              <w:t>PARAMETER: LR AP GUI REPORT RIGHT MARGIN</w:t>
+              <w:t>SEQUENCE: 130.1</w:t>
             </w:r>
           </w:p>
           <w:p>
@@ -12981,7 +14257,7 @@
               <w:rPr>
                 <w:color w:val="auto"/>
               </w:rPr>
-              <w:t>SEQUENCE: 9.3</w:t>
+              <w:t>PARAMETER: LR ACCESSION DEFAULT SPECIMEN</w:t>
             </w:r>
           </w:p>
           <w:p>
@@ -12995,7 +14271,7 @@
               <w:rPr>
                 <w:color w:val="auto"/>
               </w:rPr>
-              <w:t>PARAMETER: LR MI VERIFY DISPLAY PROVIDER</w:t>
+              <w:t>SEQUENCE: 130.2</w:t>
             </w:r>
           </w:p>
           <w:p>
@@ -13009,7 +14285,7 @@
               <w:rPr>
                 <w:color w:val="auto"/>
               </w:rPr>
-              <w:t>SEQUENCE: 130.1</w:t>
+              <w:t>PARAMETER: LR ACCESSION DEFAULT COL SAMP</w:t>
             </w:r>
           </w:p>
           <w:p>
@@ -13023,7 +14299,7 @@
               <w:rPr>
                 <w:color w:val="auto"/>
               </w:rPr>
-              <w:t>PARAMETER: LR ACCESSION DEFAULT SPECIMEN</w:t>
+              <w:t>SEQUENCE: 130.3                         PARAMETER: LR ACCESSION DEFAULT LAB TEST</w:t>
             </w:r>
           </w:p>
           <w:p>
@@ -13037,7 +14313,7 @@
               <w:rPr>
                 <w:color w:val="auto"/>
               </w:rPr>
-              <w:t>SEQUENCE: 130.2</w:t>
+              <w:t>SEQUENCE: 25                            PARAMETER: LR AP SURGERY REFERENCE</w:t>
             </w:r>
           </w:p>
           <w:p>
@@ -13051,7 +14327,7 @@
               <w:rPr>
                 <w:color w:val="auto"/>
               </w:rPr>
-              <w:t>PARAMETER: LR ACCESSION DEFAULT COL SAMP</w:t>
+              <w:t>SEQUENCE: 9.35                          PARAMETER: LR MI VERIFY CPRS ALERT</w:t>
             </w:r>
           </w:p>
           <w:p>
@@ -13065,7 +14341,7 @@
               <w:rPr>
                 <w:color w:val="auto"/>
               </w:rPr>
-              <w:t>SEQUENCE: 130.3                         PARAMETER: LR ACCESSION DEFAULT LAB TEST</w:t>
+              <w:t>SEQUENCE: 9.36</w:t>
             </w:r>
           </w:p>
           <w:p>
@@ -13079,7 +14355,7 @@
               <w:rPr>
                 <w:color w:val="auto"/>
               </w:rPr>
-              <w:t>SEQUENCE: 25                            PARAMETER: LR AP SURGERY REFERENCE</w:t>
+              <w:t>PARAMETER: LR CH VERIFY CPRS ALERT</w:t>
             </w:r>
           </w:p>
           <w:p>
@@ -13093,7 +14369,7 @@
               <w:rPr>
                 <w:color w:val="auto"/>
               </w:rPr>
-              <w:t>SEQUENCE: 9.35                          PARAMETER: LR MI VERIFY CPRS ALERT</w:t>
+              <w:t>SEQUENCE: 8.1</w:t>
             </w:r>
           </w:p>
           <w:p>
@@ -13107,7 +14383,7 @@
               <w:rPr>
                 <w:color w:val="auto"/>
               </w:rPr>
-              <w:t>SEQUENCE: 9.36</w:t>
+              <w:t>PARAMETER: LR LAB COLLECT FUTURE</w:t>
             </w:r>
           </w:p>
           <w:p>
@@ -13121,7 +14397,7 @@
               <w:rPr>
                 <w:color w:val="auto"/>
               </w:rPr>
-              <w:t>PARAMETER: LR CH VERIFY CPRS ALERT</w:t>
+              <w:t>SEQUENCE: 8.11</w:t>
             </w:r>
           </w:p>
           <w:p>
@@ -13135,7 +14411,7 @@
               <w:rPr>
                 <w:color w:val="auto"/>
               </w:rPr>
-              <w:t>SEQUENCE: 8.1</w:t>
+              <w:t>PARAMETER: LR MAX DAYS CONTINUOUS</w:t>
             </w:r>
           </w:p>
           <w:p>
@@ -13149,7 +14425,7 @@
               <w:rPr>
                 <w:color w:val="auto"/>
               </w:rPr>
-              <w:t>PARAMETER: LR LAB COLLECT FUTURE</w:t>
+              <w:t>SEQUENCE: 200</w:t>
             </w:r>
           </w:p>
           <w:p>
@@ -13163,7 +14439,7 @@
               <w:rPr>
                 <w:color w:val="auto"/>
               </w:rPr>
-              <w:t>SEQUENCE: 8.11</w:t>
+              <w:t>PARAMETER: LR REPORTS FACILITY PRINT</w:t>
             </w:r>
           </w:p>
           <w:p>
@@ -13177,63 +14453,21 @@
               <w:rPr>
                 <w:color w:val="auto"/>
               </w:rPr>
+              <w:t>SEQUENCE: 900</w:t>
+            </w:r>
+          </w:p>
+          <w:p>
+            <w:pPr>
+              <w:pStyle w:val="BodyText"/>
+              <w:rPr>
+                <w:color w:val="auto"/>
+              </w:rPr>
+            </w:pPr>
+            <w:r>
+              <w:rPr>
+                <w:color w:val="auto"/>
+              </w:rPr>
               <w:lastRenderedPageBreak/>
-              <w:t>PARAMETER: LR MAX DAYS CONTINUOUS</w:t>
-            </w:r>
-          </w:p>
-          <w:p>
-            <w:pPr>
-              <w:pStyle w:val="BodyText"/>
-              <w:rPr>
-                <w:color w:val="auto"/>
-              </w:rPr>
-            </w:pPr>
-            <w:r>
-              <w:rPr>
-                <w:color w:val="auto"/>
-              </w:rPr>
-              <w:t>SEQUENCE: 200</w:t>
-            </w:r>
-          </w:p>
-          <w:p>
-            <w:pPr>
-              <w:pStyle w:val="BodyText"/>
-              <w:rPr>
-                <w:color w:val="auto"/>
-              </w:rPr>
-            </w:pPr>
-            <w:r>
-              <w:rPr>
-                <w:color w:val="auto"/>
-              </w:rPr>
-              <w:t>PARAMETER: LR REPORTS FACILITY PRINT</w:t>
-            </w:r>
-          </w:p>
-          <w:p>
-            <w:pPr>
-              <w:pStyle w:val="BodyText"/>
-              <w:rPr>
-                <w:color w:val="auto"/>
-              </w:rPr>
-            </w:pPr>
-            <w:r>
-              <w:rPr>
-                <w:color w:val="auto"/>
-              </w:rPr>
-              <w:t>SEQUENCE: 900</w:t>
-            </w:r>
-          </w:p>
-          <w:p>
-            <w:pPr>
-              <w:pStyle w:val="BodyText"/>
-              <w:rPr>
-                <w:color w:val="auto"/>
-              </w:rPr>
-            </w:pPr>
-            <w:r>
-              <w:rPr>
-                <w:color w:val="auto"/>
-              </w:rPr>
               <w:t>PARAMETER: LR MAPPING DEFAULT DIRECTORY</w:t>
             </w:r>
           </w:p>
@@ -13450,9 +14684,11 @@
       </w:pPr>
       <w:bookmarkStart w:id="50" w:name="_Toc249158628"/>
       <w:bookmarkStart w:id="51" w:name="_Toc454348896"/>
+      <w:proofErr w:type="spellStart"/>
       <w:r>
         <w:t>AutoVerification</w:t>
       </w:r>
+      <w:proofErr w:type="spellEnd"/>
       <w:r>
         <w:t xml:space="preserve"> Reports Menu</w:t>
       </w:r>
@@ -13523,9 +14759,9 @@
         <w:tblLook w:val="01E0" w:firstRow="1" w:lastRow="1" w:firstColumn="1" w:lastColumn="1" w:noHBand="0" w:noVBand="0"/>
       </w:tblPr>
       <w:tblGrid>
-        <w:gridCol w:w="2898"/>
-        <w:gridCol w:w="2070"/>
-        <w:gridCol w:w="4608"/>
+        <w:gridCol w:w="2819"/>
+        <w:gridCol w:w="2039"/>
+        <w:gridCol w:w="4492"/>
       </w:tblGrid>
       <w:tr>
         <w:trPr>
@@ -13628,7 +14864,21 @@
               <w:rPr>
                 <w:color w:val="auto"/>
               </w:rPr>
-              <w:t>Description: All results for a given patient for a given area for a given date. This report can serve as an 'audit trail' for a patient. Includes information on person placing order, person performing test, verifying person, and dates and times of specimen collection and test completion.  The report can be printed in an "extended" form, which includes the above mentioned information plus the test results and associated units/normals/LOINC coding and performing lab.</w:t>
+              <w:t>Description: All results for a given patient for a given area for a given date. This report can serve as an 'audit trail' for a patient. Includes information on person placing order, person performing test, verifying person, and dates and times of specimen collection and test completion.  The report can be printed in an "extended" form, which includes the above mentioned information plus the test results and associated units/</w:t>
+            </w:r>
+            <w:proofErr w:type="spellStart"/>
+            <w:r>
+              <w:rPr>
+                <w:color w:val="auto"/>
+              </w:rPr>
+              <w:t>normals</w:t>
+            </w:r>
+            <w:proofErr w:type="spellEnd"/>
+            <w:r>
+              <w:rPr>
+                <w:color w:val="auto"/>
+              </w:rPr>
+              <w:t>/LOINC coding and performing lab.</w:t>
             </w:r>
           </w:p>
         </w:tc>
@@ -13689,7 +14939,6 @@
         <w:rPr>
           <w:color w:val="auto"/>
         </w:rPr>
-        <w:lastRenderedPageBreak/>
         <w:t xml:space="preserve"> </w:t>
       </w:r>
     </w:p>
@@ -13729,9 +14978,9 @@
         <w:tblLook w:val="01E0" w:firstRow="1" w:lastRow="1" w:firstColumn="1" w:lastColumn="1" w:noHBand="0" w:noVBand="0"/>
       </w:tblPr>
       <w:tblGrid>
-        <w:gridCol w:w="3192"/>
-        <w:gridCol w:w="3192"/>
-        <w:gridCol w:w="3192"/>
+        <w:gridCol w:w="3121"/>
+        <w:gridCol w:w="3108"/>
+        <w:gridCol w:w="3121"/>
       </w:tblGrid>
       <w:tr>
         <w:trPr>
@@ -13834,6 +15083,7 @@
       </w:pPr>
       <w:bookmarkStart w:id="55" w:name="_Toc454348898"/>
       <w:r>
+        <w:lastRenderedPageBreak/>
         <w:t>Documentation Updates</w:t>
       </w:r>
       <w:bookmarkEnd w:id="55"/>
@@ -13841,7 +15091,15 @@
     <w:p>
       <w:bookmarkStart w:id="56" w:name="_Toc249158630"/>
       <w:r>
-        <w:t xml:space="preserve">The following documents have been updated as a result of the enhancements made for AutoVerification. These are available at </w:t>
+        <w:t xml:space="preserve">The following documents have been updated as a result of the enhancements made for </w:t>
+      </w:r>
+      <w:proofErr w:type="spellStart"/>
+      <w:r>
+        <w:t>AutoVerification</w:t>
+      </w:r>
+      <w:proofErr w:type="spellEnd"/>
+      <w:r>
+        <w:t xml:space="preserve">. These are available at </w:t>
       </w:r>
       <w:r>
         <w:t>SOFTWARE.DIR</w:t>
@@ -13850,7 +15108,15 @@
         <w:t xml:space="preserve"> and </w:t>
       </w:r>
       <w:r>
-        <w:t>the VistA Documentation Library (VDL) website</w:t>
+        <w:t xml:space="preserve">the </w:t>
+      </w:r>
+      <w:proofErr w:type="spellStart"/>
+      <w:r>
+        <w:t>VistA</w:t>
+      </w:r>
+      <w:proofErr w:type="spellEnd"/>
+      <w:r>
+        <w:t xml:space="preserve"> Documentation Library (VDL) website</w:t>
       </w:r>
       <w:r>
         <w:t xml:space="preserve"> as a secondary source</w:t>
@@ -13931,7 +15197,27 @@
           <w:sz w:val="24"/>
           <w:szCs w:val="24"/>
         </w:rPr>
-        <w:t>LR*5.2*458 and LA*5.2*88(Lab AutoRelease 1.0) User Guide</w:t>
+        <w:t xml:space="preserve">LR*5.2*458 and LA*5.2*88(Lab </w:t>
+      </w:r>
+      <w:proofErr w:type="spellStart"/>
+      <w:r>
+        <w:rPr>
+          <w:rFonts w:ascii="Times New Roman" w:eastAsia="Times New Roman" w:hAnsi="Times New Roman"/>
+          <w:color w:val="000000"/>
+          <w:sz w:val="24"/>
+          <w:szCs w:val="24"/>
+        </w:rPr>
+        <w:t>AutoRelease</w:t>
+      </w:r>
+      <w:proofErr w:type="spellEnd"/>
+      <w:r>
+        <w:rPr>
+          <w:rFonts w:ascii="Times New Roman" w:eastAsia="Times New Roman" w:hAnsi="Times New Roman"/>
+          <w:color w:val="000000"/>
+          <w:sz w:val="24"/>
+          <w:szCs w:val="24"/>
+        </w:rPr>
+        <w:t xml:space="preserve"> 1.0) User Guide</w:t>
       </w:r>
     </w:p>
     <w:p>
@@ -13956,7 +15242,27 @@
           <w:sz w:val="24"/>
           <w:szCs w:val="24"/>
         </w:rPr>
-        <w:t>LR*5.2*458 and LA*5.2*88(Lab AutoRelease 1.0) Technical Manual/Security  Guide</w:t>
+        <w:t xml:space="preserve">LR*5.2*458 and LA*5.2*88(Lab </w:t>
+      </w:r>
+      <w:proofErr w:type="spellStart"/>
+      <w:r>
+        <w:rPr>
+          <w:rFonts w:ascii="Times New Roman" w:eastAsia="Times New Roman" w:hAnsi="Times New Roman"/>
+          <w:color w:val="000000"/>
+          <w:sz w:val="24"/>
+          <w:szCs w:val="24"/>
+        </w:rPr>
+        <w:t>AutoRelease</w:t>
+      </w:r>
+      <w:proofErr w:type="spellEnd"/>
+      <w:r>
+        <w:rPr>
+          <w:rFonts w:ascii="Times New Roman" w:eastAsia="Times New Roman" w:hAnsi="Times New Roman"/>
+          <w:color w:val="000000"/>
+          <w:sz w:val="24"/>
+          <w:szCs w:val="24"/>
+        </w:rPr>
+        <w:t xml:space="preserve"> 1.0) Technical Manual/Security  Guide</w:t>
       </w:r>
     </w:p>
     <w:p/>
@@ -14064,9 +15370,11 @@
       <w:r>
         <w:t xml:space="preserve">A Security Guide aids in controlling the release of sensitive information related to national software.  </w:t>
       </w:r>
+      <w:proofErr w:type="spellStart"/>
       <w:r>
         <w:t>AutoVerification</w:t>
       </w:r>
+      <w:proofErr w:type="spellEnd"/>
       <w:r>
         <w:t xml:space="preserve"> does not contain highly sensitive information, so this component of the manual may be included in Freedom of Information Act (FOIA) request releases.  There are no unique/atypical features or other information that would be of interest to security personnel or other support groups.</w:t>
       </w:r>
@@ -14097,9 +15405,11 @@
       <w:pPr>
         <w:pStyle w:val="BodyText"/>
       </w:pPr>
+      <w:proofErr w:type="spellStart"/>
       <w:r>
         <w:t>AutoVerification</w:t>
       </w:r>
+      <w:proofErr w:type="spellEnd"/>
       <w:r>
         <w:t xml:space="preserve"> </w:t>
       </w:r>
@@ -14229,7 +15539,21 @@
               <w:rPr>
                 <w:color w:val="auto"/>
               </w:rPr>
-              <w:t>If auto release process is to release results that have been tech verified on the GIM middleware then the user needs to hold this key on VistA.</w:t>
+              <w:t xml:space="preserve">If auto release process is to release results that have been tech verified on the GIM middleware then the user needs to hold this key on </w:t>
+            </w:r>
+            <w:proofErr w:type="spellStart"/>
+            <w:r>
+              <w:rPr>
+                <w:color w:val="auto"/>
+              </w:rPr>
+              <w:t>VistA</w:t>
+            </w:r>
+            <w:proofErr w:type="spellEnd"/>
+            <w:r>
+              <w:rPr>
+                <w:color w:val="auto"/>
+              </w:rPr>
+              <w:t>.</w:t>
             </w:r>
           </w:p>
         </w:tc>
@@ -14244,8 +15568,12 @@
       <w:pPr>
         <w:pStyle w:val="LeftBlank"/>
         <w:sectPr>
-          <w:footerReference w:type="even" r:id="rId10"/>
-          <w:footerReference w:type="default" r:id="rId11"/>
+          <w:headerReference w:type="even" r:id="rId10"/>
+          <w:headerReference w:type="default" r:id="rId11"/>
+          <w:footerReference w:type="even" r:id="rId12"/>
+          <w:footerReference w:type="default" r:id="rId13"/>
+          <w:headerReference w:type="first" r:id="rId14"/>
+          <w:footerReference w:type="first" r:id="rId15"/>
           <w:type w:val="oddPage"/>
           <w:pgSz w:w="12240" w:h="15840" w:code="1"/>
           <w:pgMar w:top="1440" w:right="1440" w:bottom="1440" w:left="1440" w:header="720" w:footer="720" w:gutter="0"/>
@@ -14294,7 +15622,7 @@
             <wp:extent cx="201930" cy="201930"/>
             <wp:effectExtent l="0" t="0" r="7620" b="7620"/>
             <wp:docPr id="2" name="Picture 2" descr="kcA">
-              <a:hlinkClick xmlns:a="http://schemas.openxmlformats.org/drawingml/2006/main" r:id="rId12"/>
+              <a:hlinkClick xmlns:a="http://schemas.openxmlformats.org/drawingml/2006/main" r:id="rId16"/>
             </wp:docPr>
             <wp:cNvGraphicFramePr>
               <a:graphicFrameLocks xmlns:a="http://schemas.openxmlformats.org/drawingml/2006/main" noChangeAspect="1"/>
@@ -14304,122 +15632,6 @@
                 <pic:pic xmlns:pic="http://schemas.openxmlformats.org/drawingml/2006/picture">
                   <pic:nvPicPr>
                     <pic:cNvPr id="0" name="Picture 2" descr="kcA"/>
-                    <pic:cNvPicPr>
-                      <a:picLocks noChangeAspect="1" noChangeArrowheads="1"/>
-                    </pic:cNvPicPr>
-                  </pic:nvPicPr>
-                  <pic:blipFill>
-                    <a:blip r:embed="rId13">
-                      <a:extLst>
-                        <a:ext uri="{28A0092B-C50C-407E-A947-70E740481C1C}">
-                          <a14:useLocalDpi xmlns:a14="http://schemas.microsoft.com/office/drawing/2010/main" val="0"/>
-                        </a:ext>
-                      </a:extLst>
-                    </a:blip>
-                    <a:srcRect/>
-                    <a:stretch>
-                      <a:fillRect/>
-                    </a:stretch>
-                  </pic:blipFill>
-                  <pic:spPr bwMode="auto">
-                    <a:xfrm>
-                      <a:off x="0" y="0"/>
-                      <a:ext cx="201930" cy="201930"/>
-                    </a:xfrm>
-                    <a:prstGeom prst="rect">
-                      <a:avLst/>
-                    </a:prstGeom>
-                    <a:noFill/>
-                    <a:ln>
-                      <a:noFill/>
-                    </a:ln>
-                  </pic:spPr>
-                </pic:pic>
-              </a:graphicData>
-            </a:graphic>
-          </wp:inline>
-        </w:drawing>
-      </w:r>
-      <w:r>
-        <w:t xml:space="preserve">  </w:t>
-      </w:r>
-      <w:r>
-        <w:rPr>
-          <w:noProof/>
-        </w:rPr>
-        <w:drawing>
-          <wp:inline distT="0" distB="0" distL="0" distR="0" wp14:anchorId="0CAC67B6" wp14:editId="491270CB">
-            <wp:extent cx="201930" cy="201930"/>
-            <wp:effectExtent l="0" t="0" r="7620" b="7620"/>
-            <wp:docPr id="3" name="Picture 3" descr="kcB">
-              <a:hlinkClick xmlns:a="http://schemas.openxmlformats.org/drawingml/2006/main" r:id="rId14"/>
-            </wp:docPr>
-            <wp:cNvGraphicFramePr>
-              <a:graphicFrameLocks xmlns:a="http://schemas.openxmlformats.org/drawingml/2006/main" noChangeAspect="1"/>
-            </wp:cNvGraphicFramePr>
-            <a:graphic xmlns:a="http://schemas.openxmlformats.org/drawingml/2006/main">
-              <a:graphicData uri="http://schemas.openxmlformats.org/drawingml/2006/picture">
-                <pic:pic xmlns:pic="http://schemas.openxmlformats.org/drawingml/2006/picture">
-                  <pic:nvPicPr>
-                    <pic:cNvPr id="0" name="Picture 3" descr="kcB"/>
-                    <pic:cNvPicPr>
-                      <a:picLocks noChangeAspect="1" noChangeArrowheads="1"/>
-                    </pic:cNvPicPr>
-                  </pic:nvPicPr>
-                  <pic:blipFill>
-                    <a:blip r:embed="rId15">
-                      <a:extLst>
-                        <a:ext uri="{28A0092B-C50C-407E-A947-70E740481C1C}">
-                          <a14:useLocalDpi xmlns:a14="http://schemas.microsoft.com/office/drawing/2010/main" val="0"/>
-                        </a:ext>
-                      </a:extLst>
-                    </a:blip>
-                    <a:srcRect/>
-                    <a:stretch>
-                      <a:fillRect/>
-                    </a:stretch>
-                  </pic:blipFill>
-                  <pic:spPr bwMode="auto">
-                    <a:xfrm>
-                      <a:off x="0" y="0"/>
-                      <a:ext cx="201930" cy="201930"/>
-                    </a:xfrm>
-                    <a:prstGeom prst="rect">
-                      <a:avLst/>
-                    </a:prstGeom>
-                    <a:noFill/>
-                    <a:ln>
-                      <a:noFill/>
-                    </a:ln>
-                  </pic:spPr>
-                </pic:pic>
-              </a:graphicData>
-            </a:graphic>
-          </wp:inline>
-        </w:drawing>
-      </w:r>
-      <w:r>
-        <w:t xml:space="preserve">  </w:t>
-      </w:r>
-      <w:r>
-        <w:rPr>
-          <w:noProof/>
-        </w:rPr>
-        <w:drawing>
-          <wp:inline distT="0" distB="0" distL="0" distR="0" wp14:anchorId="4D136019" wp14:editId="110C90D9">
-            <wp:extent cx="201930" cy="201930"/>
-            <wp:effectExtent l="0" t="0" r="7620" b="7620"/>
-            <wp:docPr id="4" name="Picture 4" descr="kcC">
-              <a:hlinkClick xmlns:a="http://schemas.openxmlformats.org/drawingml/2006/main" r:id="rId16"/>
-            </wp:docPr>
-            <wp:cNvGraphicFramePr>
-              <a:graphicFrameLocks xmlns:a="http://schemas.openxmlformats.org/drawingml/2006/main" noChangeAspect="1"/>
-            </wp:cNvGraphicFramePr>
-            <a:graphic xmlns:a="http://schemas.openxmlformats.org/drawingml/2006/main">
-              <a:graphicData uri="http://schemas.openxmlformats.org/drawingml/2006/picture">
-                <pic:pic xmlns:pic="http://schemas.openxmlformats.org/drawingml/2006/picture">
-                  <pic:nvPicPr>
-                    <pic:cNvPr id="0" name="Picture 4" descr="kcC"/>
                     <pic:cNvPicPr>
                       <a:picLocks noChangeAspect="1" noChangeArrowheads="1"/>
                     </pic:cNvPicPr>
@@ -14464,10 +15676,10 @@
           <w:noProof/>
         </w:rPr>
         <w:drawing>
-          <wp:inline distT="0" distB="0" distL="0" distR="0" wp14:anchorId="7B5A74A6" wp14:editId="6C752850">
+          <wp:inline distT="0" distB="0" distL="0" distR="0" wp14:anchorId="0CAC67B6" wp14:editId="491270CB">
             <wp:extent cx="201930" cy="201930"/>
             <wp:effectExtent l="0" t="0" r="7620" b="7620"/>
-            <wp:docPr id="5" name="Picture 5" descr="kcD">
+            <wp:docPr id="3" name="Picture 3" descr="kcB">
               <a:hlinkClick xmlns:a="http://schemas.openxmlformats.org/drawingml/2006/main" r:id="rId18"/>
             </wp:docPr>
             <wp:cNvGraphicFramePr>
@@ -14477,7 +15689,7 @@
               <a:graphicData uri="http://schemas.openxmlformats.org/drawingml/2006/picture">
                 <pic:pic xmlns:pic="http://schemas.openxmlformats.org/drawingml/2006/picture">
                   <pic:nvPicPr>
-                    <pic:cNvPr id="0" name="Picture 5" descr="kcD"/>
+                    <pic:cNvPr id="0" name="Picture 3" descr="kcB"/>
                     <pic:cNvPicPr>
                       <a:picLocks noChangeAspect="1" noChangeArrowheads="1"/>
                     </pic:cNvPicPr>
@@ -14522,10 +15734,10 @@
           <w:noProof/>
         </w:rPr>
         <w:drawing>
-          <wp:inline distT="0" distB="0" distL="0" distR="0" wp14:anchorId="5839EEC7" wp14:editId="53CC4146">
+          <wp:inline distT="0" distB="0" distL="0" distR="0" wp14:anchorId="4D136019" wp14:editId="110C90D9">
             <wp:extent cx="201930" cy="201930"/>
             <wp:effectExtent l="0" t="0" r="7620" b="7620"/>
-            <wp:docPr id="6" name="Picture 6" descr="kcE">
+            <wp:docPr id="4" name="Picture 4" descr="kcC">
               <a:hlinkClick xmlns:a="http://schemas.openxmlformats.org/drawingml/2006/main" r:id="rId20"/>
             </wp:docPr>
             <wp:cNvGraphicFramePr>
@@ -14535,7 +15747,7 @@
               <a:graphicData uri="http://schemas.openxmlformats.org/drawingml/2006/picture">
                 <pic:pic xmlns:pic="http://schemas.openxmlformats.org/drawingml/2006/picture">
                   <pic:nvPicPr>
-                    <pic:cNvPr id="0" name="Picture 6" descr="kcE"/>
+                    <pic:cNvPr id="0" name="Picture 4" descr="kcC"/>
                     <pic:cNvPicPr>
                       <a:picLocks noChangeAspect="1" noChangeArrowheads="1"/>
                     </pic:cNvPicPr>
@@ -14580,10 +15792,10 @@
           <w:noProof/>
         </w:rPr>
         <w:drawing>
-          <wp:inline distT="0" distB="0" distL="0" distR="0" wp14:anchorId="418A267A" wp14:editId="7885F499">
+          <wp:inline distT="0" distB="0" distL="0" distR="0" wp14:anchorId="7B5A74A6" wp14:editId="6C752850">
             <wp:extent cx="201930" cy="201930"/>
             <wp:effectExtent l="0" t="0" r="7620" b="7620"/>
-            <wp:docPr id="7" name="Picture 7" descr="kcF">
+            <wp:docPr id="5" name="Picture 5" descr="kcD">
               <a:hlinkClick xmlns:a="http://schemas.openxmlformats.org/drawingml/2006/main" r:id="rId22"/>
             </wp:docPr>
             <wp:cNvGraphicFramePr>
@@ -14593,7 +15805,7 @@
               <a:graphicData uri="http://schemas.openxmlformats.org/drawingml/2006/picture">
                 <pic:pic xmlns:pic="http://schemas.openxmlformats.org/drawingml/2006/picture">
                   <pic:nvPicPr>
-                    <pic:cNvPr id="0" name="Picture 7" descr="kcF"/>
+                    <pic:cNvPr id="0" name="Picture 5" descr="kcD"/>
                     <pic:cNvPicPr>
                       <a:picLocks noChangeAspect="1" noChangeArrowheads="1"/>
                     </pic:cNvPicPr>
@@ -14638,10 +15850,10 @@
           <w:noProof/>
         </w:rPr>
         <w:drawing>
-          <wp:inline distT="0" distB="0" distL="0" distR="0" wp14:anchorId="6BF2FC85" wp14:editId="3E9D7F59">
+          <wp:inline distT="0" distB="0" distL="0" distR="0" wp14:anchorId="5839EEC7" wp14:editId="53CC4146">
             <wp:extent cx="201930" cy="201930"/>
             <wp:effectExtent l="0" t="0" r="7620" b="7620"/>
-            <wp:docPr id="8" name="Picture 8" descr="kcG'">
+            <wp:docPr id="6" name="Picture 6" descr="kcE">
               <a:hlinkClick xmlns:a="http://schemas.openxmlformats.org/drawingml/2006/main" r:id="rId24"/>
             </wp:docPr>
             <wp:cNvGraphicFramePr>
@@ -14651,7 +15863,7 @@
               <a:graphicData uri="http://schemas.openxmlformats.org/drawingml/2006/picture">
                 <pic:pic xmlns:pic="http://schemas.openxmlformats.org/drawingml/2006/picture">
                   <pic:nvPicPr>
-                    <pic:cNvPr id="0" name="Picture 8" descr="kcG'"/>
+                    <pic:cNvPr id="0" name="Picture 6" descr="kcE"/>
                     <pic:cNvPicPr>
                       <a:picLocks noChangeAspect="1" noChangeArrowheads="1"/>
                     </pic:cNvPicPr>
@@ -14696,10 +15908,10 @@
           <w:noProof/>
         </w:rPr>
         <w:drawing>
-          <wp:inline distT="0" distB="0" distL="0" distR="0" wp14:anchorId="63CE713A" wp14:editId="2D57D884">
+          <wp:inline distT="0" distB="0" distL="0" distR="0" wp14:anchorId="418A267A" wp14:editId="7885F499">
             <wp:extent cx="201930" cy="201930"/>
             <wp:effectExtent l="0" t="0" r="7620" b="7620"/>
-            <wp:docPr id="9" name="Picture 9" descr="kcI">
+            <wp:docPr id="7" name="Picture 7" descr="kcF">
               <a:hlinkClick xmlns:a="http://schemas.openxmlformats.org/drawingml/2006/main" r:id="rId26"/>
             </wp:docPr>
             <wp:cNvGraphicFramePr>
@@ -14709,7 +15921,7 @@
               <a:graphicData uri="http://schemas.openxmlformats.org/drawingml/2006/picture">
                 <pic:pic xmlns:pic="http://schemas.openxmlformats.org/drawingml/2006/picture">
                   <pic:nvPicPr>
-                    <pic:cNvPr id="0" name="Picture 9" descr="kcI"/>
+                    <pic:cNvPr id="0" name="Picture 7" descr="kcF"/>
                     <pic:cNvPicPr>
                       <a:picLocks noChangeAspect="1" noChangeArrowheads="1"/>
                     </pic:cNvPicPr>
@@ -14754,10 +15966,10 @@
           <w:noProof/>
         </w:rPr>
         <w:drawing>
-          <wp:inline distT="0" distB="0" distL="0" distR="0" wp14:anchorId="01DAA21B" wp14:editId="03C623D7">
+          <wp:inline distT="0" distB="0" distL="0" distR="0" wp14:anchorId="6BF2FC85" wp14:editId="3E9D7F59">
             <wp:extent cx="201930" cy="201930"/>
             <wp:effectExtent l="0" t="0" r="7620" b="7620"/>
-            <wp:docPr id="10" name="Picture 10" descr="kcK">
+            <wp:docPr id="8" name="Picture 8" descr="kcG'">
               <a:hlinkClick xmlns:a="http://schemas.openxmlformats.org/drawingml/2006/main" r:id="rId28"/>
             </wp:docPr>
             <wp:cNvGraphicFramePr>
@@ -14767,7 +15979,7 @@
               <a:graphicData uri="http://schemas.openxmlformats.org/drawingml/2006/picture">
                 <pic:pic xmlns:pic="http://schemas.openxmlformats.org/drawingml/2006/picture">
                   <pic:nvPicPr>
-                    <pic:cNvPr id="0" name="Picture 10" descr="kcK"/>
+                    <pic:cNvPr id="0" name="Picture 8" descr="kcG'"/>
                     <pic:cNvPicPr>
                       <a:picLocks noChangeAspect="1" noChangeArrowheads="1"/>
                     </pic:cNvPicPr>
@@ -14812,10 +16024,10 @@
           <w:noProof/>
         </w:rPr>
         <w:drawing>
-          <wp:inline distT="0" distB="0" distL="0" distR="0" wp14:anchorId="3B8985BB" wp14:editId="4CC1A6E0">
+          <wp:inline distT="0" distB="0" distL="0" distR="0" wp14:anchorId="63CE713A" wp14:editId="2D57D884">
             <wp:extent cx="201930" cy="201930"/>
             <wp:effectExtent l="0" t="0" r="7620" b="7620"/>
-            <wp:docPr id="11" name="Picture 11" descr="kcL">
+            <wp:docPr id="9" name="Picture 9" descr="kcI">
               <a:hlinkClick xmlns:a="http://schemas.openxmlformats.org/drawingml/2006/main" r:id="rId30"/>
             </wp:docPr>
             <wp:cNvGraphicFramePr>
@@ -14825,7 +16037,7 @@
               <a:graphicData uri="http://schemas.openxmlformats.org/drawingml/2006/picture">
                 <pic:pic xmlns:pic="http://schemas.openxmlformats.org/drawingml/2006/picture">
                   <pic:nvPicPr>
-                    <pic:cNvPr id="0" name="Picture 11" descr="kcL"/>
+                    <pic:cNvPr id="0" name="Picture 9" descr="kcI"/>
                     <pic:cNvPicPr>
                       <a:picLocks noChangeAspect="1" noChangeArrowheads="1"/>
                     </pic:cNvPicPr>
@@ -14870,10 +16082,10 @@
           <w:noProof/>
         </w:rPr>
         <w:drawing>
-          <wp:inline distT="0" distB="0" distL="0" distR="0" wp14:anchorId="25DC18F3" wp14:editId="045F893C">
+          <wp:inline distT="0" distB="0" distL="0" distR="0" wp14:anchorId="01DAA21B" wp14:editId="03C623D7">
             <wp:extent cx="201930" cy="201930"/>
             <wp:effectExtent l="0" t="0" r="7620" b="7620"/>
-            <wp:docPr id="12" name="Picture 12" descr="kcM">
+            <wp:docPr id="10" name="Picture 10" descr="kcK">
               <a:hlinkClick xmlns:a="http://schemas.openxmlformats.org/drawingml/2006/main" r:id="rId32"/>
             </wp:docPr>
             <wp:cNvGraphicFramePr>
@@ -14883,7 +16095,7 @@
               <a:graphicData uri="http://schemas.openxmlformats.org/drawingml/2006/picture">
                 <pic:pic xmlns:pic="http://schemas.openxmlformats.org/drawingml/2006/picture">
                   <pic:nvPicPr>
-                    <pic:cNvPr id="0" name="Picture 12" descr="kcM"/>
+                    <pic:cNvPr id="0" name="Picture 10" descr="kcK"/>
                     <pic:cNvPicPr>
                       <a:picLocks noChangeAspect="1" noChangeArrowheads="1"/>
                     </pic:cNvPicPr>
@@ -14928,10 +16140,10 @@
           <w:noProof/>
         </w:rPr>
         <w:drawing>
-          <wp:inline distT="0" distB="0" distL="0" distR="0" wp14:anchorId="07B5EDBC" wp14:editId="26D36577">
+          <wp:inline distT="0" distB="0" distL="0" distR="0" wp14:anchorId="3B8985BB" wp14:editId="4CC1A6E0">
             <wp:extent cx="201930" cy="201930"/>
             <wp:effectExtent l="0" t="0" r="7620" b="7620"/>
-            <wp:docPr id="13" name="Picture 13" descr="kcN">
+            <wp:docPr id="11" name="Picture 11" descr="kcL">
               <a:hlinkClick xmlns:a="http://schemas.openxmlformats.org/drawingml/2006/main" r:id="rId34"/>
             </wp:docPr>
             <wp:cNvGraphicFramePr>
@@ -14941,7 +16153,7 @@
               <a:graphicData uri="http://schemas.openxmlformats.org/drawingml/2006/picture">
                 <pic:pic xmlns:pic="http://schemas.openxmlformats.org/drawingml/2006/picture">
                   <pic:nvPicPr>
-                    <pic:cNvPr id="0" name="Picture 13" descr="kcN"/>
+                    <pic:cNvPr id="0" name="Picture 11" descr="kcL"/>
                     <pic:cNvPicPr>
                       <a:picLocks noChangeAspect="1" noChangeArrowheads="1"/>
                     </pic:cNvPicPr>
@@ -14986,10 +16198,10 @@
           <w:noProof/>
         </w:rPr>
         <w:drawing>
-          <wp:inline distT="0" distB="0" distL="0" distR="0" wp14:anchorId="696DF566" wp14:editId="61779855">
+          <wp:inline distT="0" distB="0" distL="0" distR="0" wp14:anchorId="25DC18F3" wp14:editId="045F893C">
             <wp:extent cx="201930" cy="201930"/>
             <wp:effectExtent l="0" t="0" r="7620" b="7620"/>
-            <wp:docPr id="14" name="Picture 14" descr="kcP">
+            <wp:docPr id="12" name="Picture 12" descr="kcM">
               <a:hlinkClick xmlns:a="http://schemas.openxmlformats.org/drawingml/2006/main" r:id="rId36"/>
             </wp:docPr>
             <wp:cNvGraphicFramePr>
@@ -14999,7 +16211,7 @@
               <a:graphicData uri="http://schemas.openxmlformats.org/drawingml/2006/picture">
                 <pic:pic xmlns:pic="http://schemas.openxmlformats.org/drawingml/2006/picture">
                   <pic:nvPicPr>
-                    <pic:cNvPr id="0" name="Picture 14" descr="kcP"/>
+                    <pic:cNvPr id="0" name="Picture 12" descr="kcM"/>
                     <pic:cNvPicPr>
                       <a:picLocks noChangeAspect="1" noChangeArrowheads="1"/>
                     </pic:cNvPicPr>
@@ -15044,10 +16256,10 @@
           <w:noProof/>
         </w:rPr>
         <w:drawing>
-          <wp:inline distT="0" distB="0" distL="0" distR="0" wp14:anchorId="3A6C3B6C" wp14:editId="6F1F0D7F">
+          <wp:inline distT="0" distB="0" distL="0" distR="0" wp14:anchorId="07B5EDBC" wp14:editId="26D36577">
             <wp:extent cx="201930" cy="201930"/>
             <wp:effectExtent l="0" t="0" r="7620" b="7620"/>
-            <wp:docPr id="15" name="Picture 15" descr="kcS">
+            <wp:docPr id="13" name="Picture 13" descr="kcN">
               <a:hlinkClick xmlns:a="http://schemas.openxmlformats.org/drawingml/2006/main" r:id="rId38"/>
             </wp:docPr>
             <wp:cNvGraphicFramePr>
@@ -15057,7 +16269,7 @@
               <a:graphicData uri="http://schemas.openxmlformats.org/drawingml/2006/picture">
                 <pic:pic xmlns:pic="http://schemas.openxmlformats.org/drawingml/2006/picture">
                   <pic:nvPicPr>
-                    <pic:cNvPr id="0" name="Picture 15" descr="kcS"/>
+                    <pic:cNvPr id="0" name="Picture 13" descr="kcN"/>
                     <pic:cNvPicPr>
                       <a:picLocks noChangeAspect="1" noChangeArrowheads="1"/>
                     </pic:cNvPicPr>
@@ -15102,10 +16314,10 @@
           <w:noProof/>
         </w:rPr>
         <w:drawing>
-          <wp:inline distT="0" distB="0" distL="0" distR="0" wp14:anchorId="65307141" wp14:editId="52D08036">
+          <wp:inline distT="0" distB="0" distL="0" distR="0" wp14:anchorId="696DF566" wp14:editId="61779855">
             <wp:extent cx="201930" cy="201930"/>
             <wp:effectExtent l="0" t="0" r="7620" b="7620"/>
-            <wp:docPr id="16" name="Picture 16" descr="kcT">
+            <wp:docPr id="14" name="Picture 14" descr="kcP">
               <a:hlinkClick xmlns:a="http://schemas.openxmlformats.org/drawingml/2006/main" r:id="rId40"/>
             </wp:docPr>
             <wp:cNvGraphicFramePr>
@@ -15115,7 +16327,7 @@
               <a:graphicData uri="http://schemas.openxmlformats.org/drawingml/2006/picture">
                 <pic:pic xmlns:pic="http://schemas.openxmlformats.org/drawingml/2006/picture">
                   <pic:nvPicPr>
-                    <pic:cNvPr id="0" name="Picture 16" descr="kcT"/>
+                    <pic:cNvPr id="0" name="Picture 14" descr="kcP"/>
                     <pic:cNvPicPr>
                       <a:picLocks noChangeAspect="1" noChangeArrowheads="1"/>
                     </pic:cNvPicPr>
@@ -15160,10 +16372,10 @@
           <w:noProof/>
         </w:rPr>
         <w:drawing>
-          <wp:inline distT="0" distB="0" distL="0" distR="0" wp14:anchorId="0E75AE59" wp14:editId="6BE1D774">
+          <wp:inline distT="0" distB="0" distL="0" distR="0" wp14:anchorId="3A6C3B6C" wp14:editId="6F1F0D7F">
             <wp:extent cx="201930" cy="201930"/>
             <wp:effectExtent l="0" t="0" r="7620" b="7620"/>
-            <wp:docPr id="17" name="Picture 17" descr="kcV">
+            <wp:docPr id="15" name="Picture 15" descr="kcS">
               <a:hlinkClick xmlns:a="http://schemas.openxmlformats.org/drawingml/2006/main" r:id="rId42"/>
             </wp:docPr>
             <wp:cNvGraphicFramePr>
@@ -15173,7 +16385,7 @@
               <a:graphicData uri="http://schemas.openxmlformats.org/drawingml/2006/picture">
                 <pic:pic xmlns:pic="http://schemas.openxmlformats.org/drawingml/2006/picture">
                   <pic:nvPicPr>
-                    <pic:cNvPr id="0" name="Picture 17" descr="kcV"/>
+                    <pic:cNvPr id="0" name="Picture 15" descr="kcS"/>
                     <pic:cNvPicPr>
                       <a:picLocks noChangeAspect="1" noChangeArrowheads="1"/>
                     </pic:cNvPicPr>
@@ -15218,10 +16430,10 @@
           <w:noProof/>
         </w:rPr>
         <w:drawing>
-          <wp:inline distT="0" distB="0" distL="0" distR="0" wp14:anchorId="53AE36BE" wp14:editId="122C5295">
+          <wp:inline distT="0" distB="0" distL="0" distR="0" wp14:anchorId="65307141" wp14:editId="52D08036">
             <wp:extent cx="201930" cy="201930"/>
             <wp:effectExtent l="0" t="0" r="7620" b="7620"/>
-            <wp:docPr id="18" name="Picture 18" descr="kcW">
+            <wp:docPr id="16" name="Picture 16" descr="kcT">
               <a:hlinkClick xmlns:a="http://schemas.openxmlformats.org/drawingml/2006/main" r:id="rId44"/>
             </wp:docPr>
             <wp:cNvGraphicFramePr>
@@ -15231,7 +16443,7 @@
               <a:graphicData uri="http://schemas.openxmlformats.org/drawingml/2006/picture">
                 <pic:pic xmlns:pic="http://schemas.openxmlformats.org/drawingml/2006/picture">
                   <pic:nvPicPr>
-                    <pic:cNvPr id="0" name="Picture 18" descr="kcW"/>
+                    <pic:cNvPr id="0" name="Picture 16" descr="kcT"/>
                     <pic:cNvPicPr>
                       <a:picLocks noChangeAspect="1" noChangeArrowheads="1"/>
                     </pic:cNvPicPr>
@@ -15268,6 +16480,122 @@
           </wp:inline>
         </w:drawing>
       </w:r>
+      <w:r>
+        <w:t xml:space="preserve">  </w:t>
+      </w:r>
+      <w:r>
+        <w:rPr>
+          <w:noProof/>
+        </w:rPr>
+        <w:drawing>
+          <wp:inline distT="0" distB="0" distL="0" distR="0" wp14:anchorId="0E75AE59" wp14:editId="6BE1D774">
+            <wp:extent cx="201930" cy="201930"/>
+            <wp:effectExtent l="0" t="0" r="7620" b="7620"/>
+            <wp:docPr id="17" name="Picture 17" descr="kcV">
+              <a:hlinkClick xmlns:a="http://schemas.openxmlformats.org/drawingml/2006/main" r:id="rId46"/>
+            </wp:docPr>
+            <wp:cNvGraphicFramePr>
+              <a:graphicFrameLocks xmlns:a="http://schemas.openxmlformats.org/drawingml/2006/main" noChangeAspect="1"/>
+            </wp:cNvGraphicFramePr>
+            <a:graphic xmlns:a="http://schemas.openxmlformats.org/drawingml/2006/main">
+              <a:graphicData uri="http://schemas.openxmlformats.org/drawingml/2006/picture">
+                <pic:pic xmlns:pic="http://schemas.openxmlformats.org/drawingml/2006/picture">
+                  <pic:nvPicPr>
+                    <pic:cNvPr id="0" name="Picture 17" descr="kcV"/>
+                    <pic:cNvPicPr>
+                      <a:picLocks noChangeAspect="1" noChangeArrowheads="1"/>
+                    </pic:cNvPicPr>
+                  </pic:nvPicPr>
+                  <pic:blipFill>
+                    <a:blip r:embed="rId47">
+                      <a:extLst>
+                        <a:ext uri="{28A0092B-C50C-407E-A947-70E740481C1C}">
+                          <a14:useLocalDpi xmlns:a14="http://schemas.microsoft.com/office/drawing/2010/main" val="0"/>
+                        </a:ext>
+                      </a:extLst>
+                    </a:blip>
+                    <a:srcRect/>
+                    <a:stretch>
+                      <a:fillRect/>
+                    </a:stretch>
+                  </pic:blipFill>
+                  <pic:spPr bwMode="auto">
+                    <a:xfrm>
+                      <a:off x="0" y="0"/>
+                      <a:ext cx="201930" cy="201930"/>
+                    </a:xfrm>
+                    <a:prstGeom prst="rect">
+                      <a:avLst/>
+                    </a:prstGeom>
+                    <a:noFill/>
+                    <a:ln>
+                      <a:noFill/>
+                    </a:ln>
+                  </pic:spPr>
+                </pic:pic>
+              </a:graphicData>
+            </a:graphic>
+          </wp:inline>
+        </w:drawing>
+      </w:r>
+      <w:r>
+        <w:t xml:space="preserve">  </w:t>
+      </w:r>
+      <w:r>
+        <w:rPr>
+          <w:noProof/>
+        </w:rPr>
+        <w:drawing>
+          <wp:inline distT="0" distB="0" distL="0" distR="0" wp14:anchorId="53AE36BE" wp14:editId="122C5295">
+            <wp:extent cx="201930" cy="201930"/>
+            <wp:effectExtent l="0" t="0" r="7620" b="7620"/>
+            <wp:docPr id="18" name="Picture 18" descr="kcW">
+              <a:hlinkClick xmlns:a="http://schemas.openxmlformats.org/drawingml/2006/main" r:id="rId48"/>
+            </wp:docPr>
+            <wp:cNvGraphicFramePr>
+              <a:graphicFrameLocks xmlns:a="http://schemas.openxmlformats.org/drawingml/2006/main" noChangeAspect="1"/>
+            </wp:cNvGraphicFramePr>
+            <a:graphic xmlns:a="http://schemas.openxmlformats.org/drawingml/2006/main">
+              <a:graphicData uri="http://schemas.openxmlformats.org/drawingml/2006/picture">
+                <pic:pic xmlns:pic="http://schemas.openxmlformats.org/drawingml/2006/picture">
+                  <pic:nvPicPr>
+                    <pic:cNvPr id="0" name="Picture 18" descr="kcW"/>
+                    <pic:cNvPicPr>
+                      <a:picLocks noChangeAspect="1" noChangeArrowheads="1"/>
+                    </pic:cNvPicPr>
+                  </pic:nvPicPr>
+                  <pic:blipFill>
+                    <a:blip r:embed="rId49">
+                      <a:extLst>
+                        <a:ext uri="{28A0092B-C50C-407E-A947-70E740481C1C}">
+                          <a14:useLocalDpi xmlns:a14="http://schemas.microsoft.com/office/drawing/2010/main" val="0"/>
+                        </a:ext>
+                      </a:extLst>
+                    </a:blip>
+                    <a:srcRect/>
+                    <a:stretch>
+                      <a:fillRect/>
+                    </a:stretch>
+                  </pic:blipFill>
+                  <pic:spPr bwMode="auto">
+                    <a:xfrm>
+                      <a:off x="0" y="0"/>
+                      <a:ext cx="201930" cy="201930"/>
+                    </a:xfrm>
+                    <a:prstGeom prst="rect">
+                      <a:avLst/>
+                    </a:prstGeom>
+                    <a:noFill/>
+                    <a:ln>
+                      <a:noFill/>
+                    </a:ln>
+                  </pic:spPr>
+                </pic:pic>
+              </a:graphicData>
+            </a:graphic>
+          </wp:inline>
+        </w:drawing>
+      </w:r>
     </w:p>
     <w:tbl>
       <w:tblPr>
@@ -15434,7 +16762,7 @@
                   <wp:extent cx="201930" cy="189865"/>
                   <wp:effectExtent l="0" t="0" r="7620" b="635"/>
                   <wp:docPr id="19" name="Picture 19" descr="Back to Glossary" title="Back to Glossary">
-                    <a:hlinkClick xmlns:a="http://schemas.openxmlformats.org/drawingml/2006/main" r:id="rId46"/>
+                    <a:hlinkClick xmlns:a="http://schemas.openxmlformats.org/drawingml/2006/main" r:id="rId50"/>
                   </wp:docPr>
                   <wp:cNvGraphicFramePr>
                     <a:graphicFrameLocks xmlns:a="http://schemas.openxmlformats.org/drawingml/2006/main" noChangeAspect="1"/>
@@ -15449,7 +16777,7 @@
                           </pic:cNvPicPr>
                         </pic:nvPicPr>
                         <pic:blipFill>
-                          <a:blip r:embed="rId47">
+                          <a:blip r:embed="rId51">
                             <a:extLst>
                               <a:ext uri="{28A0092B-C50C-407E-A947-70E740481C1C}">
                                 <a14:useLocalDpi xmlns:a14="http://schemas.microsoft.com/office/drawing/2010/main" val="0"/>
@@ -15558,7 +16886,7 @@
                   <wp:extent cx="201930" cy="189865"/>
                   <wp:effectExtent l="0" t="0" r="7620" b="635"/>
                   <wp:docPr id="20" name="Picture 20" descr="Back to Glossary" title="Back to Glossary">
-                    <a:hlinkClick xmlns:a="http://schemas.openxmlformats.org/drawingml/2006/main" r:id="rId46"/>
+                    <a:hlinkClick xmlns:a="http://schemas.openxmlformats.org/drawingml/2006/main" r:id="rId50"/>
                   </wp:docPr>
                   <wp:cNvGraphicFramePr>
                     <a:graphicFrameLocks xmlns:a="http://schemas.openxmlformats.org/drawingml/2006/main" noChangeAspect="1"/>
@@ -15573,7 +16901,7 @@
                           </pic:cNvPicPr>
                         </pic:nvPicPr>
                         <pic:blipFill>
-                          <a:blip r:embed="rId47">
+                          <a:blip r:embed="rId51">
                             <a:extLst>
                               <a:ext uri="{28A0092B-C50C-407E-A947-70E740481C1C}">
                                 <a14:useLocalDpi xmlns:a14="http://schemas.microsoft.com/office/drawing/2010/main" val="0"/>
@@ -15685,7 +17013,7 @@
                   <wp:extent cx="201930" cy="189865"/>
                   <wp:effectExtent l="0" t="0" r="7620" b="635"/>
                   <wp:docPr id="21" name="Picture 21" descr="Back to Glossary" title="Back to Glossary">
-                    <a:hlinkClick xmlns:a="http://schemas.openxmlformats.org/drawingml/2006/main" r:id="rId46"/>
+                    <a:hlinkClick xmlns:a="http://schemas.openxmlformats.org/drawingml/2006/main" r:id="rId50"/>
                   </wp:docPr>
                   <wp:cNvGraphicFramePr>
                     <a:graphicFrameLocks xmlns:a="http://schemas.openxmlformats.org/drawingml/2006/main" noChangeAspect="1"/>
@@ -15700,7 +17028,7 @@
                           </pic:cNvPicPr>
                         </pic:nvPicPr>
                         <pic:blipFill>
-                          <a:blip r:embed="rId47">
+                          <a:blip r:embed="rId51">
                             <a:extLst>
                               <a:ext uri="{28A0092B-C50C-407E-A947-70E740481C1C}">
                                 <a14:useLocalDpi xmlns:a14="http://schemas.microsoft.com/office/drawing/2010/main" val="0"/>
@@ -15922,7 +17250,7 @@
                   <wp:extent cx="201930" cy="189865"/>
                   <wp:effectExtent l="0" t="0" r="7620" b="635"/>
                   <wp:docPr id="22" name="Picture 22" descr="Back to Glossary" title="Back to Glossary">
-                    <a:hlinkClick xmlns:a="http://schemas.openxmlformats.org/drawingml/2006/main" r:id="rId46"/>
+                    <a:hlinkClick xmlns:a="http://schemas.openxmlformats.org/drawingml/2006/main" r:id="rId50"/>
                   </wp:docPr>
                   <wp:cNvGraphicFramePr>
                     <a:graphicFrameLocks xmlns:a="http://schemas.openxmlformats.org/drawingml/2006/main" noChangeAspect="1"/>
@@ -15937,7 +17265,7 @@
                           </pic:cNvPicPr>
                         </pic:nvPicPr>
                         <pic:blipFill>
-                          <a:blip r:embed="rId47">
+                          <a:blip r:embed="rId51">
                             <a:extLst>
                               <a:ext uri="{28A0092B-C50C-407E-A947-70E740481C1C}">
                                 <a14:useLocalDpi xmlns:a14="http://schemas.microsoft.com/office/drawing/2010/main" val="0"/>
@@ -16169,7 +17497,7 @@
                   <wp:extent cx="201930" cy="189865"/>
                   <wp:effectExtent l="0" t="0" r="7620" b="635"/>
                   <wp:docPr id="23" name="Picture 23" descr="Back to Glossary" title="Back to Glossary">
-                    <a:hlinkClick xmlns:a="http://schemas.openxmlformats.org/drawingml/2006/main" r:id="rId46"/>
+                    <a:hlinkClick xmlns:a="http://schemas.openxmlformats.org/drawingml/2006/main" r:id="rId50"/>
                   </wp:docPr>
                   <wp:cNvGraphicFramePr>
                     <a:graphicFrameLocks xmlns:a="http://schemas.openxmlformats.org/drawingml/2006/main" noChangeAspect="1"/>
@@ -16184,7 +17512,7 @@
                           </pic:cNvPicPr>
                         </pic:nvPicPr>
                         <pic:blipFill>
-                          <a:blip r:embed="rId47">
+                          <a:blip r:embed="rId51">
                             <a:extLst>
                               <a:ext uri="{28A0092B-C50C-407E-A947-70E740481C1C}">
                                 <a14:useLocalDpi xmlns:a14="http://schemas.microsoft.com/office/drawing/2010/main" val="0"/>
@@ -16296,7 +17624,7 @@
                   <wp:extent cx="201930" cy="189865"/>
                   <wp:effectExtent l="0" t="0" r="7620" b="635"/>
                   <wp:docPr id="24" name="Picture 24" descr="Back to Glossary" title="Back to Glossary">
-                    <a:hlinkClick xmlns:a="http://schemas.openxmlformats.org/drawingml/2006/main" r:id="rId46"/>
+                    <a:hlinkClick xmlns:a="http://schemas.openxmlformats.org/drawingml/2006/main" r:id="rId50"/>
                   </wp:docPr>
                   <wp:cNvGraphicFramePr>
                     <a:graphicFrameLocks xmlns:a="http://schemas.openxmlformats.org/drawingml/2006/main" noChangeAspect="1"/>
@@ -16311,7 +17639,7 @@
                           </pic:cNvPicPr>
                         </pic:nvPicPr>
                         <pic:blipFill>
-                          <a:blip r:embed="rId47">
+                          <a:blip r:embed="rId51">
                             <a:extLst>
                               <a:ext uri="{28A0092B-C50C-407E-A947-70E740481C1C}">
                                 <a14:useLocalDpi xmlns:a14="http://schemas.microsoft.com/office/drawing/2010/main" val="0"/>
@@ -16362,6 +17690,7 @@
               </w:rPr>
             </w:pPr>
             <w:bookmarkStart w:id="74" w:name="Glos_FileMan"/>
+            <w:proofErr w:type="spellStart"/>
             <w:r>
               <w:rPr>
                 <w:sz w:val="20"/>
@@ -16369,6 +17698,7 @@
               <w:t>FileMan</w:t>
             </w:r>
             <w:bookmarkEnd w:id="74"/>
+            <w:proofErr w:type="spellEnd"/>
           </w:p>
         </w:tc>
         <w:tc>
@@ -16383,11 +17713,19 @@
                 <w:sz w:val="20"/>
               </w:rPr>
             </w:pPr>
-            <w:r>
-              <w:rPr>
-                <w:sz w:val="20"/>
-              </w:rPr>
-              <w:t xml:space="preserve">FileMan is a set of </w:t>
+            <w:proofErr w:type="spellStart"/>
+            <w:r>
+              <w:rPr>
+                <w:sz w:val="20"/>
+              </w:rPr>
+              <w:t>FileMan</w:t>
+            </w:r>
+            <w:proofErr w:type="spellEnd"/>
+            <w:r>
+              <w:rPr>
+                <w:sz w:val="20"/>
+              </w:rPr>
+              <w:t xml:space="preserve"> is a set of </w:t>
             </w:r>
             <w:hyperlink w:anchor="Glos_M" w:history="1">
               <w:r>
@@ -16483,7 +17821,7 @@
               </w:rPr>
               <w:t xml:space="preserve"> protocol which allows a user on one computer to transfer files to and from another computer over a TCP/IP network. Also the client program the user executes to transfer files. It is defined in </w:t>
             </w:r>
-            <w:hyperlink r:id="rId48" w:history="1">
+            <w:hyperlink r:id="rId52" w:history="1">
               <w:r>
                 <w:rPr>
                   <w:rStyle w:val="Hyperlink"/>
@@ -16649,7 +17987,7 @@
                   <wp:extent cx="201930" cy="189865"/>
                   <wp:effectExtent l="0" t="0" r="7620" b="635"/>
                   <wp:docPr id="25" name="Picture 25" descr="Back to Glossary" title="Back to Glossary">
-                    <a:hlinkClick xmlns:a="http://schemas.openxmlformats.org/drawingml/2006/main" r:id="rId46"/>
+                    <a:hlinkClick xmlns:a="http://schemas.openxmlformats.org/drawingml/2006/main" r:id="rId50"/>
                   </wp:docPr>
                   <wp:cNvGraphicFramePr>
                     <a:graphicFrameLocks xmlns:a="http://schemas.openxmlformats.org/drawingml/2006/main" noChangeAspect="1"/>
@@ -16664,7 +18002,7 @@
                           </pic:cNvPicPr>
                         </pic:nvPicPr>
                         <pic:blipFill>
-                          <a:blip r:embed="rId47">
+                          <a:blip r:embed="rId51">
                             <a:extLst>
                               <a:ext uri="{28A0092B-C50C-407E-A947-70E740481C1C}">
                                 <a14:useLocalDpi xmlns:a14="http://schemas.microsoft.com/office/drawing/2010/main" val="0"/>
@@ -16759,6 +18097,7 @@
               </w:rPr>
               <w:t xml:space="preserve"> uses </w:t>
             </w:r>
+            <w:proofErr w:type="spellStart"/>
             <w:r>
               <w:rPr>
                 <w:rFonts w:ascii="Arial" w:hAnsi="Arial" w:cs="Arial"/>
@@ -16768,6 +18107,7 @@
               </w:rPr>
               <w:t>globals</w:t>
             </w:r>
+            <w:proofErr w:type="spellEnd"/>
             <w:r>
               <w:rPr>
                 <w:rFonts w:ascii="Arial" w:hAnsi="Arial" w:cs="Arial"/>
@@ -16808,13 +18148,23 @@
               </w:rPr>
               <w:t xml:space="preserve"> </w:t>
             </w:r>
+            <w:proofErr w:type="spellStart"/>
             <w:r>
               <w:rPr>
                 <w:rFonts w:ascii="Arial" w:hAnsi="Arial" w:cs="Arial"/>
                 <w:color w:val="auto"/>
                 <w:sz w:val="20"/>
               </w:rPr>
-              <w:t xml:space="preserve">Globals appear as normal variables with the caret character in front of the name. For example, the M statement… </w:t>
+              <w:t>Globals</w:t>
+            </w:r>
+            <w:proofErr w:type="spellEnd"/>
+            <w:r>
+              <w:rPr>
+                <w:rFonts w:ascii="Arial" w:hAnsi="Arial" w:cs="Arial"/>
+                <w:color w:val="auto"/>
+                <w:sz w:val="20"/>
+              </w:rPr>
+              <w:t xml:space="preserve"> appear as normal variables with the caret character in front of the name. For example, the M statement… </w:t>
             </w:r>
           </w:p>
           <w:p>
@@ -16842,7 +18192,25 @@
                 <w:b/>
                 <w:sz w:val="20"/>
               </w:rPr>
-              <w:t xml:space="preserve">SET ^A(“first_name”)=”Bob” </w:t>
+              <w:t>SET ^A(“</w:t>
+            </w:r>
+            <w:proofErr w:type="spellStart"/>
+            <w:r>
+              <w:rPr>
+                <w:rFonts w:ascii="Courier New" w:hAnsi="Courier New" w:cs="Courier New"/>
+                <w:b/>
+                <w:sz w:val="20"/>
+              </w:rPr>
+              <w:t>first_name</w:t>
+            </w:r>
+            <w:proofErr w:type="spellEnd"/>
+            <w:r>
+              <w:rPr>
+                <w:rFonts w:ascii="Courier New" w:hAnsi="Courier New" w:cs="Courier New"/>
+                <w:b/>
+                <w:sz w:val="20"/>
+              </w:rPr>
+              <w:t xml:space="preserve">”)=”Bob” </w:t>
             </w:r>
           </w:p>
           <w:p>
@@ -16879,11 +18247,33 @@
               </w:rPr>
               <w:t xml:space="preserve"> </w:t>
             </w:r>
-            <w:r>
-              <w:rPr>
-                <w:sz w:val="20"/>
-              </w:rPr>
-              <w:t xml:space="preserve">Globals are stored, naturally, in highly structured data files by the language and accessed only as M globals. </w:t>
+            <w:proofErr w:type="spellStart"/>
+            <w:r>
+              <w:rPr>
+                <w:sz w:val="20"/>
+              </w:rPr>
+              <w:t>Globals</w:t>
+            </w:r>
+            <w:proofErr w:type="spellEnd"/>
+            <w:r>
+              <w:rPr>
+                <w:sz w:val="20"/>
+              </w:rPr>
+              <w:t xml:space="preserve"> are stored, naturally, in highly structured data files by the language and accessed only as M </w:t>
+            </w:r>
+            <w:proofErr w:type="spellStart"/>
+            <w:r>
+              <w:rPr>
+                <w:sz w:val="20"/>
+              </w:rPr>
+              <w:t>globals</w:t>
+            </w:r>
+            <w:proofErr w:type="spellEnd"/>
+            <w:r>
+              <w:rPr>
+                <w:sz w:val="20"/>
+              </w:rPr>
+              <w:t xml:space="preserve">. </w:t>
             </w:r>
             <w:r>
               <w:rPr>
@@ -16924,6 +18314,7 @@
               <w:t xml:space="preserve"> </w:t>
             </w:r>
             <w:hyperlink w:anchor="Glos_FileMan" w:history="1">
+              <w:proofErr w:type="spellStart"/>
               <w:r>
                 <w:rPr>
                   <w:rStyle w:val="IHyperlink"/>
@@ -16931,6 +18322,7 @@
                 </w:rPr>
                 <w:t>FileMan</w:t>
               </w:r>
+              <w:proofErr w:type="spellEnd"/>
             </w:hyperlink>
             <w:r>
               <w:rPr>
@@ -17031,7 +18423,7 @@
                   <wp:extent cx="201930" cy="189865"/>
                   <wp:effectExtent l="0" t="0" r="7620" b="635"/>
                   <wp:docPr id="26" name="Picture 26" descr="Back to Glossary" title="Back to Glossary">
-                    <a:hlinkClick xmlns:a="http://schemas.openxmlformats.org/drawingml/2006/main" r:id="rId46"/>
+                    <a:hlinkClick xmlns:a="http://schemas.openxmlformats.org/drawingml/2006/main" r:id="rId50"/>
                   </wp:docPr>
                   <wp:cNvGraphicFramePr>
                     <a:graphicFrameLocks xmlns:a="http://schemas.openxmlformats.org/drawingml/2006/main" noChangeAspect="1"/>
@@ -17046,7 +18438,7 @@
                           </pic:cNvPicPr>
                         </pic:nvPicPr>
                         <pic:blipFill>
-                          <a:blip r:embed="rId47">
+                          <a:blip r:embed="rId51">
                             <a:extLst>
                               <a:ext uri="{28A0092B-C50C-407E-A947-70E740481C1C}">
                                 <a14:useLocalDpi xmlns:a14="http://schemas.microsoft.com/office/drawing/2010/main" val="0"/>
@@ -17395,7 +18787,7 @@
                   <wp:extent cx="201930" cy="189865"/>
                   <wp:effectExtent l="0" t="0" r="7620" b="635"/>
                   <wp:docPr id="27" name="Picture 27" descr="Back to Glossary" title="Back to Glossary">
-                    <a:hlinkClick xmlns:a="http://schemas.openxmlformats.org/drawingml/2006/main" r:id="rId46"/>
+                    <a:hlinkClick xmlns:a="http://schemas.openxmlformats.org/drawingml/2006/main" r:id="rId50"/>
                   </wp:docPr>
                   <wp:cNvGraphicFramePr>
                     <a:graphicFrameLocks xmlns:a="http://schemas.openxmlformats.org/drawingml/2006/main" noChangeAspect="1"/>
@@ -17410,7 +18802,7 @@
                           </pic:cNvPicPr>
                         </pic:nvPicPr>
                         <pic:blipFill>
-                          <a:blip r:embed="rId47">
+                          <a:blip r:embed="rId51">
                             <a:extLst>
                               <a:ext uri="{28A0092B-C50C-407E-A947-70E740481C1C}">
                                 <a14:useLocalDpi xmlns:a14="http://schemas.microsoft.com/office/drawing/2010/main" val="0"/>
@@ -17496,6 +18888,7 @@
               <w:t xml:space="preserve">The Kernel system permits any </w:t>
             </w:r>
             <w:hyperlink w:anchor="Glos_VistA" w:history="1">
+              <w:proofErr w:type="spellStart"/>
               <w:r>
                 <w:rPr>
                   <w:rStyle w:val="IHyperlink"/>
@@ -17504,6 +18897,7 @@
                 </w:rPr>
                 <w:t>VistA</w:t>
               </w:r>
+              <w:proofErr w:type="spellEnd"/>
             </w:hyperlink>
             <w:r>
               <w:rPr>
@@ -17729,7 +19123,7 @@
                   <wp:extent cx="201930" cy="189865"/>
                   <wp:effectExtent l="0" t="0" r="7620" b="635"/>
                   <wp:docPr id="28" name="Picture 28" descr="Back to Glossary" title="Back to Glossary">
-                    <a:hlinkClick xmlns:a="http://schemas.openxmlformats.org/drawingml/2006/main" r:id="rId46"/>
+                    <a:hlinkClick xmlns:a="http://schemas.openxmlformats.org/drawingml/2006/main" r:id="rId50"/>
                   </wp:docPr>
                   <wp:cNvGraphicFramePr>
                     <a:graphicFrameLocks xmlns:a="http://schemas.openxmlformats.org/drawingml/2006/main" noChangeAspect="1"/>
@@ -17744,7 +19138,7 @@
                           </pic:cNvPicPr>
                         </pic:nvPicPr>
                         <pic:blipFill>
-                          <a:blip r:embed="rId47">
+                          <a:blip r:embed="rId51">
                             <a:extLst>
                               <a:ext uri="{28A0092B-C50C-407E-A947-70E740481C1C}">
                                 <a14:useLocalDpi xmlns:a14="http://schemas.microsoft.com/office/drawing/2010/main" val="0"/>
@@ -17818,7 +19212,21 @@
               <w:rPr>
                 <w:sz w:val="20"/>
               </w:rPr>
-              <w:t xml:space="preserve">The LIM manages the laboratory files in VistA.  Additional duties include creation of new tests, interface set-up and maintenance of instruments, coordination with staff outside of lab to create quick orders, order sets and other </w:t>
+              <w:t xml:space="preserve">The LIM manages the laboratory files in </w:t>
+            </w:r>
+            <w:proofErr w:type="spellStart"/>
+            <w:r>
+              <w:rPr>
+                <w:sz w:val="20"/>
+              </w:rPr>
+              <w:t>VistA</w:t>
+            </w:r>
+            <w:proofErr w:type="spellEnd"/>
+            <w:r>
+              <w:rPr>
+                <w:sz w:val="20"/>
+              </w:rPr>
+              <w:t xml:space="preserve">.  Additional duties include creation of new tests, interface set-up and maintenance of instruments, coordination with staff outside of lab to create quick orders, order sets and other </w:t>
             </w:r>
             <w:hyperlink w:anchor="Glos_CPRS" w:history="1">
               <w:r>
@@ -17982,7 +19390,7 @@
                   <wp:extent cx="201930" cy="189865"/>
                   <wp:effectExtent l="0" t="0" r="7620" b="635"/>
                   <wp:docPr id="29" name="Picture 29" descr="Back to Glossary" title="Back to Glossary">
-                    <a:hlinkClick xmlns:a="http://schemas.openxmlformats.org/drawingml/2006/main" r:id="rId46"/>
+                    <a:hlinkClick xmlns:a="http://schemas.openxmlformats.org/drawingml/2006/main" r:id="rId50"/>
                   </wp:docPr>
                   <wp:cNvGraphicFramePr>
                     <a:graphicFrameLocks xmlns:a="http://schemas.openxmlformats.org/drawingml/2006/main" noChangeAspect="1"/>
@@ -17997,7 +19405,7 @@
                           </pic:cNvPicPr>
                         </pic:nvPicPr>
                         <pic:blipFill>
-                          <a:blip r:embed="rId47">
+                          <a:blip r:embed="rId51">
                             <a:extLst>
                               <a:ext uri="{28A0092B-C50C-407E-A947-70E740481C1C}">
                                 <a14:useLocalDpi xmlns:a14="http://schemas.microsoft.com/office/drawing/2010/main" val="0"/>
@@ -18172,6 +19580,7 @@
               <w:spacing w:before="40" w:after="40"/>
             </w:pPr>
             <w:bookmarkStart w:id="87" w:name="Glos_MailMan"/>
+            <w:proofErr w:type="spellStart"/>
             <w:r>
               <w:rPr>
                 <w:sz w:val="20"/>
@@ -18179,6 +19588,7 @@
               <w:t>MailMan</w:t>
             </w:r>
             <w:bookmarkEnd w:id="87"/>
+            <w:proofErr w:type="spellEnd"/>
           </w:p>
         </w:tc>
         <w:tc>
@@ -18191,20 +19601,30 @@
               <w:pStyle w:val="BodyText"/>
               <w:spacing w:before="40" w:after="40"/>
             </w:pPr>
+            <w:proofErr w:type="spellStart"/>
             <w:r>
               <w:rPr>
                 <w:rFonts w:ascii="Arial" w:hAnsi="Arial" w:cs="Arial"/>
                 <w:color w:val="auto"/>
                 <w:sz w:val="20"/>
               </w:rPr>
-              <w:t xml:space="preserve">MailMan is an electronic messaging system that transmits messages, computer programs, data dictionaries, and data between users and applications located at the same or at different facilities. </w:t>
-            </w:r>
+              <w:t>MailMan</w:t>
+            </w:r>
+            <w:proofErr w:type="spellEnd"/>
             <w:r>
               <w:rPr>
                 <w:rFonts w:ascii="Arial" w:hAnsi="Arial" w:cs="Arial"/>
                 <w:color w:val="auto"/>
                 <w:sz w:val="20"/>
               </w:rPr>
+              <w:t xml:space="preserve"> is an electronic messaging system that transmits messages, computer programs, data dictionaries, and data between users and applications located at the same or at different facilities. </w:t>
+            </w:r>
+            <w:r>
+              <w:rPr>
+                <w:rFonts w:ascii="Arial" w:hAnsi="Arial" w:cs="Arial"/>
+                <w:color w:val="auto"/>
+                <w:sz w:val="20"/>
+              </w:rPr>
               <w:t xml:space="preserve"> </w:t>
             </w:r>
             <w:r>
@@ -18213,7 +19633,25 @@
                 <w:color w:val="auto"/>
                 <w:sz w:val="20"/>
               </w:rPr>
-              <w:t>Network MailMan disseminates information across any communications medium.</w:t>
+              <w:t xml:space="preserve">Network </w:t>
+            </w:r>
+            <w:proofErr w:type="spellStart"/>
+            <w:r>
+              <w:rPr>
+                <w:rFonts w:ascii="Arial" w:hAnsi="Arial" w:cs="Arial"/>
+                <w:color w:val="auto"/>
+                <w:sz w:val="20"/>
+              </w:rPr>
+              <w:t>MailMan</w:t>
+            </w:r>
+            <w:proofErr w:type="spellEnd"/>
+            <w:r>
+              <w:rPr>
+                <w:rFonts w:ascii="Arial" w:hAnsi="Arial" w:cs="Arial"/>
+                <w:color w:val="auto"/>
+                <w:sz w:val="20"/>
+              </w:rPr>
+              <w:t xml:space="preserve"> disseminates information across any communications medium.</w:t>
             </w:r>
           </w:p>
         </w:tc>
@@ -18355,7 +19793,7 @@
                   <wp:extent cx="201930" cy="189865"/>
                   <wp:effectExtent l="0" t="0" r="7620" b="635"/>
                   <wp:docPr id="30" name="Picture 30" descr="Back to Glossary" title="Back to Glossary">
-                    <a:hlinkClick xmlns:a="http://schemas.openxmlformats.org/drawingml/2006/main" r:id="rId46"/>
+                    <a:hlinkClick xmlns:a="http://schemas.openxmlformats.org/drawingml/2006/main" r:id="rId50"/>
                   </wp:docPr>
                   <wp:cNvGraphicFramePr>
                     <a:graphicFrameLocks xmlns:a="http://schemas.openxmlformats.org/drawingml/2006/main" noChangeAspect="1"/>
@@ -18370,7 +19808,7 @@
                           </pic:cNvPicPr>
                         </pic:nvPicPr>
                         <pic:blipFill>
-                          <a:blip r:embed="rId47">
+                          <a:blip r:embed="rId51">
                             <a:extLst>
                               <a:ext uri="{28A0092B-C50C-407E-A947-70E740481C1C}">
                                 <a14:useLocalDpi xmlns:a14="http://schemas.microsoft.com/office/drawing/2010/main" val="0"/>
@@ -18465,6 +19903,7 @@
               <w:t xml:space="preserve"> system, including </w:t>
             </w:r>
             <w:hyperlink w:anchor="Glos_Global" w:history="1">
+              <w:proofErr w:type="spellStart"/>
               <w:r>
                 <w:rPr>
                   <w:rStyle w:val="IHyperlink"/>
@@ -18474,6 +19913,7 @@
                 </w:rPr>
                 <w:t>globals</w:t>
               </w:r>
+              <w:proofErr w:type="spellEnd"/>
             </w:hyperlink>
             <w:r>
               <w:rPr>
@@ -18500,6 +19940,7 @@
               <w:t xml:space="preserve">In </w:t>
             </w:r>
             <w:hyperlink w:anchor="Glos_VistA" w:history="1">
+              <w:proofErr w:type="spellStart"/>
               <w:r>
                 <w:rPr>
                   <w:rStyle w:val="IHyperlink"/>
@@ -18509,6 +19950,7 @@
                 </w:rPr>
                 <w:t>VistA</w:t>
               </w:r>
+              <w:proofErr w:type="spellEnd"/>
             </w:hyperlink>
             <w:r>
               <w:rPr>
@@ -18638,7 +20080,7 @@
                   <wp:extent cx="201930" cy="189865"/>
                   <wp:effectExtent l="0" t="0" r="7620" b="635"/>
                   <wp:docPr id="31" name="Picture 31" descr="Back to Glossary" title="Back to Glossary">
-                    <a:hlinkClick xmlns:a="http://schemas.openxmlformats.org/drawingml/2006/main" r:id="rId46"/>
+                    <a:hlinkClick xmlns:a="http://schemas.openxmlformats.org/drawingml/2006/main" r:id="rId50"/>
                   </wp:docPr>
                   <wp:cNvGraphicFramePr>
                     <a:graphicFrameLocks xmlns:a="http://schemas.openxmlformats.org/drawingml/2006/main" noChangeAspect="1"/>
@@ -18653,7 +20095,7 @@
                           </pic:cNvPicPr>
                         </pic:nvPicPr>
                         <pic:blipFill>
-                          <a:blip r:embed="rId47">
+                          <a:blip r:embed="rId51">
                             <a:extLst>
                               <a:ext uri="{28A0092B-C50C-407E-A947-70E740481C1C}">
                                 <a14:useLocalDpi xmlns:a14="http://schemas.microsoft.com/office/drawing/2010/main" val="0"/>
@@ -18704,6 +20146,7 @@
               <w:spacing w:before="40" w:after="40"/>
             </w:pPr>
             <w:bookmarkStart w:id="91" w:name="Glos_PackMan"/>
+            <w:proofErr w:type="spellStart"/>
             <w:r>
               <w:rPr>
                 <w:sz w:val="20"/>
@@ -18711,6 +20154,7 @@
               <w:t>PackMan</w:t>
             </w:r>
             <w:bookmarkEnd w:id="91"/>
+            <w:proofErr w:type="spellEnd"/>
           </w:p>
         </w:tc>
         <w:tc>
@@ -18737,6 +20181,7 @@
               <w:t xml:space="preserve">A specific type of </w:t>
             </w:r>
             <w:hyperlink w:anchor="Glos_MailMan" w:history="1">
+              <w:proofErr w:type="spellStart"/>
               <w:r>
                 <w:rPr>
                   <w:rStyle w:val="IHyperlink"/>
@@ -18744,6 +20189,7 @@
                 </w:rPr>
                 <w:t>MailMan</w:t>
               </w:r>
+              <w:proofErr w:type="spellEnd"/>
             </w:hyperlink>
             <w:r>
               <w:rPr>
@@ -18847,7 +20293,7 @@
                   <wp:extent cx="201930" cy="189865"/>
                   <wp:effectExtent l="0" t="0" r="7620" b="635"/>
                   <wp:docPr id="32" name="Picture 32" descr="Back to Glossary" title="Back to Glossary">
-                    <a:hlinkClick xmlns:a="http://schemas.openxmlformats.org/drawingml/2006/main" r:id="rId46"/>
+                    <a:hlinkClick xmlns:a="http://schemas.openxmlformats.org/drawingml/2006/main" r:id="rId50"/>
                   </wp:docPr>
                   <wp:cNvGraphicFramePr>
                     <a:graphicFrameLocks xmlns:a="http://schemas.openxmlformats.org/drawingml/2006/main" noChangeAspect="1"/>
@@ -18862,7 +20308,7 @@
                           </pic:cNvPicPr>
                         </pic:nvPicPr>
                         <pic:blipFill>
-                          <a:blip r:embed="rId47">
+                          <a:blip r:embed="rId51">
                             <a:extLst>
                               <a:ext uri="{28A0092B-C50C-407E-A947-70E740481C1C}">
                                 <a14:useLocalDpi xmlns:a14="http://schemas.microsoft.com/office/drawing/2010/main" val="0"/>
@@ -18946,6 +20392,7 @@
               <w:t xml:space="preserve">Codes which define the characteristic(s), authorization(s), or privilege(s) of a specific user or a defined group of users.  The </w:t>
             </w:r>
             <w:hyperlink w:anchor="Glos_VistA" w:history="1">
+              <w:proofErr w:type="spellStart"/>
               <w:r>
                 <w:rPr>
                   <w:rStyle w:val="IHyperlink"/>
@@ -18954,12 +20401,27 @@
                 </w:rPr>
                 <w:t>VistA</w:t>
               </w:r>
+              <w:proofErr w:type="spellEnd"/>
             </w:hyperlink>
             <w:r>
               <w:rPr>
                 <w:sz w:val="20"/>
               </w:rPr>
-              <w:t xml:space="preserve"> option file refers to the security key as a “lock.”  Only those individuals assigned that “lock” can use a particular VistA option or perform a specific task that is associated with that security key/lock.  In </w:t>
+              <w:t xml:space="preserve"> option file refers to the security key as a “lock.”  Only those individuals assigned that “lock” can use a particular </w:t>
+            </w:r>
+            <w:proofErr w:type="spellStart"/>
+            <w:r>
+              <w:rPr>
+                <w:sz w:val="20"/>
+              </w:rPr>
+              <w:t>VistA</w:t>
+            </w:r>
+            <w:proofErr w:type="spellEnd"/>
+            <w:r>
+              <w:rPr>
+                <w:sz w:val="20"/>
+              </w:rPr>
+              <w:t xml:space="preserve"> option or perform a specific task that is associated with that security key/lock.  In </w:t>
             </w:r>
             <w:r>
               <w:rPr>
@@ -19136,7 +20598,7 @@
                   <wp:extent cx="201930" cy="189865"/>
                   <wp:effectExtent l="0" t="0" r="7620" b="635"/>
                   <wp:docPr id="33" name="Picture 33" descr="Back to Glossary" title="Back to Glossary">
-                    <a:hlinkClick xmlns:a="http://schemas.openxmlformats.org/drawingml/2006/main" r:id="rId46"/>
+                    <a:hlinkClick xmlns:a="http://schemas.openxmlformats.org/drawingml/2006/main" r:id="rId50"/>
                   </wp:docPr>
                   <wp:cNvGraphicFramePr>
                     <a:graphicFrameLocks xmlns:a="http://schemas.openxmlformats.org/drawingml/2006/main" noChangeAspect="1"/>
@@ -19151,7 +20613,7 @@
                           </pic:cNvPicPr>
                         </pic:nvPicPr>
                         <pic:blipFill>
-                          <a:blip r:embed="rId47">
+                          <a:blip r:embed="rId51">
                             <a:extLst>
                               <a:ext uri="{28A0092B-C50C-407E-A947-70E740481C1C}">
                                 <a14:useLocalDpi xmlns:a14="http://schemas.microsoft.com/office/drawing/2010/main" val="0"/>
@@ -19228,6 +20690,7 @@
               <w:t xml:space="preserve">Reports that can be scheduled via </w:t>
             </w:r>
             <w:hyperlink w:anchor="Glos_TaskMan" w:history="1">
+              <w:proofErr w:type="spellStart"/>
               <w:r>
                 <w:rPr>
                   <w:rStyle w:val="IHyperlink"/>
@@ -19235,6 +20698,7 @@
                 </w:rPr>
                 <w:t>TaskMan</w:t>
               </w:r>
+              <w:proofErr w:type="spellEnd"/>
             </w:hyperlink>
             <w:r>
               <w:rPr>
@@ -19259,6 +20723,7 @@
               <w:spacing w:before="40" w:after="40"/>
             </w:pPr>
             <w:bookmarkStart w:id="97" w:name="Glos_TaskMan"/>
+            <w:proofErr w:type="spellStart"/>
             <w:r>
               <w:rPr>
                 <w:sz w:val="20"/>
@@ -19266,6 +20731,7 @@
               <w:t>TaskMan</w:t>
             </w:r>
             <w:bookmarkEnd w:id="97"/>
+            <w:proofErr w:type="spellEnd"/>
           </w:p>
         </w:tc>
         <w:tc>
@@ -19500,7 +20966,7 @@
                   <wp:extent cx="201930" cy="189865"/>
                   <wp:effectExtent l="0" t="0" r="7620" b="635"/>
                   <wp:docPr id="34" name="Picture 34" descr="Back to Glossary" title="Back to Glossary">
-                    <a:hlinkClick xmlns:a="http://schemas.openxmlformats.org/drawingml/2006/main" r:id="rId46"/>
+                    <a:hlinkClick xmlns:a="http://schemas.openxmlformats.org/drawingml/2006/main" r:id="rId50"/>
                   </wp:docPr>
                   <wp:cNvGraphicFramePr>
                     <a:graphicFrameLocks xmlns:a="http://schemas.openxmlformats.org/drawingml/2006/main" noChangeAspect="1"/>
@@ -19515,7 +20981,7 @@
                           </pic:cNvPicPr>
                         </pic:nvPicPr>
                         <pic:blipFill>
-                          <a:blip r:embed="rId47">
+                          <a:blip r:embed="rId51">
                             <a:extLst>
                               <a:ext uri="{28A0092B-C50C-407E-A947-70E740481C1C}">
                                 <a14:useLocalDpi xmlns:a14="http://schemas.microsoft.com/office/drawing/2010/main" val="0"/>
@@ -19620,7 +21086,21 @@
               <w:rPr>
                 <w:sz w:val="20"/>
               </w:rPr>
-              <w:t xml:space="preserve"> (VistA)</w:t>
+              <w:t xml:space="preserve"> (</w:t>
+            </w:r>
+            <w:proofErr w:type="spellStart"/>
+            <w:r>
+              <w:rPr>
+                <w:sz w:val="20"/>
+              </w:rPr>
+              <w:t>VistA</w:t>
+            </w:r>
+            <w:proofErr w:type="spellEnd"/>
+            <w:r>
+              <w:rPr>
+                <w:sz w:val="20"/>
+              </w:rPr>
+              <w:t>)</w:t>
             </w:r>
           </w:p>
         </w:tc>
@@ -19634,13 +21114,23 @@
               <w:pStyle w:val="BodyText"/>
               <w:spacing w:before="40" w:after="40"/>
             </w:pPr>
+            <w:proofErr w:type="spellStart"/>
             <w:r>
               <w:rPr>
                 <w:rFonts w:ascii="Arial" w:hAnsi="Arial" w:cs="Arial"/>
                 <w:color w:val="auto"/>
                 <w:sz w:val="20"/>
               </w:rPr>
-              <w:t xml:space="preserve">VistA is a comprehensive, integrated health care information system composed of numerous software modules.  </w:t>
+              <w:t>VistA</w:t>
+            </w:r>
+            <w:proofErr w:type="spellEnd"/>
+            <w:r>
+              <w:rPr>
+                <w:rFonts w:ascii="Arial" w:hAnsi="Arial" w:cs="Arial"/>
+                <w:color w:val="auto"/>
+                <w:sz w:val="20"/>
+              </w:rPr>
+              <w:t xml:space="preserve"> is a comprehensive, integrated health care information system composed of numerous software modules.  </w:t>
             </w:r>
             <w:r>
               <w:rPr>
@@ -19659,7 +21149,7 @@
               </w:rPr>
               <w:t xml:space="preserve"> </w:t>
             </w:r>
-            <w:hyperlink r:id="rId49" w:history="1">
+            <w:hyperlink r:id="rId53" w:history="1">
               <w:r>
                 <w:rPr>
                   <w:rStyle w:val="Hyperlink"/>
@@ -19686,7 +21176,7 @@
               </w:rPr>
               <w:t xml:space="preserve">and </w:t>
             </w:r>
-            <w:hyperlink r:id="rId50" w:history="1">
+            <w:hyperlink r:id="rId54" w:history="1">
               <w:r>
                 <w:rPr>
                   <w:rStyle w:val="Hyperlink"/>
@@ -19724,12 +21214,14 @@
               <w:pStyle w:val="TableText"/>
               <w:spacing w:before="40" w:after="40"/>
             </w:pPr>
+            <w:proofErr w:type="spellStart"/>
             <w:r>
               <w:rPr>
                 <w:sz w:val="20"/>
               </w:rPr>
               <w:t>VistA</w:t>
             </w:r>
+            <w:proofErr w:type="spellEnd"/>
           </w:p>
         </w:tc>
         <w:tc>
@@ -19851,7 +21343,7 @@
                   <wp:extent cx="201930" cy="189865"/>
                   <wp:effectExtent l="0" t="0" r="7620" b="635"/>
                   <wp:docPr id="35" name="Picture 35" descr="Back to Glossary" title="Back to Glossary">
-                    <a:hlinkClick xmlns:a="http://schemas.openxmlformats.org/drawingml/2006/main" r:id="rId46"/>
+                    <a:hlinkClick xmlns:a="http://schemas.openxmlformats.org/drawingml/2006/main" r:id="rId50"/>
                   </wp:docPr>
                   <wp:cNvGraphicFramePr>
                     <a:graphicFrameLocks xmlns:a="http://schemas.openxmlformats.org/drawingml/2006/main" noChangeAspect="1"/>
@@ -19866,7 +21358,7 @@
                           </pic:cNvPicPr>
                         </pic:nvPicPr>
                         <pic:blipFill>
-                          <a:blip r:embed="rId47">
+                          <a:blip r:embed="rId51">
                             <a:extLst>
                               <a:ext uri="{28A0092B-C50C-407E-A947-70E740481C1C}">
                                 <a14:useLocalDpi xmlns:a14="http://schemas.microsoft.com/office/drawing/2010/main" val="0"/>
@@ -19908,7 +21400,7 @@
       </w:pPr>
     </w:p>
     <w:sectPr>
-      <w:headerReference w:type="default" r:id="rId51"/>
+      <w:headerReference w:type="default" r:id="rId55"/>
       <w:type w:val="oddPage"/>
       <w:pgSz w:w="12240" w:h="15840" w:code="1"/>
       <w:pgMar w:top="1440" w:right="1440" w:bottom="1440" w:left="1440" w:header="720" w:footer="720" w:gutter="0"/>
@@ -19920,7 +21412,7 @@
 </file>
 
 <file path=word/endnotes.xml><?xml version="1.0" encoding="utf-8"?>
-<w:endnotes xmlns:wpc="http://schemas.microsoft.com/office/word/2010/wordprocessingCanvas" xmlns:cx="http://schemas.microsoft.com/office/drawing/2014/chartex" xmlns:cx1="http://schemas.microsoft.com/office/drawing/2015/9/8/chartex" xmlns:cx2="http://schemas.microsoft.com/office/drawing/2015/10/21/chartex" xmlns:mc="http://schemas.openxmlformats.org/markup-compatibility/2006" xmlns:o="urn:schemas-microsoft-com:office:office" xmlns:r="http://schemas.openxmlformats.org/officeDocument/2006/relationships" xmlns:m="http://schemas.openxmlformats.org/officeDocument/2006/math" xmlns:v="urn:schemas-microsoft-com:vml" xmlns:wp14="http://schemas.microsoft.com/office/word/2010/wordprocessingDrawing" xmlns:wp="http://schemas.openxmlformats.org/drawingml/2006/wordprocessingDrawing" xmlns:w10="urn:schemas-microsoft-com:office:word" xmlns:w="http://schemas.openxmlformats.org/wordprocessingml/2006/main" xmlns:w14="http://schemas.microsoft.com/office/word/2010/wordml" xmlns:w15="http://schemas.microsoft.com/office/word/2012/wordml" xmlns:w16se="http://schemas.microsoft.com/office/word/2015/wordml/symex" xmlns:wpg="http://schemas.microsoft.com/office/word/2010/wordprocessingGroup" xmlns:wpi="http://schemas.microsoft.com/office/word/2010/wordprocessingInk" xmlns:wne="http://schemas.microsoft.com/office/word/2006/wordml" xmlns:wps="http://schemas.microsoft.com/office/word/2010/wordprocessingShape" mc:Ignorable="w14 w15 w16se wp14">
+<w:endnotes xmlns:wpc="http://schemas.microsoft.com/office/word/2010/wordprocessingCanvas" xmlns:mc="http://schemas.openxmlformats.org/markup-compatibility/2006" xmlns:o="urn:schemas-microsoft-com:office:office" xmlns:r="http://schemas.openxmlformats.org/officeDocument/2006/relationships" xmlns:m="http://schemas.openxmlformats.org/officeDocument/2006/math" xmlns:v="urn:schemas-microsoft-com:vml" xmlns:wp14="http://schemas.microsoft.com/office/word/2010/wordprocessingDrawing" xmlns:wp="http://schemas.openxmlformats.org/drawingml/2006/wordprocessingDrawing" xmlns:w10="urn:schemas-microsoft-com:office:word" xmlns:w="http://schemas.openxmlformats.org/wordprocessingml/2006/main" xmlns:w14="http://schemas.microsoft.com/office/word/2010/wordml" xmlns:w15="http://schemas.microsoft.com/office/word/2012/wordml" xmlns:wpg="http://schemas.microsoft.com/office/word/2010/wordprocessingGroup" xmlns:wpi="http://schemas.microsoft.com/office/word/2010/wordprocessingInk" xmlns:wne="http://schemas.microsoft.com/office/word/2006/wordml" xmlns:wps="http://schemas.microsoft.com/office/word/2010/wordprocessingShape" mc:Ignorable="w14 w15 wp14">
   <w:endnote w:type="separator" w:id="-1">
     <w:p>
       <w:r>
@@ -19939,16 +21431,7 @@
 </file>
 
 <file path=word/footer1.xml><?xml version="1.0" encoding="utf-8"?>
-<w:ftr xmlns:wpc="http://schemas.microsoft.com/office/word/2010/wordprocessingCanvas" xmlns:cx="http://schemas.microsoft.com/office/drawing/2014/chartex" xmlns:cx1="http://schemas.microsoft.com/office/drawing/2015/9/8/chartex" xmlns:cx2="http://schemas.microsoft.com/office/drawing/2015/10/21/chartex" xmlns:mc="http://schemas.openxmlformats.org/markup-compatibility/2006" xmlns:o="urn:schemas-microsoft-com:office:office" xmlns:r="http://schemas.openxmlformats.org/officeDocument/2006/relationships" xmlns:m="http://schemas.openxmlformats.org/officeDocument/2006/math" xmlns:v="urn:schemas-microsoft-com:vml" xmlns:wp14="http://schemas.microsoft.com/office/word/2010/wordprocessingDrawing" xmlns:wp="http://schemas.openxmlformats.org/drawingml/2006/wordprocessingDrawing" xmlns:w10="urn:schemas-microsoft-com:office:word" xmlns:w="http://schemas.openxmlformats.org/wordprocessingml/2006/main" xmlns:w14="http://schemas.microsoft.com/office/word/2010/wordml" xmlns:w15="http://schemas.microsoft.com/office/word/2012/wordml" xmlns:w16se="http://schemas.microsoft.com/office/word/2015/wordml/symex" xmlns:wpg="http://schemas.microsoft.com/office/word/2010/wordprocessingGroup" xmlns:wpi="http://schemas.microsoft.com/office/word/2010/wordprocessingInk" xmlns:wne="http://schemas.microsoft.com/office/word/2006/wordml" xmlns:wps="http://schemas.microsoft.com/office/word/2010/wordprocessingShape" mc:Ignorable="w14 w15 w16se wp14">
-  <w:p>
-    <w:pPr>
-      <w:pStyle w:val="BodyText"/>
-      <w:jc w:val="center"/>
-    </w:pPr>
-    <w:r>
-      <w:t>Protected Information</w:t>
-    </w:r>
-  </w:p>
+<w:ftr xmlns:wpc="http://schemas.microsoft.com/office/word/2010/wordprocessingCanvas" xmlns:mc="http://schemas.openxmlformats.org/markup-compatibility/2006" xmlns:o="urn:schemas-microsoft-com:office:office" xmlns:r="http://schemas.openxmlformats.org/officeDocument/2006/relationships" xmlns:m="http://schemas.openxmlformats.org/officeDocument/2006/math" xmlns:v="urn:schemas-microsoft-com:vml" xmlns:wp14="http://schemas.microsoft.com/office/word/2010/wordprocessingDrawing" xmlns:wp="http://schemas.openxmlformats.org/drawingml/2006/wordprocessingDrawing" xmlns:w10="urn:schemas-microsoft-com:office:word" xmlns:w="http://schemas.openxmlformats.org/wordprocessingml/2006/main" xmlns:w14="http://schemas.microsoft.com/office/word/2010/wordml" xmlns:w15="http://schemas.microsoft.com/office/word/2012/wordml" xmlns:wpg="http://schemas.microsoft.com/office/word/2010/wordprocessingGroup" xmlns:wpi="http://schemas.microsoft.com/office/word/2010/wordprocessingInk" xmlns:wne="http://schemas.microsoft.com/office/word/2006/wordml" xmlns:wps="http://schemas.microsoft.com/office/word/2010/wordprocessingShape" mc:Ignorable="w14 w15 wp14">
   <w:p>
     <w:pPr>
       <w:pStyle w:val="BodyText"/>
@@ -20101,16 +21584,7 @@
 </file>
 
 <file path=word/footer2.xml><?xml version="1.0" encoding="utf-8"?>
-<w:ftr xmlns:wpc="http://schemas.microsoft.com/office/word/2010/wordprocessingCanvas" xmlns:cx="http://schemas.microsoft.com/office/drawing/2014/chartex" xmlns:cx1="http://schemas.microsoft.com/office/drawing/2015/9/8/chartex" xmlns:cx2="http://schemas.microsoft.com/office/drawing/2015/10/21/chartex" xmlns:mc="http://schemas.openxmlformats.org/markup-compatibility/2006" xmlns:o="urn:schemas-microsoft-com:office:office" xmlns:r="http://schemas.openxmlformats.org/officeDocument/2006/relationships" xmlns:m="http://schemas.openxmlformats.org/officeDocument/2006/math" xmlns:v="urn:schemas-microsoft-com:vml" xmlns:wp14="http://schemas.microsoft.com/office/word/2010/wordprocessingDrawing" xmlns:wp="http://schemas.openxmlformats.org/drawingml/2006/wordprocessingDrawing" xmlns:w10="urn:schemas-microsoft-com:office:word" xmlns:w="http://schemas.openxmlformats.org/wordprocessingml/2006/main" xmlns:w14="http://schemas.microsoft.com/office/word/2010/wordml" xmlns:w15="http://schemas.microsoft.com/office/word/2012/wordml" xmlns:w16se="http://schemas.microsoft.com/office/word/2015/wordml/symex" xmlns:wpg="http://schemas.microsoft.com/office/word/2010/wordprocessingGroup" xmlns:wpi="http://schemas.microsoft.com/office/word/2010/wordprocessingInk" xmlns:wne="http://schemas.microsoft.com/office/word/2006/wordml" xmlns:wps="http://schemas.microsoft.com/office/word/2010/wordprocessingShape" mc:Ignorable="w14 w15 w16se wp14">
-  <w:p>
-    <w:pPr>
-      <w:pStyle w:val="BodyText"/>
-      <w:jc w:val="center"/>
-    </w:pPr>
-    <w:r>
-      <w:t>Protected Information</w:t>
-    </w:r>
-  </w:p>
+<w:ftr xmlns:wpc="http://schemas.microsoft.com/office/word/2010/wordprocessingCanvas" xmlns:mc="http://schemas.openxmlformats.org/markup-compatibility/2006" xmlns:o="urn:schemas-microsoft-com:office:office" xmlns:r="http://schemas.openxmlformats.org/officeDocument/2006/relationships" xmlns:m="http://schemas.openxmlformats.org/officeDocument/2006/math" xmlns:v="urn:schemas-microsoft-com:vml" xmlns:wp14="http://schemas.microsoft.com/office/word/2010/wordprocessingDrawing" xmlns:wp="http://schemas.openxmlformats.org/drawingml/2006/wordprocessingDrawing" xmlns:w10="urn:schemas-microsoft-com:office:word" xmlns:w="http://schemas.openxmlformats.org/wordprocessingml/2006/main" xmlns:w14="http://schemas.microsoft.com/office/word/2010/wordml" xmlns:w15="http://schemas.microsoft.com/office/word/2012/wordml" xmlns:wpg="http://schemas.microsoft.com/office/word/2010/wordprocessingGroup" xmlns:wpi="http://schemas.microsoft.com/office/word/2010/wordprocessingInk" xmlns:wne="http://schemas.microsoft.com/office/word/2006/wordml" xmlns:wps="http://schemas.microsoft.com/office/word/2010/wordprocessingShape" mc:Ignorable="w14 w15 wp14">
   <w:p>
     <w:pPr>
       <w:pStyle w:val="BodyText"/>
@@ -20126,9 +21600,9 @@
       <w:tblLook w:val="01E0" w:firstRow="1" w:lastRow="1" w:firstColumn="1" w:lastColumn="1" w:noHBand="0" w:noVBand="0"/>
     </w:tblPr>
     <w:tblGrid>
-      <w:gridCol w:w="3185"/>
-      <w:gridCol w:w="3253"/>
-      <w:gridCol w:w="3138"/>
+      <w:gridCol w:w="3126"/>
+      <w:gridCol w:w="3196"/>
+      <w:gridCol w:w="3038"/>
     </w:tblGrid>
     <w:tr>
       <w:tc>
@@ -20148,7 +21622,7 @@
               <w:sz w:val="20"/>
               <w:szCs w:val="20"/>
             </w:rPr>
-            <w:t>June 2016</w:t>
+            <w:t>November 2016</w:t>
           </w:r>
         </w:p>
         <w:p>
@@ -20164,14 +21638,7 @@
               <w:sz w:val="20"/>
               <w:szCs w:val="20"/>
             </w:rPr>
-            <w:t>Version 1.</w:t>
-          </w:r>
-          <w:r>
-            <w:rPr>
-              <w:sz w:val="20"/>
-              <w:szCs w:val="20"/>
-            </w:rPr>
-            <w:t>3</w:t>
+            <w:t>Version 1.4</w:t>
           </w:r>
         </w:p>
       </w:tc>
@@ -20193,7 +21660,23 @@
               <w:sz w:val="20"/>
               <w:szCs w:val="20"/>
             </w:rPr>
-            <w:t>VLE AutoVerification: Auto Release</w:t>
+            <w:t xml:space="preserve">VLE </w:t>
+          </w:r>
+          <w:proofErr w:type="spellStart"/>
+          <w:r>
+            <w:rPr>
+              <w:sz w:val="20"/>
+              <w:szCs w:val="20"/>
+            </w:rPr>
+            <w:t>AutoVerification</w:t>
+          </w:r>
+          <w:proofErr w:type="spellEnd"/>
+          <w:r>
+            <w:rPr>
+              <w:sz w:val="20"/>
+              <w:szCs w:val="20"/>
+            </w:rPr>
+            <w:t>: Auto Release</w:t>
           </w:r>
         </w:p>
         <w:p>
@@ -20258,7 +21741,7 @@
               <w:sz w:val="20"/>
               <w:szCs w:val="20"/>
             </w:rPr>
-            <w:t>2</w:t>
+            <w:t>21</w:t>
           </w:r>
           <w:r>
             <w:rPr>
@@ -20280,8 +21763,18 @@
 </w:ftr>
 </file>
 
+<file path=word/footer3.xml><?xml version="1.0" encoding="utf-8"?>
+<w:ftr xmlns:wpc="http://schemas.microsoft.com/office/word/2010/wordprocessingCanvas" xmlns:mc="http://schemas.openxmlformats.org/markup-compatibility/2006" xmlns:o="urn:schemas-microsoft-com:office:office" xmlns:r="http://schemas.openxmlformats.org/officeDocument/2006/relationships" xmlns:m="http://schemas.openxmlformats.org/officeDocument/2006/math" xmlns:v="urn:schemas-microsoft-com:vml" xmlns:wp14="http://schemas.microsoft.com/office/word/2010/wordprocessingDrawing" xmlns:wp="http://schemas.openxmlformats.org/drawingml/2006/wordprocessingDrawing" xmlns:w10="urn:schemas-microsoft-com:office:word" xmlns:w="http://schemas.openxmlformats.org/wordprocessingml/2006/main" xmlns:w14="http://schemas.microsoft.com/office/word/2010/wordml" xmlns:w15="http://schemas.microsoft.com/office/word/2012/wordml" xmlns:wpg="http://schemas.microsoft.com/office/word/2010/wordprocessingGroup" xmlns:wpi="http://schemas.microsoft.com/office/word/2010/wordprocessingInk" xmlns:wne="http://schemas.microsoft.com/office/word/2006/wordml" xmlns:wps="http://schemas.microsoft.com/office/word/2010/wordprocessingShape" mc:Ignorable="w14 w15 wp14">
+  <w:p>
+    <w:pPr>
+      <w:pStyle w:val="Footer"/>
+    </w:pPr>
+  </w:p>
+</w:ftr>
+</file>
+
 <file path=word/footnotes.xml><?xml version="1.0" encoding="utf-8"?>
-<w:footnotes xmlns:wpc="http://schemas.microsoft.com/office/word/2010/wordprocessingCanvas" xmlns:cx="http://schemas.microsoft.com/office/drawing/2014/chartex" xmlns:cx1="http://schemas.microsoft.com/office/drawing/2015/9/8/chartex" xmlns:cx2="http://schemas.microsoft.com/office/drawing/2015/10/21/chartex" xmlns:mc="http://schemas.openxmlformats.org/markup-compatibility/2006" xmlns:o="urn:schemas-microsoft-com:office:office" xmlns:r="http://schemas.openxmlformats.org/officeDocument/2006/relationships" xmlns:m="http://schemas.openxmlformats.org/officeDocument/2006/math" xmlns:v="urn:schemas-microsoft-com:vml" xmlns:wp14="http://schemas.microsoft.com/office/word/2010/wordprocessingDrawing" xmlns:wp="http://schemas.openxmlformats.org/drawingml/2006/wordprocessingDrawing" xmlns:w10="urn:schemas-microsoft-com:office:word" xmlns:w="http://schemas.openxmlformats.org/wordprocessingml/2006/main" xmlns:w14="http://schemas.microsoft.com/office/word/2010/wordml" xmlns:w15="http://schemas.microsoft.com/office/word/2012/wordml" xmlns:w16se="http://schemas.microsoft.com/office/word/2015/wordml/symex" xmlns:wpg="http://schemas.microsoft.com/office/word/2010/wordprocessingGroup" xmlns:wpi="http://schemas.microsoft.com/office/word/2010/wordprocessingInk" xmlns:wne="http://schemas.microsoft.com/office/word/2006/wordml" xmlns:wps="http://schemas.microsoft.com/office/word/2010/wordprocessingShape" mc:Ignorable="w14 w15 w16se wp14">
+<w:footnotes xmlns:wpc="http://schemas.microsoft.com/office/word/2010/wordprocessingCanvas" xmlns:mc="http://schemas.openxmlformats.org/markup-compatibility/2006" xmlns:o="urn:schemas-microsoft-com:office:office" xmlns:r="http://schemas.openxmlformats.org/officeDocument/2006/relationships" xmlns:m="http://schemas.openxmlformats.org/officeDocument/2006/math" xmlns:v="urn:schemas-microsoft-com:vml" xmlns:wp14="http://schemas.microsoft.com/office/word/2010/wordprocessingDrawing" xmlns:wp="http://schemas.openxmlformats.org/drawingml/2006/wordprocessingDrawing" xmlns:w10="urn:schemas-microsoft-com:office:word" xmlns:w="http://schemas.openxmlformats.org/wordprocessingml/2006/main" xmlns:w14="http://schemas.microsoft.com/office/word/2010/wordml" xmlns:w15="http://schemas.microsoft.com/office/word/2012/wordml" xmlns:wpg="http://schemas.microsoft.com/office/word/2010/wordprocessingGroup" xmlns:wpi="http://schemas.microsoft.com/office/word/2010/wordprocessingInk" xmlns:wne="http://schemas.microsoft.com/office/word/2006/wordml" xmlns:wps="http://schemas.microsoft.com/office/word/2010/wordprocessingShape" mc:Ignorable="w14 w15 wp14">
   <w:footnote w:type="separator" w:id="-1">
     <w:p>
       <w:r>
@@ -20300,16 +21793,37 @@
 </file>
 
 <file path=word/header1.xml><?xml version="1.0" encoding="utf-8"?>
-<w:hdr xmlns:wpc="http://schemas.microsoft.com/office/word/2010/wordprocessingCanvas" xmlns:cx="http://schemas.microsoft.com/office/drawing/2014/chartex" xmlns:cx1="http://schemas.microsoft.com/office/drawing/2015/9/8/chartex" xmlns:cx2="http://schemas.microsoft.com/office/drawing/2015/10/21/chartex" xmlns:mc="http://schemas.openxmlformats.org/markup-compatibility/2006" xmlns:o="urn:schemas-microsoft-com:office:office" xmlns:r="http://schemas.openxmlformats.org/officeDocument/2006/relationships" xmlns:m="http://schemas.openxmlformats.org/officeDocument/2006/math" xmlns:v="urn:schemas-microsoft-com:vml" xmlns:wp14="http://schemas.microsoft.com/office/word/2010/wordprocessingDrawing" xmlns:wp="http://schemas.openxmlformats.org/drawingml/2006/wordprocessingDrawing" xmlns:w10="urn:schemas-microsoft-com:office:word" xmlns:w="http://schemas.openxmlformats.org/wordprocessingml/2006/main" xmlns:w14="http://schemas.microsoft.com/office/word/2010/wordml" xmlns:w15="http://schemas.microsoft.com/office/word/2012/wordml" xmlns:w16se="http://schemas.microsoft.com/office/word/2015/wordml/symex" xmlns:wpg="http://schemas.microsoft.com/office/word/2010/wordprocessingGroup" xmlns:wpi="http://schemas.microsoft.com/office/word/2010/wordprocessingInk" xmlns:wne="http://schemas.microsoft.com/office/word/2006/wordml" xmlns:wps="http://schemas.microsoft.com/office/word/2010/wordprocessingShape" mc:Ignorable="w14 w15 w16se wp14">
+<w:hdr xmlns:wpc="http://schemas.microsoft.com/office/word/2010/wordprocessingCanvas" xmlns:mc="http://schemas.openxmlformats.org/markup-compatibility/2006" xmlns:o="urn:schemas-microsoft-com:office:office" xmlns:r="http://schemas.openxmlformats.org/officeDocument/2006/relationships" xmlns:m="http://schemas.openxmlformats.org/officeDocument/2006/math" xmlns:v="urn:schemas-microsoft-com:vml" xmlns:wp14="http://schemas.microsoft.com/office/word/2010/wordprocessingDrawing" xmlns:wp="http://schemas.openxmlformats.org/drawingml/2006/wordprocessingDrawing" xmlns:w10="urn:schemas-microsoft-com:office:word" xmlns:w="http://schemas.openxmlformats.org/wordprocessingml/2006/main" xmlns:w14="http://schemas.microsoft.com/office/word/2010/wordml" xmlns:w15="http://schemas.microsoft.com/office/word/2012/wordml" xmlns:wpg="http://schemas.microsoft.com/office/word/2010/wordprocessingGroup" xmlns:wpi="http://schemas.microsoft.com/office/word/2010/wordprocessingInk" xmlns:wne="http://schemas.microsoft.com/office/word/2006/wordml" xmlns:wps="http://schemas.microsoft.com/office/word/2010/wordprocessingShape" mc:Ignorable="w14 w15 wp14">
   <w:p>
     <w:pPr>
       <w:pStyle w:val="Header"/>
-      <w:jc w:val="center"/>
     </w:pPr>
-    <w:r>
-      <w:t>Protected Information</w:t>
-    </w:r>
   </w:p>
+</w:hdr>
+</file>
+
+<file path=word/header2.xml><?xml version="1.0" encoding="utf-8"?>
+<w:hdr xmlns:wpc="http://schemas.microsoft.com/office/word/2010/wordprocessingCanvas" xmlns:mc="http://schemas.openxmlformats.org/markup-compatibility/2006" xmlns:o="urn:schemas-microsoft-com:office:office" xmlns:r="http://schemas.openxmlformats.org/officeDocument/2006/relationships" xmlns:m="http://schemas.openxmlformats.org/officeDocument/2006/math" xmlns:v="urn:schemas-microsoft-com:vml" xmlns:wp14="http://schemas.microsoft.com/office/word/2010/wordprocessingDrawing" xmlns:wp="http://schemas.openxmlformats.org/drawingml/2006/wordprocessingDrawing" xmlns:w10="urn:schemas-microsoft-com:office:word" xmlns:w="http://schemas.openxmlformats.org/wordprocessingml/2006/main" xmlns:w14="http://schemas.microsoft.com/office/word/2010/wordml" xmlns:w15="http://schemas.microsoft.com/office/word/2012/wordml" xmlns:wpg="http://schemas.microsoft.com/office/word/2010/wordprocessingGroup" xmlns:wpi="http://schemas.microsoft.com/office/word/2010/wordprocessingInk" xmlns:wne="http://schemas.microsoft.com/office/word/2006/wordml" xmlns:wps="http://schemas.microsoft.com/office/word/2010/wordprocessingShape" mc:Ignorable="w14 w15 wp14">
+  <w:p>
+    <w:pPr>
+      <w:pStyle w:val="Header"/>
+    </w:pPr>
+  </w:p>
+</w:hdr>
+</file>
+
+<file path=word/header3.xml><?xml version="1.0" encoding="utf-8"?>
+<w:hdr xmlns:wpc="http://schemas.microsoft.com/office/word/2010/wordprocessingCanvas" xmlns:mc="http://schemas.openxmlformats.org/markup-compatibility/2006" xmlns:o="urn:schemas-microsoft-com:office:office" xmlns:r="http://schemas.openxmlformats.org/officeDocument/2006/relationships" xmlns:m="http://schemas.openxmlformats.org/officeDocument/2006/math" xmlns:v="urn:schemas-microsoft-com:vml" xmlns:wp14="http://schemas.microsoft.com/office/word/2010/wordprocessingDrawing" xmlns:wp="http://schemas.openxmlformats.org/drawingml/2006/wordprocessingDrawing" xmlns:w10="urn:schemas-microsoft-com:office:word" xmlns:w="http://schemas.openxmlformats.org/wordprocessingml/2006/main" xmlns:w14="http://schemas.microsoft.com/office/word/2010/wordml" xmlns:w15="http://schemas.microsoft.com/office/word/2012/wordml" xmlns:wpg="http://schemas.microsoft.com/office/word/2010/wordprocessingGroup" xmlns:wpi="http://schemas.microsoft.com/office/word/2010/wordprocessingInk" xmlns:wne="http://schemas.microsoft.com/office/word/2006/wordml" xmlns:wps="http://schemas.microsoft.com/office/word/2010/wordprocessingShape" mc:Ignorable="w14 w15 wp14">
+  <w:p>
+    <w:pPr>
+      <w:pStyle w:val="Header"/>
+    </w:pPr>
+  </w:p>
+</w:hdr>
+</file>
+
+<file path=word/header4.xml><?xml version="1.0" encoding="utf-8"?>
+<w:hdr xmlns:wpc="http://schemas.microsoft.com/office/word/2010/wordprocessingCanvas" xmlns:mc="http://schemas.openxmlformats.org/markup-compatibility/2006" xmlns:o="urn:schemas-microsoft-com:office:office" xmlns:r="http://schemas.openxmlformats.org/officeDocument/2006/relationships" xmlns:m="http://schemas.openxmlformats.org/officeDocument/2006/math" xmlns:v="urn:schemas-microsoft-com:vml" xmlns:wp14="http://schemas.microsoft.com/office/word/2010/wordprocessingDrawing" xmlns:wp="http://schemas.openxmlformats.org/drawingml/2006/wordprocessingDrawing" xmlns:w10="urn:schemas-microsoft-com:office:word" xmlns:w="http://schemas.openxmlformats.org/wordprocessingml/2006/main" xmlns:w14="http://schemas.microsoft.com/office/word/2010/wordml" xmlns:w15="http://schemas.microsoft.com/office/word/2012/wordml" xmlns:wpg="http://schemas.microsoft.com/office/word/2010/wordprocessingGroup" xmlns:wpi="http://schemas.microsoft.com/office/word/2010/wordprocessingInk" xmlns:wne="http://schemas.microsoft.com/office/word/2006/wordml" xmlns:wps="http://schemas.microsoft.com/office/word/2010/wordprocessingShape" mc:Ignorable="w14 w15 wp14">
   <w:p>
     <w:pPr>
       <w:pStyle w:val="Header"/>
@@ -20319,7 +21833,7 @@
 </file>
 
 <file path=word/numbering.xml><?xml version="1.0" encoding="utf-8"?>
-<w:numbering xmlns:wpc="http://schemas.microsoft.com/office/word/2010/wordprocessingCanvas" xmlns:cx="http://schemas.microsoft.com/office/drawing/2014/chartex" xmlns:cx1="http://schemas.microsoft.com/office/drawing/2015/9/8/chartex" xmlns:cx2="http://schemas.microsoft.com/office/drawing/2015/10/21/chartex" xmlns:mc="http://schemas.openxmlformats.org/markup-compatibility/2006" xmlns:o="urn:schemas-microsoft-com:office:office" xmlns:r="http://schemas.openxmlformats.org/officeDocument/2006/relationships" xmlns:m="http://schemas.openxmlformats.org/officeDocument/2006/math" xmlns:v="urn:schemas-microsoft-com:vml" xmlns:wp14="http://schemas.microsoft.com/office/word/2010/wordprocessingDrawing" xmlns:wp="http://schemas.openxmlformats.org/drawingml/2006/wordprocessingDrawing" xmlns:w10="urn:schemas-microsoft-com:office:word" xmlns:w="http://schemas.openxmlformats.org/wordprocessingml/2006/main" xmlns:w14="http://schemas.microsoft.com/office/word/2010/wordml" xmlns:w15="http://schemas.microsoft.com/office/word/2012/wordml" xmlns:w16se="http://schemas.microsoft.com/office/word/2015/wordml/symex" xmlns:wpg="http://schemas.microsoft.com/office/word/2010/wordprocessingGroup" xmlns:wpi="http://schemas.microsoft.com/office/word/2010/wordprocessingInk" xmlns:wne="http://schemas.microsoft.com/office/word/2006/wordml" xmlns:wps="http://schemas.microsoft.com/office/word/2010/wordprocessingShape" mc:Ignorable="w14 w15 w16se wp14">
+<w:numbering xmlns:wpc="http://schemas.microsoft.com/office/word/2010/wordprocessingCanvas" xmlns:mc="http://schemas.openxmlformats.org/markup-compatibility/2006" xmlns:o="urn:schemas-microsoft-com:office:office" xmlns:r="http://schemas.openxmlformats.org/officeDocument/2006/relationships" xmlns:m="http://schemas.openxmlformats.org/officeDocument/2006/math" xmlns:v="urn:schemas-microsoft-com:vml" xmlns:wp14="http://schemas.microsoft.com/office/word/2010/wordprocessingDrawing" xmlns:wp="http://schemas.openxmlformats.org/drawingml/2006/wordprocessingDrawing" xmlns:w10="urn:schemas-microsoft-com:office:word" xmlns:w="http://schemas.openxmlformats.org/wordprocessingml/2006/main" xmlns:w14="http://schemas.microsoft.com/office/word/2010/wordml" xmlns:w15="http://schemas.microsoft.com/office/word/2012/wordml" xmlns:wpg="http://schemas.microsoft.com/office/word/2010/wordprocessingGroup" xmlns:wpi="http://schemas.microsoft.com/office/word/2010/wordprocessingInk" xmlns:wne="http://schemas.microsoft.com/office/word/2006/wordml" xmlns:wps="http://schemas.microsoft.com/office/word/2010/wordprocessingShape" mc:Ignorable="w14 w15 wp14">
   <w:abstractNum w:abstractNumId="0" w15:restartNumberingAfterBreak="0">
     <w:nsid w:val="00FA1FD2"/>
     <w:multiLevelType w:val="hybridMultilevel"/>
@@ -23478,7 +24992,7 @@
 </file>
 
 <file path=word/styles.xml><?xml version="1.0" encoding="utf-8"?>
-<w:styles xmlns:mc="http://schemas.openxmlformats.org/markup-compatibility/2006" xmlns:r="http://schemas.openxmlformats.org/officeDocument/2006/relationships" xmlns:w="http://schemas.openxmlformats.org/wordprocessingml/2006/main" xmlns:w14="http://schemas.microsoft.com/office/word/2010/wordml" xmlns:w15="http://schemas.microsoft.com/office/word/2012/wordml" xmlns:w16se="http://schemas.microsoft.com/office/word/2015/wordml/symex" mc:Ignorable="w14 w15 w16se">
+<w:styles xmlns:mc="http://schemas.openxmlformats.org/markup-compatibility/2006" xmlns:r="http://schemas.openxmlformats.org/officeDocument/2006/relationships" xmlns:w="http://schemas.openxmlformats.org/wordprocessingml/2006/main" xmlns:w14="http://schemas.microsoft.com/office/word/2010/wordml" xmlns:w15="http://schemas.microsoft.com/office/word/2012/wordml" mc:Ignorable="w14 w15">
   <w:docDefaults>
     <w:rPrDefault>
       <w:rPr>
@@ -23488,7 +25002,7 @@
     </w:rPrDefault>
     <w:pPrDefault/>
   </w:docDefaults>
-  <w:latentStyles w:defLockedState="0" w:defUIPriority="0" w:defSemiHidden="0" w:defUnhideWhenUsed="0" w:defQFormat="0" w:count="372">
+  <w:latentStyles w:defLockedState="0" w:defUIPriority="0" w:defSemiHidden="0" w:defUnhideWhenUsed="0" w:defQFormat="0" w:count="371">
     <w:lsdException w:name="Normal" w:qFormat="1"/>
     <w:lsdException w:name="heading 1" w:qFormat="1"/>
     <w:lsdException w:name="heading 2" w:qFormat="1"/>
@@ -23853,7 +25367,6 @@
     <w:lsdException w:name="List Table 5 Dark Accent 6" w:uiPriority="50"/>
     <w:lsdException w:name="List Table 6 Colorful Accent 6" w:uiPriority="51"/>
     <w:lsdException w:name="List Table 7 Colorful Accent 6" w:uiPriority="52"/>
-    <w:lsdException w:name="Mention" w:semiHidden="1" w:uiPriority="99" w:unhideWhenUsed="1"/>
   </w:latentStyles>
   <w:style w:type="paragraph" w:default="1" w:styleId="Normal">
     <w:name w:val="Normal"/>
@@ -25188,7 +26701,7 @@
 </file>
 
 <file path=customXml/itemProps1.xml><?xml version="1.0" encoding="utf-8"?>
-<ds:datastoreItem xmlns:ds="http://schemas.openxmlformats.org/officeDocument/2006/customXml" ds:itemID="{0C044737-DCE6-4DC1-8102-F752ABF45281}">
+<ds:datastoreItem xmlns:ds="http://schemas.openxmlformats.org/officeDocument/2006/customXml" ds:itemID="{BA543D3B-1335-4078-A984-8F5221EC0AAC}">
   <ds:schemaRefs>
     <ds:schemaRef ds:uri="http://schemas.openxmlformats.org/officeDocument/2006/bibliography"/>
   </ds:schemaRefs>

</xml_diff>